<commit_message>
Se rellena el informe (faltan varios)
</commit_message>
<xml_diff>
--- a/Proyecto_BaseDatos.docx
+++ b/Proyecto_BaseDatos.docx
@@ -165,24 +165,54 @@
         <w:t>Asignatura:</w:t>
       </w:r>
       <w:r>
+        <w:t xml:space="preserve"> Estructura y Base de Datos</w:t>
+      </w:r>
+    </w:p>
+    <w:p>
+      <w:pPr>
+        <w:ind w:left="-5"/>
+      </w:pPr>
+      <w:r>
+        <w:t xml:space="preserve">Título del Proyecto: </w:t>
+      </w:r>
+      <w:r>
+        <w:t>Gestión</w:t>
+      </w:r>
+      <w:r>
+        <w:t xml:space="preserve"> Hotel</w:t>
+      </w:r>
+    </w:p>
+    <w:p>
+      <w:pPr>
+        <w:ind w:left="-5"/>
+      </w:pPr>
+      <w:r>
+        <w:t>Comisión:</w:t>
+      </w:r>
+      <w:r>
+        <w:t xml:space="preserve"> 2.601</w:t>
+      </w:r>
+      <w:r>
         <w:t xml:space="preserve"> </w:t>
       </w:r>
-      <w:r>
-        <w:t>Estructura y Base de Datos</w:t>
-      </w:r>
     </w:p>
     <w:p>
       <w:pPr>
         <w:ind w:left="-5"/>
       </w:pPr>
       <w:r>
-        <w:t xml:space="preserve">Título del Proyecto: </w:t>
-      </w:r>
-      <w:r>
-        <w:t>Gestión</w:t>
-      </w:r>
-      <w:r>
-        <w:t xml:space="preserve"> Hotel</w:t>
+        <w:t xml:space="preserve">Grupo </w:t>
+      </w:r>
+      <w:proofErr w:type="spellStart"/>
+      <w:r>
+        <w:t>N°</w:t>
+      </w:r>
+      <w:proofErr w:type="spellEnd"/>
+      <w:r>
+        <w:t xml:space="preserve">: </w:t>
+      </w:r>
+      <w:r>
+        <w:t>6??</w:t>
       </w:r>
     </w:p>
     <w:p>
@@ -190,13 +220,13 @@
         <w:ind w:left="-5"/>
       </w:pPr>
       <w:r>
-        <w:t>Comisión:</w:t>
-      </w:r>
-      <w:r>
-        <w:t xml:space="preserve"> 2.601</w:t>
-      </w:r>
-      <w:r>
-        <w:t xml:space="preserve"> </w:t>
+        <w:t xml:space="preserve">Integrantes: </w:t>
+      </w:r>
+      <w:r>
+        <w:t xml:space="preserve">Gian Franco Crovetto y </w:t>
+      </w:r>
+      <w:r>
+        <w:t>Pablo Alexis González Román</w:t>
       </w:r>
     </w:p>
     <w:p>
@@ -204,46 +234,10 @@
         <w:ind w:left="-5"/>
       </w:pPr>
       <w:r>
-        <w:t xml:space="preserve">Grupo </w:t>
-      </w:r>
-      <w:proofErr w:type="spellStart"/>
-      <w:r>
-        <w:t>N°</w:t>
-      </w:r>
-      <w:proofErr w:type="spellEnd"/>
-      <w:r>
-        <w:t xml:space="preserve">: </w:t>
-      </w:r>
-      <w:r>
-        <w:t>6??</w:t>
-      </w:r>
-    </w:p>
-    <w:p>
-      <w:pPr>
-        <w:ind w:left="-5"/>
-      </w:pPr>
-      <w:r>
-        <w:t xml:space="preserve">Integrantes: </w:t>
-      </w:r>
-      <w:r>
-        <w:t xml:space="preserve">Gian Franco Crovetto y </w:t>
-      </w:r>
-      <w:r>
-        <w:t>Pablo Alexis González Román</w:t>
-      </w:r>
-    </w:p>
-    <w:p>
-      <w:pPr>
-        <w:ind w:left="-5"/>
-      </w:pPr>
-      <w:r>
         <w:t>Docentes Responsable:</w:t>
       </w:r>
       <w:r>
-        <w:t xml:space="preserve"> </w:t>
-      </w:r>
-      <w:r>
-        <w:t xml:space="preserve">Alejandro </w:t>
+        <w:t xml:space="preserve"> Alejandro </w:t>
       </w:r>
       <w:proofErr w:type="spellStart"/>
       <w:r>
@@ -529,85 +523,17 @@
         <w:ind w:left="0" w:firstLine="0"/>
       </w:pPr>
       <w:r>
-        <w:t xml:space="preserve">Se pide que se gestione un hotel con sus </w:t>
-      </w:r>
-      <w:r>
-        <w:t>características</w:t>
-      </w:r>
-      <w:r>
-        <w:t xml:space="preserve">, con las siguientes </w:t>
-      </w:r>
-      <w:r>
-        <w:t>características</w:t>
-      </w:r>
-      <w:r>
-        <w:t>:</w:t>
-      </w:r>
-    </w:p>
-    <w:p>
-      <w:pPr>
-        <w:spacing w:after="0"/>
-        <w:ind w:left="0" w:firstLine="0"/>
-      </w:pPr>
-      <w:r>
-        <w:t>-Seguimiento de las habitaciones con sus respectivos atributos.</w:t>
-      </w:r>
-    </w:p>
-    <w:p>
-      <w:pPr>
-        <w:spacing w:after="0"/>
-        <w:ind w:left="0" w:firstLine="0"/>
-      </w:pPr>
-      <w:r>
-        <w:t>-Seguimiento de los ambientes de dichas habitaciones.</w:t>
-      </w:r>
-    </w:p>
-    <w:p>
-      <w:pPr>
-        <w:spacing w:after="0"/>
-        <w:ind w:left="0" w:firstLine="0"/>
-      </w:pPr>
-      <w:r>
-        <w:t>-Conteo de Clientes con sus atributos.</w:t>
-      </w:r>
-    </w:p>
-    <w:p>
-      <w:pPr>
-        <w:spacing w:after="0"/>
-        <w:ind w:left="0" w:firstLine="0"/>
-      </w:pPr>
-      <w:r>
-        <w:t>-El hotel brinda Diversos servicios, almacenar y gestionar dichos servicios.</w:t>
-      </w:r>
-    </w:p>
-    <w:p>
-      <w:pPr>
-        <w:spacing w:after="0"/>
-        <w:ind w:left="0" w:firstLine="0"/>
-      </w:pPr>
-      <w:r>
-        <w:t>-Se quiere saber los empleados sus roles y sus datos.</w:t>
-      </w:r>
-    </w:p>
-    <w:p>
-      <w:pPr>
-        <w:spacing w:after="0"/>
-        <w:ind w:left="0" w:firstLine="0"/>
-      </w:pPr>
-      <w:r>
-        <w:t xml:space="preserve">-Un Supervisor con sus </w:t>
-      </w:r>
-      <w:r>
-        <w:t>características</w:t>
-      </w:r>
-      <w:r>
-        <w:t xml:space="preserve"> maneja el hotel y dirige a los empleados.</w:t>
-      </w:r>
-      <w:r>
-        <w:t xml:space="preserve"> </w:t>
-      </w:r>
-      <w:r>
-        <w:tab/>
+        <w:t>El presente informe describe el diseño e implementación conceptual y lógica de una base de datos destinada a la gestión integral de un hotel.</w:t>
+      </w:r>
+      <w:r>
+        <w:br/>
+        <w:t>El sistema tiene como finalidad administrar de manera eficiente la información relacionada con las reservas, los clientes, los empleados, las habitaciones y los servicios ofrecidos por el establecimiento.</w:t>
+      </w:r>
+      <w:r>
+        <w:br/>
+        <w:t>El diseño propuesto busca garantizar la integridad de los datos, reducir la redundancia y optimizar las operaciones comunes del sistema, tales como el registro de reservas, la asignación de habitaciones, el control de servicios y la supervisión del personal.</w:t>
+      </w:r>
+      <w:r>
         <w:t xml:space="preserve"> </w:t>
       </w:r>
       <w:r>
@@ -632,17 +558,20 @@
     </w:p>
     <w:p>
       <w:pPr>
-        <w:ind w:left="-5"/>
-      </w:pPr>
-      <w:r>
-        <w:t xml:space="preserve">Escribir aquí el contenido de la sección... </w:t>
-      </w:r>
-    </w:p>
-    <w:p>
-      <w:pPr>
         <w:spacing w:after="0"/>
         <w:ind w:left="0" w:firstLine="0"/>
       </w:pPr>
+      <w:r>
+        <w:t>En la actualidad, los sistemas de gestión hotelera requieren bases de datos robustas que permitan almacenar, procesar y consultar información de forma precisa y ágil.</w:t>
+      </w:r>
+      <w:r>
+        <w:br/>
+        <w:t>La base de datos diseñada tiene como propósito centralizar toda la información vinculada con el funcionamiento de un hotel: clientes, reservas, habitaciones, servicios, empleados y supervisores.</w:t>
+      </w:r>
+      <w:r>
+        <w:br/>
+        <w:t>De esta manera, se facilita la toma de decisiones administrativas y se mejora la experiencia del cliente al automatizar procesos que tradicionalmente se realizaban de forma manual o dispersa.</w:t>
+      </w:r>
       <w:r>
         <w:t xml:space="preserve"> </w:t>
       </w:r>
@@ -672,10 +601,127 @@
     </w:p>
     <w:p>
       <w:pPr>
-        <w:ind w:left="-5"/>
-      </w:pPr>
-      <w:r>
-        <w:t xml:space="preserve">Escribir aquí el contenido de la sección... </w:t>
+        <w:pStyle w:val="Sinespaciado"/>
+      </w:pPr>
+      <w:r>
+        <w:rPr>
+          <w:rStyle w:val="Textoennegrita"/>
+          <w:b w:val="0"/>
+          <w:bCs w:val="0"/>
+        </w:rPr>
+        <w:t>El ob</w:t>
+      </w:r>
+      <w:r>
+        <w:rPr>
+          <w:rStyle w:val="Textoennegrita"/>
+          <w:b w:val="0"/>
+          <w:bCs w:val="0"/>
+        </w:rPr>
+        <w:t>jetivo general</w:t>
+      </w:r>
+      <w:r>
+        <w:rPr>
+          <w:rStyle w:val="Textoennegrita"/>
+          <w:b w:val="0"/>
+          <w:bCs w:val="0"/>
+        </w:rPr>
+        <w:t xml:space="preserve"> es </w:t>
+      </w:r>
+      <w:r>
+        <w:t>d</w:t>
+      </w:r>
+      <w:r>
+        <w:t>iseñar una base de datos relacional que permita gestionar los procesos fundamentales de un hotel, incluyendo la administración de reservas, clientes, habitaciones, servicios y personal.</w:t>
+      </w:r>
+    </w:p>
+    <w:p>
+      <w:pPr>
+        <w:pStyle w:val="Sinespaciado"/>
+        <w:rPr>
+          <w:rFonts w:ascii="Times New Roman" w:eastAsia="Times New Roman" w:hAnsi="Times New Roman" w:cs="Times New Roman"/>
+          <w:color w:val="auto"/>
+        </w:rPr>
+      </w:pPr>
+    </w:p>
+    <w:p>
+      <w:pPr>
+        <w:pStyle w:val="Sinespaciado"/>
+      </w:pPr>
+      <w:r>
+        <w:rPr>
+          <w:rStyle w:val="Textoennegrita"/>
+          <w:b w:val="0"/>
+          <w:bCs w:val="0"/>
+        </w:rPr>
+        <w:t>Objetivos específicos</w:t>
+      </w:r>
+      <w:r>
+        <w:rPr>
+          <w:rStyle w:val="Textoennegrita"/>
+          <w:b w:val="0"/>
+          <w:bCs w:val="0"/>
+        </w:rPr>
+        <w:t>:</w:t>
+      </w:r>
+    </w:p>
+    <w:p>
+      <w:pPr>
+        <w:pStyle w:val="Sinespaciado"/>
+      </w:pPr>
+      <w:r>
+        <w:t>Modelar las entidades y relaciones que representan los elementos principales del negocio hotelero.</w:t>
+      </w:r>
+    </w:p>
+    <w:p>
+      <w:pPr>
+        <w:pStyle w:val="Sinespaciado"/>
+      </w:pPr>
+    </w:p>
+    <w:p>
+      <w:pPr>
+        <w:pStyle w:val="Sinespaciado"/>
+      </w:pPr>
+      <w:r>
+        <w:t>Asegurar la integridad referencial mediante el uso de claves primarias y foráneas.</w:t>
+      </w:r>
+    </w:p>
+    <w:p>
+      <w:pPr>
+        <w:pStyle w:val="Sinespaciado"/>
+      </w:pPr>
+    </w:p>
+    <w:p>
+      <w:pPr>
+        <w:pStyle w:val="Sinespaciado"/>
+      </w:pPr>
+      <w:r>
+        <w:t>Permitir la trazabilidad de las reservas y los servicios asociados a cada habitación.</w:t>
+      </w:r>
+    </w:p>
+    <w:p>
+      <w:pPr>
+        <w:pStyle w:val="Sinespaciado"/>
+      </w:pPr>
+    </w:p>
+    <w:p>
+      <w:pPr>
+        <w:pStyle w:val="Sinespaciado"/>
+      </w:pPr>
+      <w:r>
+        <w:t>Optimizar la estructura para futuras consultas y reportes administrativos.</w:t>
+      </w:r>
+    </w:p>
+    <w:p>
+      <w:pPr>
+        <w:pStyle w:val="Sinespaciado"/>
+      </w:pPr>
+    </w:p>
+    <w:p>
+      <w:pPr>
+        <w:pStyle w:val="Sinespaciado"/>
+      </w:pPr>
+      <w:r>
+        <w:t>Establecer una base sólida para una posible implementación en un sistema de gestión real.</w:t>
       </w:r>
     </w:p>
     <w:p>
@@ -712,16 +758,171 @@
     </w:p>
     <w:p>
       <w:pPr>
-        <w:ind w:left="-5"/>
-      </w:pPr>
-      <w:r>
-        <w:t xml:space="preserve">Escribir aquí el contenido de la sección... </w:t>
-      </w:r>
-    </w:p>
-    <w:p>
-      <w:pPr>
-        <w:spacing w:after="0"/>
-        <w:ind w:left="0" w:firstLine="0"/>
+        <w:pStyle w:val="Sinespaciado"/>
+        <w:rPr>
+          <w:rFonts w:ascii="Times New Roman" w:eastAsia="Times New Roman" w:hAnsi="Times New Roman" w:cs="Times New Roman"/>
+          <w:color w:val="auto"/>
+        </w:rPr>
+      </w:pPr>
+      <w:r>
+        <w:t>La base de datos cubre los siguientes aspectos del sistema hotelero:</w:t>
+      </w:r>
+    </w:p>
+    <w:p>
+      <w:pPr>
+        <w:pStyle w:val="Sinespaciado"/>
+      </w:pPr>
+      <w:r>
+        <w:t xml:space="preserve">Registro y gestión de </w:t>
+      </w:r>
+      <w:r>
+        <w:rPr>
+          <w:rStyle w:val="Textoennegrita"/>
+        </w:rPr>
+        <w:t>clientes</w:t>
+      </w:r>
+      <w:r>
+        <w:t>.</w:t>
+      </w:r>
+    </w:p>
+    <w:p>
+      <w:pPr>
+        <w:pStyle w:val="Sinespaciado"/>
+      </w:pPr>
+      <w:r>
+        <w:t xml:space="preserve">Administración de </w:t>
+      </w:r>
+      <w:r>
+        <w:rPr>
+          <w:rStyle w:val="Textoennegrita"/>
+        </w:rPr>
+        <w:t>habitaciones</w:t>
+      </w:r>
+      <w:r>
+        <w:t>, incluyendo tipo, estado, piso y precio diario.</w:t>
+      </w:r>
+    </w:p>
+    <w:p>
+      <w:pPr>
+        <w:pStyle w:val="Sinespaciado"/>
+      </w:pPr>
+      <w:r>
+        <w:t xml:space="preserve">Registro de </w:t>
+      </w:r>
+      <w:r>
+        <w:rPr>
+          <w:rStyle w:val="Textoennegrita"/>
+        </w:rPr>
+        <w:t>reservas</w:t>
+      </w:r>
+      <w:r>
+        <w:t>, con fechas, montos, y asociación a clientes y empleados.</w:t>
+      </w:r>
+    </w:p>
+    <w:p>
+      <w:pPr>
+        <w:pStyle w:val="Sinespaciado"/>
+      </w:pPr>
+      <w:r>
+        <w:t xml:space="preserve">Asociación de </w:t>
+      </w:r>
+      <w:r>
+        <w:rPr>
+          <w:rStyle w:val="Textoennegrita"/>
+        </w:rPr>
+        <w:t>servicios</w:t>
+      </w:r>
+      <w:r>
+        <w:t xml:space="preserve"> adicionales a las habitaciones (por ejemplo: limpieza, minibar, spa).</w:t>
+      </w:r>
+    </w:p>
+    <w:p>
+      <w:pPr>
+        <w:pStyle w:val="Sinespaciado"/>
+      </w:pPr>
+      <w:r>
+        <w:t xml:space="preserve">Control de </w:t>
+      </w:r>
+      <w:r>
+        <w:rPr>
+          <w:rStyle w:val="Textoennegrita"/>
+        </w:rPr>
+        <w:t>empleados</w:t>
+      </w:r>
+      <w:r>
+        <w:t xml:space="preserve"> y </w:t>
+      </w:r>
+      <w:r>
+        <w:rPr>
+          <w:rStyle w:val="Textoennegrita"/>
+        </w:rPr>
+        <w:t>supervisores</w:t>
+      </w:r>
+      <w:r>
+        <w:t xml:space="preserve"> a cargo del hotel.</w:t>
+      </w:r>
+    </w:p>
+    <w:p>
+      <w:pPr>
+        <w:pStyle w:val="Sinespaciado"/>
+      </w:pPr>
+      <w:r>
+        <w:t>Asociación de empleados a reservas para reflejar atención o gestión administrativa.</w:t>
+      </w:r>
+    </w:p>
+    <w:p>
+      <w:pPr>
+        <w:pStyle w:val="Sinespaciado"/>
+      </w:pPr>
+    </w:p>
+    <w:p>
+      <w:pPr>
+        <w:pStyle w:val="Sinespaciado"/>
+      </w:pPr>
+      <w:r>
+        <w:rPr>
+          <w:rStyle w:val="Textoennegrita"/>
+          <w:b w:val="0"/>
+          <w:bCs w:val="0"/>
+        </w:rPr>
+        <w:t>Limitaciones</w:t>
+      </w:r>
+    </w:p>
+    <w:p>
+      <w:pPr>
+        <w:pStyle w:val="Sinespaciado"/>
+      </w:pPr>
+      <w:r>
+        <w:t>No se incluyen funcionalidades de facturación ni pagos electrónicos.</w:t>
+      </w:r>
+    </w:p>
+    <w:p>
+      <w:pPr>
+        <w:pStyle w:val="Sinespaciado"/>
+      </w:pPr>
+      <w:r>
+        <w:t>No contempla gestión de inventarios, mantenimiento ni proveedores.</w:t>
+      </w:r>
+    </w:p>
+    <w:p>
+      <w:pPr>
+        <w:pStyle w:val="Sinespaciado"/>
+      </w:pPr>
+      <w:r>
+        <w:t>Las tarifas y servicios se manejan de forma estática (sin variaciones por temporada).</w:t>
+      </w:r>
+    </w:p>
+    <w:p>
+      <w:pPr>
+        <w:pStyle w:val="Sinespaciado"/>
+      </w:pPr>
+      <w:r>
+        <w:t>El sistema no implementa control de usuarios ni niveles de acceso (solo nivel de datos).</w:t>
+      </w:r>
+    </w:p>
+    <w:p>
+      <w:pPr>
+        <w:pStyle w:val="Sinespaciado"/>
       </w:pPr>
       <w:r>
         <w:t xml:space="preserve"> </w:t>
@@ -792,10 +993,1735 @@
     </w:p>
     <w:p>
       <w:pPr>
-        <w:ind w:left="-5"/>
-      </w:pPr>
-      <w:r>
-        <w:t xml:space="preserve">Escribir aquí el contenido de la sección... </w:t>
+        <w:pStyle w:val="Sinespaciado"/>
+        <w:rPr>
+          <w:rFonts w:ascii="Times New Roman" w:eastAsia="Times New Roman" w:hAnsi="Times New Roman" w:cs="Times New Roman"/>
+          <w:color w:val="auto"/>
+        </w:rPr>
+      </w:pPr>
+      <w:r>
+        <w:rPr>
+          <w:rStyle w:val="Textoennegrita"/>
+          <w:rFonts w:ascii="Times New Roman" w:hAnsi="Times New Roman" w:cs="Times New Roman"/>
+          <w:b w:val="0"/>
+          <w:bCs w:val="0"/>
+        </w:rPr>
+        <w:t>5.1. Diseño Conceptual</w:t>
+      </w:r>
+    </w:p>
+    <w:p>
+      <w:pPr>
+        <w:pStyle w:val="Sinespaciado"/>
+        <w:rPr>
+          <w:rFonts w:ascii="Times New Roman" w:hAnsi="Times New Roman" w:cs="Times New Roman"/>
+        </w:rPr>
+      </w:pPr>
+      <w:r>
+        <w:rPr>
+          <w:rFonts w:ascii="Times New Roman" w:hAnsi="Times New Roman" w:cs="Times New Roman"/>
+        </w:rPr>
+        <w:t xml:space="preserve">El diseño conceptual se representa mediante un </w:t>
+      </w:r>
+      <w:r>
+        <w:rPr>
+          <w:rStyle w:val="Textoennegrita"/>
+          <w:rFonts w:ascii="Times New Roman" w:hAnsi="Times New Roman" w:cs="Times New Roman"/>
+          <w:b w:val="0"/>
+          <w:bCs w:val="0"/>
+        </w:rPr>
+        <w:t>Diagrama Entidad-Relación (DER)</w:t>
+      </w:r>
+      <w:r>
+        <w:rPr>
+          <w:rFonts w:ascii="Times New Roman" w:hAnsi="Times New Roman" w:cs="Times New Roman"/>
+        </w:rPr>
+        <w:t xml:space="preserve"> que modela los objetos y sus relaciones dentro del dominio hotelero.</w:t>
+      </w:r>
+    </w:p>
+    <w:p>
+      <w:pPr>
+        <w:pStyle w:val="Sinespaciado"/>
+        <w:rPr>
+          <w:rFonts w:ascii="Times New Roman" w:hAnsi="Times New Roman" w:cs="Times New Roman"/>
+        </w:rPr>
+      </w:pPr>
+      <w:r>
+        <w:rPr>
+          <w:rStyle w:val="Textoennegrita"/>
+          <w:rFonts w:ascii="Times New Roman" w:hAnsi="Times New Roman" w:cs="Times New Roman"/>
+          <w:b w:val="0"/>
+          <w:bCs w:val="0"/>
+        </w:rPr>
+        <w:t>Principales entidades:</w:t>
+      </w:r>
+    </w:p>
+    <w:p>
+      <w:pPr>
+        <w:pStyle w:val="Sinespaciado"/>
+        <w:rPr>
+          <w:rFonts w:ascii="Times New Roman" w:hAnsi="Times New Roman" w:cs="Times New Roman"/>
+        </w:rPr>
+      </w:pPr>
+      <w:r>
+        <w:rPr>
+          <w:rStyle w:val="Textoennegrita"/>
+          <w:rFonts w:ascii="Times New Roman" w:hAnsi="Times New Roman" w:cs="Times New Roman"/>
+          <w:b w:val="0"/>
+          <w:bCs w:val="0"/>
+        </w:rPr>
+        <w:t>Cliente:</w:t>
+      </w:r>
+      <w:r>
+        <w:rPr>
+          <w:rFonts w:ascii="Times New Roman" w:hAnsi="Times New Roman" w:cs="Times New Roman"/>
+        </w:rPr>
+        <w:t xml:space="preserve"> contiene los datos personales de cada huésped (nombre, apellido, email, teléfono, país).</w:t>
+      </w:r>
+    </w:p>
+    <w:p>
+      <w:pPr>
+        <w:pStyle w:val="Sinespaciado"/>
+        <w:rPr>
+          <w:rFonts w:ascii="Times New Roman" w:hAnsi="Times New Roman" w:cs="Times New Roman"/>
+        </w:rPr>
+      </w:pPr>
+      <w:r>
+        <w:rPr>
+          <w:rStyle w:val="Textoennegrita"/>
+          <w:rFonts w:ascii="Times New Roman" w:hAnsi="Times New Roman" w:cs="Times New Roman"/>
+          <w:b w:val="0"/>
+          <w:bCs w:val="0"/>
+        </w:rPr>
+        <w:t>Reserva:</w:t>
+      </w:r>
+      <w:r>
+        <w:rPr>
+          <w:rFonts w:ascii="Times New Roman" w:hAnsi="Times New Roman" w:cs="Times New Roman"/>
+        </w:rPr>
+        <w:t xml:space="preserve"> representa la acción de reservar una habitación, incluyendo fechas, monto y relación con cliente, habitación y empleado.</w:t>
+      </w:r>
+    </w:p>
+    <w:p>
+      <w:pPr>
+        <w:pStyle w:val="Sinespaciado"/>
+        <w:rPr>
+          <w:rFonts w:ascii="Times New Roman" w:hAnsi="Times New Roman" w:cs="Times New Roman"/>
+        </w:rPr>
+      </w:pPr>
+      <w:r>
+        <w:rPr>
+          <w:rStyle w:val="Textoennegrita"/>
+          <w:rFonts w:ascii="Times New Roman" w:hAnsi="Times New Roman" w:cs="Times New Roman"/>
+          <w:b w:val="0"/>
+          <w:bCs w:val="0"/>
+        </w:rPr>
+        <w:t>Habitación:</w:t>
+      </w:r>
+      <w:r>
+        <w:rPr>
+          <w:rFonts w:ascii="Times New Roman" w:hAnsi="Times New Roman" w:cs="Times New Roman"/>
+        </w:rPr>
+        <w:t xml:space="preserve"> almacena información sobre número, estado, precio por día, piso y tipo.</w:t>
+      </w:r>
+    </w:p>
+    <w:p>
+      <w:pPr>
+        <w:pStyle w:val="Sinespaciado"/>
+        <w:rPr>
+          <w:rFonts w:ascii="Times New Roman" w:hAnsi="Times New Roman" w:cs="Times New Roman"/>
+        </w:rPr>
+      </w:pPr>
+      <w:r>
+        <w:rPr>
+          <w:rStyle w:val="Textoennegrita"/>
+          <w:rFonts w:ascii="Times New Roman" w:hAnsi="Times New Roman" w:cs="Times New Roman"/>
+          <w:b w:val="0"/>
+          <w:bCs w:val="0"/>
+        </w:rPr>
+        <w:t>Hotel:</w:t>
+      </w:r>
+      <w:r>
+        <w:rPr>
+          <w:rFonts w:ascii="Times New Roman" w:hAnsi="Times New Roman" w:cs="Times New Roman"/>
+        </w:rPr>
+        <w:t xml:space="preserve"> identifica al hotel, su dirección, calificación y supervisor responsable.</w:t>
+      </w:r>
+    </w:p>
+    <w:p>
+      <w:pPr>
+        <w:pStyle w:val="Sinespaciado"/>
+        <w:rPr>
+          <w:rFonts w:ascii="Times New Roman" w:hAnsi="Times New Roman" w:cs="Times New Roman"/>
+        </w:rPr>
+      </w:pPr>
+      <w:r>
+        <w:rPr>
+          <w:rStyle w:val="Textoennegrita"/>
+          <w:rFonts w:ascii="Times New Roman" w:hAnsi="Times New Roman" w:cs="Times New Roman"/>
+          <w:b w:val="0"/>
+          <w:bCs w:val="0"/>
+        </w:rPr>
+        <w:t>Empleado:</w:t>
+      </w:r>
+      <w:r>
+        <w:rPr>
+          <w:rFonts w:ascii="Times New Roman" w:hAnsi="Times New Roman" w:cs="Times New Roman"/>
+        </w:rPr>
+        <w:t xml:space="preserve"> registra los datos del personal, su salario y nombre/apellido.</w:t>
+      </w:r>
+    </w:p>
+    <w:p>
+      <w:pPr>
+        <w:pStyle w:val="Sinespaciado"/>
+        <w:rPr>
+          <w:rFonts w:ascii="Times New Roman" w:hAnsi="Times New Roman" w:cs="Times New Roman"/>
+        </w:rPr>
+      </w:pPr>
+      <w:r>
+        <w:rPr>
+          <w:rStyle w:val="Textoennegrita"/>
+          <w:rFonts w:ascii="Times New Roman" w:hAnsi="Times New Roman" w:cs="Times New Roman"/>
+          <w:b w:val="0"/>
+          <w:bCs w:val="0"/>
+        </w:rPr>
+        <w:t>Supervisor:</w:t>
+      </w:r>
+      <w:r>
+        <w:rPr>
+          <w:rFonts w:ascii="Times New Roman" w:hAnsi="Times New Roman" w:cs="Times New Roman"/>
+        </w:rPr>
+        <w:t xml:space="preserve"> administra la relación jerárquica con los hoteles.</w:t>
+      </w:r>
+    </w:p>
+    <w:p>
+      <w:pPr>
+        <w:pStyle w:val="Sinespaciado"/>
+        <w:rPr>
+          <w:rFonts w:ascii="Times New Roman" w:hAnsi="Times New Roman" w:cs="Times New Roman"/>
+        </w:rPr>
+      </w:pPr>
+      <w:r>
+        <w:rPr>
+          <w:rStyle w:val="Textoennegrita"/>
+          <w:rFonts w:ascii="Times New Roman" w:hAnsi="Times New Roman" w:cs="Times New Roman"/>
+          <w:b w:val="0"/>
+          <w:bCs w:val="0"/>
+        </w:rPr>
+        <w:t>Servicio:</w:t>
+      </w:r>
+      <w:r>
+        <w:rPr>
+          <w:rFonts w:ascii="Times New Roman" w:hAnsi="Times New Roman" w:cs="Times New Roman"/>
+        </w:rPr>
+        <w:t xml:space="preserve"> lista los servicios adicionales y su costo.</w:t>
+      </w:r>
+    </w:p>
+    <w:p>
+      <w:pPr>
+        <w:pStyle w:val="Sinespaciado"/>
+        <w:rPr>
+          <w:rFonts w:ascii="Times New Roman" w:hAnsi="Times New Roman" w:cs="Times New Roman"/>
+        </w:rPr>
+      </w:pPr>
+      <w:r>
+        <w:rPr>
+          <w:rStyle w:val="Textoennegrita"/>
+          <w:rFonts w:ascii="Times New Roman" w:hAnsi="Times New Roman" w:cs="Times New Roman"/>
+          <w:b w:val="0"/>
+          <w:bCs w:val="0"/>
+        </w:rPr>
+        <w:t>Tipo:</w:t>
+      </w:r>
+      <w:r>
+        <w:rPr>
+          <w:rFonts w:ascii="Times New Roman" w:hAnsi="Times New Roman" w:cs="Times New Roman"/>
+        </w:rPr>
+        <w:t xml:space="preserve"> clasifica las habitaciones según su tipo (simple, doble, suite, etc.).</w:t>
+      </w:r>
+    </w:p>
+    <w:p>
+      <w:pPr>
+        <w:pStyle w:val="Sinespaciado"/>
+        <w:rPr>
+          <w:rFonts w:ascii="Times New Roman" w:hAnsi="Times New Roman" w:cs="Times New Roman"/>
+        </w:rPr>
+      </w:pPr>
+      <w:r>
+        <w:rPr>
+          <w:rStyle w:val="Textoennegrita"/>
+          <w:rFonts w:ascii="Times New Roman" w:hAnsi="Times New Roman" w:cs="Times New Roman"/>
+          <w:b w:val="0"/>
+          <w:bCs w:val="0"/>
+        </w:rPr>
+        <w:t>Relaciones principales:</w:t>
+      </w:r>
+    </w:p>
+    <w:p>
+      <w:pPr>
+        <w:pStyle w:val="Sinespaciado"/>
+        <w:rPr>
+          <w:rFonts w:ascii="Times New Roman" w:hAnsi="Times New Roman" w:cs="Times New Roman"/>
+        </w:rPr>
+      </w:pPr>
+      <w:r>
+        <w:rPr>
+          <w:rFonts w:ascii="Times New Roman" w:hAnsi="Times New Roman" w:cs="Times New Roman"/>
+        </w:rPr>
+        <w:t xml:space="preserve">Un </w:t>
+      </w:r>
+      <w:r>
+        <w:rPr>
+          <w:rStyle w:val="Textoennegrita"/>
+          <w:rFonts w:ascii="Times New Roman" w:hAnsi="Times New Roman" w:cs="Times New Roman"/>
+          <w:b w:val="0"/>
+          <w:bCs w:val="0"/>
+        </w:rPr>
+        <w:t>hotel</w:t>
+      </w:r>
+      <w:r>
+        <w:rPr>
+          <w:rFonts w:ascii="Times New Roman" w:hAnsi="Times New Roman" w:cs="Times New Roman"/>
+        </w:rPr>
+        <w:t xml:space="preserve"> tiene muchas </w:t>
+      </w:r>
+      <w:r>
+        <w:rPr>
+          <w:rStyle w:val="Textoennegrita"/>
+          <w:rFonts w:ascii="Times New Roman" w:hAnsi="Times New Roman" w:cs="Times New Roman"/>
+          <w:b w:val="0"/>
+          <w:bCs w:val="0"/>
+        </w:rPr>
+        <w:t>habitaciones</w:t>
+      </w:r>
+      <w:r>
+        <w:rPr>
+          <w:rFonts w:ascii="Times New Roman" w:hAnsi="Times New Roman" w:cs="Times New Roman"/>
+        </w:rPr>
+        <w:t>, y cada habitación pertenece a un único hotel.</w:t>
+      </w:r>
+    </w:p>
+    <w:p>
+      <w:pPr>
+        <w:pStyle w:val="Sinespaciado"/>
+        <w:rPr>
+          <w:rFonts w:ascii="Times New Roman" w:hAnsi="Times New Roman" w:cs="Times New Roman"/>
+        </w:rPr>
+      </w:pPr>
+      <w:r>
+        <w:rPr>
+          <w:rFonts w:ascii="Times New Roman" w:hAnsi="Times New Roman" w:cs="Times New Roman"/>
+        </w:rPr>
+        <w:t xml:space="preserve">Una </w:t>
+      </w:r>
+      <w:r>
+        <w:rPr>
+          <w:rStyle w:val="Textoennegrita"/>
+          <w:rFonts w:ascii="Times New Roman" w:hAnsi="Times New Roman" w:cs="Times New Roman"/>
+          <w:b w:val="0"/>
+          <w:bCs w:val="0"/>
+        </w:rPr>
+        <w:t>habitación</w:t>
+      </w:r>
+      <w:r>
+        <w:rPr>
+          <w:rFonts w:ascii="Times New Roman" w:hAnsi="Times New Roman" w:cs="Times New Roman"/>
+        </w:rPr>
+        <w:t xml:space="preserve"> puede tener varios </w:t>
+      </w:r>
+      <w:r>
+        <w:rPr>
+          <w:rStyle w:val="Textoennegrita"/>
+          <w:rFonts w:ascii="Times New Roman" w:hAnsi="Times New Roman" w:cs="Times New Roman"/>
+          <w:b w:val="0"/>
+          <w:bCs w:val="0"/>
+        </w:rPr>
+        <w:t>servicios</w:t>
+      </w:r>
+      <w:r>
+        <w:rPr>
+          <w:rFonts w:ascii="Times New Roman" w:hAnsi="Times New Roman" w:cs="Times New Roman"/>
+        </w:rPr>
+        <w:t xml:space="preserve"> (relación muchos a muchos mediante la tabla </w:t>
+      </w:r>
+      <w:proofErr w:type="spellStart"/>
+      <w:r>
+        <w:rPr>
+          <w:rStyle w:val="CdigoHTML"/>
+          <w:rFonts w:ascii="Times New Roman" w:eastAsia="Cambria" w:hAnsi="Times New Roman" w:cs="Times New Roman"/>
+          <w:sz w:val="22"/>
+          <w:szCs w:val="22"/>
+        </w:rPr>
+        <w:t>habitacion_servicio</w:t>
+      </w:r>
+      <w:proofErr w:type="spellEnd"/>
+      <w:r>
+        <w:rPr>
+          <w:rFonts w:ascii="Times New Roman" w:hAnsi="Times New Roman" w:cs="Times New Roman"/>
+        </w:rPr>
+        <w:t>).</w:t>
+      </w:r>
+    </w:p>
+    <w:p>
+      <w:pPr>
+        <w:pStyle w:val="Sinespaciado"/>
+        <w:rPr>
+          <w:rFonts w:ascii="Times New Roman" w:hAnsi="Times New Roman" w:cs="Times New Roman"/>
+        </w:rPr>
+      </w:pPr>
+      <w:r>
+        <w:rPr>
+          <w:rFonts w:ascii="Times New Roman" w:hAnsi="Times New Roman" w:cs="Times New Roman"/>
+        </w:rPr>
+        <w:t xml:space="preserve">Un </w:t>
+      </w:r>
+      <w:r>
+        <w:rPr>
+          <w:rStyle w:val="Textoennegrita"/>
+          <w:rFonts w:ascii="Times New Roman" w:hAnsi="Times New Roman" w:cs="Times New Roman"/>
+          <w:b w:val="0"/>
+          <w:bCs w:val="0"/>
+        </w:rPr>
+        <w:t>cliente</w:t>
+      </w:r>
+      <w:r>
+        <w:rPr>
+          <w:rFonts w:ascii="Times New Roman" w:hAnsi="Times New Roman" w:cs="Times New Roman"/>
+        </w:rPr>
+        <w:t xml:space="preserve"> puede realizar varias </w:t>
+      </w:r>
+      <w:r>
+        <w:rPr>
+          <w:rStyle w:val="Textoennegrita"/>
+          <w:rFonts w:ascii="Times New Roman" w:hAnsi="Times New Roman" w:cs="Times New Roman"/>
+          <w:b w:val="0"/>
+          <w:bCs w:val="0"/>
+        </w:rPr>
+        <w:t>reservas</w:t>
+      </w:r>
+      <w:r>
+        <w:rPr>
+          <w:rFonts w:ascii="Times New Roman" w:hAnsi="Times New Roman" w:cs="Times New Roman"/>
+        </w:rPr>
+        <w:t>, pero cada reserva pertenece a un solo cliente.</w:t>
+      </w:r>
+    </w:p>
+    <w:p>
+      <w:pPr>
+        <w:pStyle w:val="Sinespaciado"/>
+        <w:rPr>
+          <w:rFonts w:ascii="Times New Roman" w:hAnsi="Times New Roman" w:cs="Times New Roman"/>
+        </w:rPr>
+      </w:pPr>
+      <w:r>
+        <w:rPr>
+          <w:rFonts w:ascii="Times New Roman" w:hAnsi="Times New Roman" w:cs="Times New Roman"/>
+        </w:rPr>
+        <w:t xml:space="preserve">Una </w:t>
+      </w:r>
+      <w:r>
+        <w:rPr>
+          <w:rStyle w:val="Textoennegrita"/>
+          <w:rFonts w:ascii="Times New Roman" w:hAnsi="Times New Roman" w:cs="Times New Roman"/>
+          <w:b w:val="0"/>
+          <w:bCs w:val="0"/>
+        </w:rPr>
+        <w:t>reserva</w:t>
+      </w:r>
+      <w:r>
+        <w:rPr>
+          <w:rFonts w:ascii="Times New Roman" w:hAnsi="Times New Roman" w:cs="Times New Roman"/>
+        </w:rPr>
+        <w:t xml:space="preserve"> puede estar atendida por uno o varios </w:t>
+      </w:r>
+      <w:r>
+        <w:rPr>
+          <w:rStyle w:val="Textoennegrita"/>
+          <w:rFonts w:ascii="Times New Roman" w:hAnsi="Times New Roman" w:cs="Times New Roman"/>
+          <w:b w:val="0"/>
+          <w:bCs w:val="0"/>
+        </w:rPr>
+        <w:t>empleados</w:t>
+      </w:r>
+      <w:r>
+        <w:rPr>
+          <w:rFonts w:ascii="Times New Roman" w:hAnsi="Times New Roman" w:cs="Times New Roman"/>
+        </w:rPr>
+        <w:t xml:space="preserve"> (relación muchos a muchos mediante </w:t>
+      </w:r>
+      <w:proofErr w:type="spellStart"/>
+      <w:r>
+        <w:rPr>
+          <w:rStyle w:val="CdigoHTML"/>
+          <w:rFonts w:ascii="Times New Roman" w:eastAsia="Cambria" w:hAnsi="Times New Roman" w:cs="Times New Roman"/>
+          <w:sz w:val="22"/>
+          <w:szCs w:val="22"/>
+        </w:rPr>
+        <w:t>empleado_reserva</w:t>
+      </w:r>
+      <w:proofErr w:type="spellEnd"/>
+      <w:r>
+        <w:rPr>
+          <w:rFonts w:ascii="Times New Roman" w:hAnsi="Times New Roman" w:cs="Times New Roman"/>
+        </w:rPr>
+        <w:t>).</w:t>
+      </w:r>
+    </w:p>
+    <w:p>
+      <w:pPr>
+        <w:pStyle w:val="Sinespaciado"/>
+        <w:rPr>
+          <w:rFonts w:ascii="Times New Roman" w:hAnsi="Times New Roman" w:cs="Times New Roman"/>
+        </w:rPr>
+      </w:pPr>
+      <w:r>
+        <w:rPr>
+          <w:rFonts w:ascii="Times New Roman" w:hAnsi="Times New Roman" w:cs="Times New Roman"/>
+        </w:rPr>
+        <w:t xml:space="preserve">Cada </w:t>
+      </w:r>
+      <w:r>
+        <w:rPr>
+          <w:rStyle w:val="Textoennegrita"/>
+          <w:rFonts w:ascii="Times New Roman" w:hAnsi="Times New Roman" w:cs="Times New Roman"/>
+          <w:b w:val="0"/>
+          <w:bCs w:val="0"/>
+        </w:rPr>
+        <w:t>hotel</w:t>
+      </w:r>
+      <w:r>
+        <w:rPr>
+          <w:rFonts w:ascii="Times New Roman" w:hAnsi="Times New Roman" w:cs="Times New Roman"/>
+        </w:rPr>
+        <w:t xml:space="preserve"> tiene un </w:t>
+      </w:r>
+      <w:r>
+        <w:rPr>
+          <w:rStyle w:val="Textoennegrita"/>
+          <w:rFonts w:ascii="Times New Roman" w:hAnsi="Times New Roman" w:cs="Times New Roman"/>
+          <w:b w:val="0"/>
+          <w:bCs w:val="0"/>
+        </w:rPr>
+        <w:t>supervisor</w:t>
+      </w:r>
+      <w:r>
+        <w:rPr>
+          <w:rFonts w:ascii="Times New Roman" w:hAnsi="Times New Roman" w:cs="Times New Roman"/>
+        </w:rPr>
+        <w:t xml:space="preserve"> asignado.</w:t>
+      </w:r>
+    </w:p>
+    <w:p>
+      <w:pPr>
+        <w:pStyle w:val="Sinespaciado"/>
+        <w:rPr>
+          <w:rFonts w:ascii="Times New Roman" w:hAnsi="Times New Roman" w:cs="Times New Roman"/>
+        </w:rPr>
+      </w:pPr>
+      <w:r>
+        <w:rPr>
+          <w:rFonts w:ascii="Times New Roman" w:hAnsi="Times New Roman" w:cs="Times New Roman"/>
+        </w:rPr>
+        <w:lastRenderedPageBreak/>
+        <w:t xml:space="preserve">Cada </w:t>
+      </w:r>
+      <w:r>
+        <w:rPr>
+          <w:rStyle w:val="Textoennegrita"/>
+          <w:rFonts w:ascii="Times New Roman" w:hAnsi="Times New Roman" w:cs="Times New Roman"/>
+          <w:b w:val="0"/>
+          <w:bCs w:val="0"/>
+        </w:rPr>
+        <w:t>habitación</w:t>
+      </w:r>
+      <w:r>
+        <w:rPr>
+          <w:rFonts w:ascii="Times New Roman" w:hAnsi="Times New Roman" w:cs="Times New Roman"/>
+        </w:rPr>
+        <w:t xml:space="preserve"> se clasifica con un </w:t>
+      </w:r>
+      <w:r>
+        <w:rPr>
+          <w:rStyle w:val="Textoennegrita"/>
+          <w:rFonts w:ascii="Times New Roman" w:hAnsi="Times New Roman" w:cs="Times New Roman"/>
+          <w:b w:val="0"/>
+          <w:bCs w:val="0"/>
+        </w:rPr>
+        <w:t>tipo</w:t>
+      </w:r>
+      <w:r>
+        <w:rPr>
+          <w:rFonts w:ascii="Times New Roman" w:hAnsi="Times New Roman" w:cs="Times New Roman"/>
+        </w:rPr>
+        <w:t>.</w:t>
+      </w:r>
+    </w:p>
+    <w:p>
+      <w:pPr>
+        <w:pStyle w:val="Sinespaciado"/>
+        <w:rPr>
+          <w:rFonts w:ascii="Times New Roman" w:hAnsi="Times New Roman" w:cs="Times New Roman"/>
+        </w:rPr>
+      </w:pPr>
+    </w:p>
+    <w:p>
+      <w:pPr>
+        <w:pStyle w:val="Sinespaciado"/>
+        <w:rPr>
+          <w:rFonts w:ascii="Times New Roman" w:hAnsi="Times New Roman" w:cs="Times New Roman"/>
+        </w:rPr>
+      </w:pPr>
+      <w:r>
+        <w:rPr>
+          <w:rStyle w:val="Textoennegrita"/>
+          <w:rFonts w:ascii="Times New Roman" w:hAnsi="Times New Roman" w:cs="Times New Roman"/>
+          <w:b w:val="0"/>
+          <w:bCs w:val="0"/>
+        </w:rPr>
+        <w:t>5.2. Diseño Lógico</w:t>
+      </w:r>
+    </w:p>
+    <w:p>
+      <w:pPr>
+        <w:pStyle w:val="Sinespaciado"/>
+        <w:rPr>
+          <w:rFonts w:ascii="Times New Roman" w:hAnsi="Times New Roman" w:cs="Times New Roman"/>
+        </w:rPr>
+      </w:pPr>
+      <w:r>
+        <w:rPr>
+          <w:rFonts w:ascii="Times New Roman" w:hAnsi="Times New Roman" w:cs="Times New Roman"/>
+        </w:rPr>
+        <w:t>A partir del modelo conceptual, se construye el modelo lógico representado por las siguientes tablas:</w:t>
+      </w:r>
+    </w:p>
+    <w:p>
+      <w:pPr>
+        <w:pStyle w:val="Sinespaciado"/>
+        <w:rPr>
+          <w:rFonts w:ascii="Times New Roman" w:hAnsi="Times New Roman" w:cs="Times New Roman"/>
+        </w:rPr>
+      </w:pPr>
+    </w:p>
+    <w:p>
+      <w:pPr>
+        <w:pStyle w:val="Sinespaciado"/>
+        <w:rPr>
+          <w:rFonts w:ascii="Times New Roman" w:hAnsi="Times New Roman" w:cs="Times New Roman"/>
+        </w:rPr>
+      </w:pPr>
+      <w:r>
+        <w:rPr>
+          <w:rStyle w:val="Textoennegrita"/>
+          <w:rFonts w:ascii="Times New Roman" w:hAnsi="Times New Roman" w:cs="Times New Roman"/>
+          <w:b w:val="0"/>
+          <w:bCs w:val="0"/>
+        </w:rPr>
+        <w:t>Supervisor</w:t>
+      </w:r>
+      <w:r>
+        <w:rPr>
+          <w:rFonts w:ascii="Times New Roman" w:hAnsi="Times New Roman" w:cs="Times New Roman"/>
+        </w:rPr>
+        <w:t xml:space="preserve"> (</w:t>
+      </w:r>
+      <w:proofErr w:type="spellStart"/>
+      <w:r>
+        <w:rPr>
+          <w:rStyle w:val="CdigoHTML"/>
+          <w:rFonts w:ascii="Times New Roman" w:eastAsia="Cambria" w:hAnsi="Times New Roman" w:cs="Times New Roman"/>
+          <w:sz w:val="22"/>
+          <w:szCs w:val="22"/>
+        </w:rPr>
+        <w:t>id_supervisor</w:t>
+      </w:r>
+      <w:proofErr w:type="spellEnd"/>
+      <w:r>
+        <w:rPr>
+          <w:rFonts w:ascii="Times New Roman" w:hAnsi="Times New Roman" w:cs="Times New Roman"/>
+        </w:rPr>
+        <w:t xml:space="preserve">, </w:t>
+      </w:r>
+      <w:r>
+        <w:rPr>
+          <w:rStyle w:val="CdigoHTML"/>
+          <w:rFonts w:ascii="Times New Roman" w:eastAsia="Cambria" w:hAnsi="Times New Roman" w:cs="Times New Roman"/>
+          <w:sz w:val="22"/>
+          <w:szCs w:val="22"/>
+        </w:rPr>
+        <w:t>DNI</w:t>
+      </w:r>
+      <w:r>
+        <w:rPr>
+          <w:rFonts w:ascii="Times New Roman" w:hAnsi="Times New Roman" w:cs="Times New Roman"/>
+        </w:rPr>
+        <w:t xml:space="preserve">, </w:t>
+      </w:r>
+      <w:proofErr w:type="spellStart"/>
+      <w:r>
+        <w:rPr>
+          <w:rStyle w:val="CdigoHTML"/>
+          <w:rFonts w:ascii="Times New Roman" w:eastAsia="Cambria" w:hAnsi="Times New Roman" w:cs="Times New Roman"/>
+          <w:sz w:val="22"/>
+          <w:szCs w:val="22"/>
+        </w:rPr>
+        <w:t>fecha_asignacion</w:t>
+      </w:r>
+      <w:proofErr w:type="spellEnd"/>
+      <w:r>
+        <w:rPr>
+          <w:rFonts w:ascii="Times New Roman" w:hAnsi="Times New Roman" w:cs="Times New Roman"/>
+        </w:rPr>
+        <w:t xml:space="preserve">, </w:t>
+      </w:r>
+      <w:proofErr w:type="spellStart"/>
+      <w:r>
+        <w:rPr>
+          <w:rStyle w:val="CdigoHTML"/>
+          <w:rFonts w:ascii="Times New Roman" w:eastAsia="Cambria" w:hAnsi="Times New Roman" w:cs="Times New Roman"/>
+          <w:sz w:val="22"/>
+          <w:szCs w:val="22"/>
+        </w:rPr>
+        <w:t>telefono</w:t>
+      </w:r>
+      <w:proofErr w:type="spellEnd"/>
+      <w:r>
+        <w:rPr>
+          <w:rFonts w:ascii="Times New Roman" w:hAnsi="Times New Roman" w:cs="Times New Roman"/>
+        </w:rPr>
+        <w:t xml:space="preserve">, </w:t>
+      </w:r>
+      <w:proofErr w:type="spellStart"/>
+      <w:r>
+        <w:rPr>
+          <w:rStyle w:val="CdigoHTML"/>
+          <w:rFonts w:ascii="Times New Roman" w:eastAsia="Cambria" w:hAnsi="Times New Roman" w:cs="Times New Roman"/>
+          <w:sz w:val="22"/>
+          <w:szCs w:val="22"/>
+        </w:rPr>
+        <w:t>estado_laboral</w:t>
+      </w:r>
+      <w:proofErr w:type="spellEnd"/>
+      <w:r>
+        <w:rPr>
+          <w:rFonts w:ascii="Times New Roman" w:hAnsi="Times New Roman" w:cs="Times New Roman"/>
+        </w:rPr>
+        <w:t xml:space="preserve">, </w:t>
+      </w:r>
+      <w:r>
+        <w:rPr>
+          <w:rStyle w:val="CdigoHTML"/>
+          <w:rFonts w:ascii="Times New Roman" w:eastAsia="Cambria" w:hAnsi="Times New Roman" w:cs="Times New Roman"/>
+          <w:sz w:val="22"/>
+          <w:szCs w:val="22"/>
+        </w:rPr>
+        <w:t>salario</w:t>
+      </w:r>
+      <w:r>
+        <w:rPr>
+          <w:rFonts w:ascii="Times New Roman" w:hAnsi="Times New Roman" w:cs="Times New Roman"/>
+        </w:rPr>
+        <w:t xml:space="preserve">, </w:t>
+      </w:r>
+      <w:r>
+        <w:rPr>
+          <w:rStyle w:val="CdigoHTML"/>
+          <w:rFonts w:ascii="Times New Roman" w:eastAsia="Cambria" w:hAnsi="Times New Roman" w:cs="Times New Roman"/>
+          <w:sz w:val="22"/>
+          <w:szCs w:val="22"/>
+        </w:rPr>
+        <w:t>nombre</w:t>
+      </w:r>
+      <w:r>
+        <w:rPr>
+          <w:rFonts w:ascii="Times New Roman" w:hAnsi="Times New Roman" w:cs="Times New Roman"/>
+        </w:rPr>
+        <w:t xml:space="preserve">, </w:t>
+      </w:r>
+      <w:r>
+        <w:rPr>
+          <w:rStyle w:val="CdigoHTML"/>
+          <w:rFonts w:ascii="Times New Roman" w:eastAsia="Cambria" w:hAnsi="Times New Roman" w:cs="Times New Roman"/>
+          <w:sz w:val="22"/>
+          <w:szCs w:val="22"/>
+        </w:rPr>
+        <w:t>apellido</w:t>
+      </w:r>
+      <w:r>
+        <w:rPr>
+          <w:rFonts w:ascii="Times New Roman" w:hAnsi="Times New Roman" w:cs="Times New Roman"/>
+        </w:rPr>
+        <w:t>)</w:t>
+      </w:r>
+    </w:p>
+    <w:p>
+      <w:pPr>
+        <w:pStyle w:val="Sinespaciado"/>
+        <w:rPr>
+          <w:rFonts w:ascii="Times New Roman" w:hAnsi="Times New Roman" w:cs="Times New Roman"/>
+        </w:rPr>
+      </w:pPr>
+    </w:p>
+    <w:p>
+      <w:pPr>
+        <w:pStyle w:val="Sinespaciado"/>
+        <w:rPr>
+          <w:rFonts w:ascii="Times New Roman" w:hAnsi="Times New Roman" w:cs="Times New Roman"/>
+        </w:rPr>
+      </w:pPr>
+      <w:r>
+        <w:rPr>
+          <w:rStyle w:val="Textoennegrita"/>
+          <w:rFonts w:ascii="Times New Roman" w:hAnsi="Times New Roman" w:cs="Times New Roman"/>
+          <w:b w:val="0"/>
+          <w:bCs w:val="0"/>
+        </w:rPr>
+        <w:t>Hotel</w:t>
+      </w:r>
+      <w:r>
+        <w:rPr>
+          <w:rFonts w:ascii="Times New Roman" w:hAnsi="Times New Roman" w:cs="Times New Roman"/>
+        </w:rPr>
+        <w:t xml:space="preserve"> (</w:t>
+      </w:r>
+      <w:proofErr w:type="spellStart"/>
+      <w:r>
+        <w:rPr>
+          <w:rStyle w:val="CdigoHTML"/>
+          <w:rFonts w:ascii="Times New Roman" w:eastAsia="Cambria" w:hAnsi="Times New Roman" w:cs="Times New Roman"/>
+          <w:sz w:val="22"/>
+          <w:szCs w:val="22"/>
+        </w:rPr>
+        <w:t>id_hotel</w:t>
+      </w:r>
+      <w:proofErr w:type="spellEnd"/>
+      <w:r>
+        <w:rPr>
+          <w:rFonts w:ascii="Times New Roman" w:hAnsi="Times New Roman" w:cs="Times New Roman"/>
+        </w:rPr>
+        <w:t xml:space="preserve">, </w:t>
+      </w:r>
+      <w:r>
+        <w:rPr>
+          <w:rStyle w:val="CdigoHTML"/>
+          <w:rFonts w:ascii="Times New Roman" w:eastAsia="Cambria" w:hAnsi="Times New Roman" w:cs="Times New Roman"/>
+          <w:sz w:val="22"/>
+          <w:szCs w:val="22"/>
+        </w:rPr>
+        <w:t>nombre</w:t>
+      </w:r>
+      <w:r>
+        <w:rPr>
+          <w:rFonts w:ascii="Times New Roman" w:hAnsi="Times New Roman" w:cs="Times New Roman"/>
+        </w:rPr>
+        <w:t xml:space="preserve">, </w:t>
+      </w:r>
+      <w:proofErr w:type="spellStart"/>
+      <w:r>
+        <w:rPr>
+          <w:rStyle w:val="CdigoHTML"/>
+          <w:rFonts w:ascii="Times New Roman" w:eastAsia="Cambria" w:hAnsi="Times New Roman" w:cs="Times New Roman"/>
+          <w:sz w:val="22"/>
+          <w:szCs w:val="22"/>
+        </w:rPr>
+        <w:t>direccion</w:t>
+      </w:r>
+      <w:proofErr w:type="spellEnd"/>
+      <w:r>
+        <w:rPr>
+          <w:rFonts w:ascii="Times New Roman" w:hAnsi="Times New Roman" w:cs="Times New Roman"/>
+        </w:rPr>
+        <w:t xml:space="preserve">, </w:t>
+      </w:r>
+      <w:proofErr w:type="spellStart"/>
+      <w:r>
+        <w:rPr>
+          <w:rStyle w:val="CdigoHTML"/>
+          <w:rFonts w:ascii="Times New Roman" w:eastAsia="Cambria" w:hAnsi="Times New Roman" w:cs="Times New Roman"/>
+          <w:sz w:val="22"/>
+          <w:szCs w:val="22"/>
+        </w:rPr>
+        <w:t>calificacion</w:t>
+      </w:r>
+      <w:proofErr w:type="spellEnd"/>
+      <w:r>
+        <w:rPr>
+          <w:rFonts w:ascii="Times New Roman" w:hAnsi="Times New Roman" w:cs="Times New Roman"/>
+        </w:rPr>
+        <w:t xml:space="preserve">, </w:t>
+      </w:r>
+      <w:proofErr w:type="spellStart"/>
+      <w:r>
+        <w:rPr>
+          <w:rStyle w:val="CdigoHTML"/>
+          <w:rFonts w:ascii="Times New Roman" w:eastAsia="Cambria" w:hAnsi="Times New Roman" w:cs="Times New Roman"/>
+          <w:sz w:val="22"/>
+          <w:szCs w:val="22"/>
+        </w:rPr>
+        <w:t>id_supervisor</w:t>
+      </w:r>
+      <w:proofErr w:type="spellEnd"/>
+      <w:r>
+        <w:rPr>
+          <w:rFonts w:ascii="Times New Roman" w:hAnsi="Times New Roman" w:cs="Times New Roman"/>
+        </w:rPr>
+        <w:t>)</w:t>
+      </w:r>
+    </w:p>
+    <w:p>
+      <w:pPr>
+        <w:pStyle w:val="Sinespaciado"/>
+        <w:rPr>
+          <w:rFonts w:ascii="Times New Roman" w:hAnsi="Times New Roman" w:cs="Times New Roman"/>
+        </w:rPr>
+      </w:pPr>
+    </w:p>
+    <w:p>
+      <w:pPr>
+        <w:pStyle w:val="Sinespaciado"/>
+        <w:rPr>
+          <w:rFonts w:ascii="Times New Roman" w:hAnsi="Times New Roman" w:cs="Times New Roman"/>
+        </w:rPr>
+      </w:pPr>
+      <w:proofErr w:type="spellStart"/>
+      <w:r>
+        <w:rPr>
+          <w:rStyle w:val="Textoennegrita"/>
+          <w:rFonts w:ascii="Times New Roman" w:hAnsi="Times New Roman" w:cs="Times New Roman"/>
+          <w:b w:val="0"/>
+          <w:bCs w:val="0"/>
+        </w:rPr>
+        <w:t>Habitacion</w:t>
+      </w:r>
+      <w:proofErr w:type="spellEnd"/>
+      <w:r>
+        <w:rPr>
+          <w:rFonts w:ascii="Times New Roman" w:hAnsi="Times New Roman" w:cs="Times New Roman"/>
+        </w:rPr>
+        <w:t xml:space="preserve"> (</w:t>
+      </w:r>
+      <w:proofErr w:type="spellStart"/>
+      <w:r>
+        <w:rPr>
+          <w:rStyle w:val="CdigoHTML"/>
+          <w:rFonts w:ascii="Times New Roman" w:eastAsia="Cambria" w:hAnsi="Times New Roman" w:cs="Times New Roman"/>
+          <w:sz w:val="22"/>
+          <w:szCs w:val="22"/>
+        </w:rPr>
+        <w:t>id_habitacion</w:t>
+      </w:r>
+      <w:proofErr w:type="spellEnd"/>
+      <w:r>
+        <w:rPr>
+          <w:rFonts w:ascii="Times New Roman" w:hAnsi="Times New Roman" w:cs="Times New Roman"/>
+        </w:rPr>
+        <w:t xml:space="preserve">, </w:t>
+      </w:r>
+      <w:r>
+        <w:rPr>
+          <w:rStyle w:val="CdigoHTML"/>
+          <w:rFonts w:ascii="Times New Roman" w:eastAsia="Cambria" w:hAnsi="Times New Roman" w:cs="Times New Roman"/>
+          <w:sz w:val="22"/>
+          <w:szCs w:val="22"/>
+        </w:rPr>
+        <w:t>numero</w:t>
+      </w:r>
+      <w:r>
+        <w:rPr>
+          <w:rFonts w:ascii="Times New Roman" w:hAnsi="Times New Roman" w:cs="Times New Roman"/>
+        </w:rPr>
+        <w:t xml:space="preserve">, </w:t>
+      </w:r>
+      <w:proofErr w:type="spellStart"/>
+      <w:r>
+        <w:rPr>
+          <w:rStyle w:val="CdigoHTML"/>
+          <w:rFonts w:ascii="Times New Roman" w:eastAsia="Cambria" w:hAnsi="Times New Roman" w:cs="Times New Roman"/>
+          <w:sz w:val="22"/>
+          <w:szCs w:val="22"/>
+        </w:rPr>
+        <w:t>precio_dias</w:t>
+      </w:r>
+      <w:proofErr w:type="spellEnd"/>
+      <w:r>
+        <w:rPr>
+          <w:rFonts w:ascii="Times New Roman" w:hAnsi="Times New Roman" w:cs="Times New Roman"/>
+        </w:rPr>
+        <w:t xml:space="preserve">, </w:t>
+      </w:r>
+      <w:r>
+        <w:rPr>
+          <w:rStyle w:val="CdigoHTML"/>
+          <w:rFonts w:ascii="Times New Roman" w:eastAsia="Cambria" w:hAnsi="Times New Roman" w:cs="Times New Roman"/>
+          <w:sz w:val="22"/>
+          <w:szCs w:val="22"/>
+        </w:rPr>
+        <w:t>estado</w:t>
+      </w:r>
+      <w:r>
+        <w:rPr>
+          <w:rFonts w:ascii="Times New Roman" w:hAnsi="Times New Roman" w:cs="Times New Roman"/>
+        </w:rPr>
+        <w:t xml:space="preserve">, </w:t>
+      </w:r>
+      <w:r>
+        <w:rPr>
+          <w:rStyle w:val="CdigoHTML"/>
+          <w:rFonts w:ascii="Times New Roman" w:eastAsia="Cambria" w:hAnsi="Times New Roman" w:cs="Times New Roman"/>
+          <w:sz w:val="22"/>
+          <w:szCs w:val="22"/>
+        </w:rPr>
+        <w:t>piso</w:t>
+      </w:r>
+      <w:r>
+        <w:rPr>
+          <w:rFonts w:ascii="Times New Roman" w:hAnsi="Times New Roman" w:cs="Times New Roman"/>
+        </w:rPr>
+        <w:t xml:space="preserve">, </w:t>
+      </w:r>
+      <w:proofErr w:type="spellStart"/>
+      <w:r>
+        <w:rPr>
+          <w:rStyle w:val="CdigoHTML"/>
+          <w:rFonts w:ascii="Times New Roman" w:eastAsia="Cambria" w:hAnsi="Times New Roman" w:cs="Times New Roman"/>
+          <w:sz w:val="22"/>
+          <w:szCs w:val="22"/>
+        </w:rPr>
+        <w:t>id_hotel</w:t>
+      </w:r>
+      <w:proofErr w:type="spellEnd"/>
+      <w:r>
+        <w:rPr>
+          <w:rFonts w:ascii="Times New Roman" w:hAnsi="Times New Roman" w:cs="Times New Roman"/>
+        </w:rPr>
+        <w:t>)</w:t>
+      </w:r>
+    </w:p>
+    <w:p>
+      <w:pPr>
+        <w:pStyle w:val="Sinespaciado"/>
+        <w:rPr>
+          <w:rFonts w:ascii="Times New Roman" w:hAnsi="Times New Roman" w:cs="Times New Roman"/>
+        </w:rPr>
+      </w:pPr>
+    </w:p>
+    <w:p>
+      <w:pPr>
+        <w:pStyle w:val="Sinespaciado"/>
+        <w:rPr>
+          <w:rFonts w:ascii="Times New Roman" w:hAnsi="Times New Roman" w:cs="Times New Roman"/>
+        </w:rPr>
+      </w:pPr>
+      <w:r>
+        <w:rPr>
+          <w:rStyle w:val="Textoennegrita"/>
+          <w:rFonts w:ascii="Times New Roman" w:hAnsi="Times New Roman" w:cs="Times New Roman"/>
+          <w:b w:val="0"/>
+          <w:bCs w:val="0"/>
+        </w:rPr>
+        <w:t>Tipo</w:t>
+      </w:r>
+      <w:r>
+        <w:rPr>
+          <w:rFonts w:ascii="Times New Roman" w:hAnsi="Times New Roman" w:cs="Times New Roman"/>
+        </w:rPr>
+        <w:t xml:space="preserve"> (</w:t>
+      </w:r>
+      <w:proofErr w:type="spellStart"/>
+      <w:r>
+        <w:rPr>
+          <w:rStyle w:val="CdigoHTML"/>
+          <w:rFonts w:ascii="Times New Roman" w:eastAsia="Cambria" w:hAnsi="Times New Roman" w:cs="Times New Roman"/>
+          <w:sz w:val="22"/>
+          <w:szCs w:val="22"/>
+        </w:rPr>
+        <w:t>id_tipo</w:t>
+      </w:r>
+      <w:proofErr w:type="spellEnd"/>
+      <w:r>
+        <w:rPr>
+          <w:rFonts w:ascii="Times New Roman" w:hAnsi="Times New Roman" w:cs="Times New Roman"/>
+        </w:rPr>
+        <w:t xml:space="preserve">, </w:t>
+      </w:r>
+      <w:proofErr w:type="spellStart"/>
+      <w:r>
+        <w:rPr>
+          <w:rStyle w:val="CdigoHTML"/>
+          <w:rFonts w:ascii="Times New Roman" w:eastAsia="Cambria" w:hAnsi="Times New Roman" w:cs="Times New Roman"/>
+          <w:sz w:val="22"/>
+          <w:szCs w:val="22"/>
+        </w:rPr>
+        <w:t>descripcion</w:t>
+      </w:r>
+      <w:proofErr w:type="spellEnd"/>
+      <w:r>
+        <w:rPr>
+          <w:rFonts w:ascii="Times New Roman" w:hAnsi="Times New Roman" w:cs="Times New Roman"/>
+        </w:rPr>
+        <w:t xml:space="preserve">, </w:t>
+      </w:r>
+      <w:proofErr w:type="spellStart"/>
+      <w:r>
+        <w:rPr>
+          <w:rStyle w:val="CdigoHTML"/>
+          <w:rFonts w:ascii="Times New Roman" w:eastAsia="Cambria" w:hAnsi="Times New Roman" w:cs="Times New Roman"/>
+          <w:sz w:val="22"/>
+          <w:szCs w:val="22"/>
+        </w:rPr>
+        <w:t>nombre_tipo</w:t>
+      </w:r>
+      <w:proofErr w:type="spellEnd"/>
+      <w:r>
+        <w:rPr>
+          <w:rFonts w:ascii="Times New Roman" w:hAnsi="Times New Roman" w:cs="Times New Roman"/>
+        </w:rPr>
+        <w:t xml:space="preserve">, </w:t>
+      </w:r>
+      <w:proofErr w:type="spellStart"/>
+      <w:r>
+        <w:rPr>
+          <w:rStyle w:val="CdigoHTML"/>
+          <w:rFonts w:ascii="Times New Roman" w:eastAsia="Cambria" w:hAnsi="Times New Roman" w:cs="Times New Roman"/>
+          <w:sz w:val="22"/>
+          <w:szCs w:val="22"/>
+        </w:rPr>
+        <w:t>id_habitacion</w:t>
+      </w:r>
+      <w:proofErr w:type="spellEnd"/>
+      <w:r>
+        <w:rPr>
+          <w:rFonts w:ascii="Times New Roman" w:hAnsi="Times New Roman" w:cs="Times New Roman"/>
+        </w:rPr>
+        <w:t>)</w:t>
+      </w:r>
+    </w:p>
+    <w:p>
+      <w:pPr>
+        <w:pStyle w:val="Sinespaciado"/>
+        <w:rPr>
+          <w:rFonts w:ascii="Times New Roman" w:hAnsi="Times New Roman" w:cs="Times New Roman"/>
+        </w:rPr>
+      </w:pPr>
+    </w:p>
+    <w:p>
+      <w:pPr>
+        <w:pStyle w:val="Sinespaciado"/>
+        <w:rPr>
+          <w:rFonts w:ascii="Times New Roman" w:hAnsi="Times New Roman" w:cs="Times New Roman"/>
+        </w:rPr>
+      </w:pPr>
+      <w:r>
+        <w:rPr>
+          <w:rStyle w:val="Textoennegrita"/>
+          <w:rFonts w:ascii="Times New Roman" w:hAnsi="Times New Roman" w:cs="Times New Roman"/>
+          <w:b w:val="0"/>
+          <w:bCs w:val="0"/>
+        </w:rPr>
+        <w:t>Servicio</w:t>
+      </w:r>
+      <w:r>
+        <w:rPr>
+          <w:rFonts w:ascii="Times New Roman" w:hAnsi="Times New Roman" w:cs="Times New Roman"/>
+        </w:rPr>
+        <w:t xml:space="preserve"> (</w:t>
+      </w:r>
+      <w:proofErr w:type="spellStart"/>
+      <w:r>
+        <w:rPr>
+          <w:rStyle w:val="CdigoHTML"/>
+          <w:rFonts w:ascii="Times New Roman" w:eastAsia="Cambria" w:hAnsi="Times New Roman" w:cs="Times New Roman"/>
+          <w:sz w:val="22"/>
+          <w:szCs w:val="22"/>
+        </w:rPr>
+        <w:t>id_servicio</w:t>
+      </w:r>
+      <w:proofErr w:type="spellEnd"/>
+      <w:r>
+        <w:rPr>
+          <w:rFonts w:ascii="Times New Roman" w:hAnsi="Times New Roman" w:cs="Times New Roman"/>
+        </w:rPr>
+        <w:t xml:space="preserve">, </w:t>
+      </w:r>
+      <w:proofErr w:type="spellStart"/>
+      <w:r>
+        <w:rPr>
+          <w:rStyle w:val="CdigoHTML"/>
+          <w:rFonts w:ascii="Times New Roman" w:eastAsia="Cambria" w:hAnsi="Times New Roman" w:cs="Times New Roman"/>
+          <w:sz w:val="22"/>
+          <w:szCs w:val="22"/>
+        </w:rPr>
+        <w:t>descripcion</w:t>
+      </w:r>
+      <w:proofErr w:type="spellEnd"/>
+      <w:r>
+        <w:rPr>
+          <w:rFonts w:ascii="Times New Roman" w:hAnsi="Times New Roman" w:cs="Times New Roman"/>
+        </w:rPr>
+        <w:t xml:space="preserve">, </w:t>
+      </w:r>
+      <w:proofErr w:type="spellStart"/>
+      <w:r>
+        <w:rPr>
+          <w:rStyle w:val="CdigoHTML"/>
+          <w:rFonts w:ascii="Times New Roman" w:eastAsia="Cambria" w:hAnsi="Times New Roman" w:cs="Times New Roman"/>
+          <w:sz w:val="22"/>
+          <w:szCs w:val="22"/>
+        </w:rPr>
+        <w:t>nombre_servicio</w:t>
+      </w:r>
+      <w:proofErr w:type="spellEnd"/>
+      <w:r>
+        <w:rPr>
+          <w:rFonts w:ascii="Times New Roman" w:hAnsi="Times New Roman" w:cs="Times New Roman"/>
+        </w:rPr>
+        <w:t xml:space="preserve">, </w:t>
+      </w:r>
+      <w:r>
+        <w:rPr>
+          <w:rStyle w:val="CdigoHTML"/>
+          <w:rFonts w:ascii="Times New Roman" w:eastAsia="Cambria" w:hAnsi="Times New Roman" w:cs="Times New Roman"/>
+          <w:sz w:val="22"/>
+          <w:szCs w:val="22"/>
+        </w:rPr>
+        <w:t>costo</w:t>
+      </w:r>
+      <w:r>
+        <w:rPr>
+          <w:rFonts w:ascii="Times New Roman" w:hAnsi="Times New Roman" w:cs="Times New Roman"/>
+        </w:rPr>
+        <w:t>)</w:t>
+      </w:r>
+    </w:p>
+    <w:p>
+      <w:pPr>
+        <w:pStyle w:val="Sinespaciado"/>
+        <w:rPr>
+          <w:rFonts w:ascii="Times New Roman" w:hAnsi="Times New Roman" w:cs="Times New Roman"/>
+        </w:rPr>
+      </w:pPr>
+    </w:p>
+    <w:p>
+      <w:pPr>
+        <w:pStyle w:val="Sinespaciado"/>
+        <w:rPr>
+          <w:rFonts w:ascii="Times New Roman" w:hAnsi="Times New Roman" w:cs="Times New Roman"/>
+        </w:rPr>
+      </w:pPr>
+      <w:proofErr w:type="spellStart"/>
+      <w:r>
+        <w:rPr>
+          <w:rStyle w:val="Textoennegrita"/>
+          <w:rFonts w:ascii="Times New Roman" w:hAnsi="Times New Roman" w:cs="Times New Roman"/>
+          <w:b w:val="0"/>
+          <w:bCs w:val="0"/>
+        </w:rPr>
+        <w:t>habitacion_servicio</w:t>
+      </w:r>
+      <w:proofErr w:type="spellEnd"/>
+      <w:r>
+        <w:rPr>
+          <w:rFonts w:ascii="Times New Roman" w:hAnsi="Times New Roman" w:cs="Times New Roman"/>
+        </w:rPr>
+        <w:t xml:space="preserve"> (</w:t>
+      </w:r>
+      <w:r>
+        <w:rPr>
+          <w:rStyle w:val="CdigoHTML"/>
+          <w:rFonts w:ascii="Times New Roman" w:eastAsia="Cambria" w:hAnsi="Times New Roman" w:cs="Times New Roman"/>
+          <w:sz w:val="22"/>
+          <w:szCs w:val="22"/>
+        </w:rPr>
+        <w:t>id</w:t>
+      </w:r>
+      <w:r>
+        <w:rPr>
+          <w:rFonts w:ascii="Times New Roman" w:hAnsi="Times New Roman" w:cs="Times New Roman"/>
+        </w:rPr>
+        <w:t xml:space="preserve">, </w:t>
+      </w:r>
+      <w:proofErr w:type="spellStart"/>
+      <w:r>
+        <w:rPr>
+          <w:rStyle w:val="CdigoHTML"/>
+          <w:rFonts w:ascii="Times New Roman" w:eastAsia="Cambria" w:hAnsi="Times New Roman" w:cs="Times New Roman"/>
+          <w:sz w:val="22"/>
+          <w:szCs w:val="22"/>
+        </w:rPr>
+        <w:t>id_servicio</w:t>
+      </w:r>
+      <w:proofErr w:type="spellEnd"/>
+      <w:r>
+        <w:rPr>
+          <w:rFonts w:ascii="Times New Roman" w:hAnsi="Times New Roman" w:cs="Times New Roman"/>
+        </w:rPr>
+        <w:t xml:space="preserve">, </w:t>
+      </w:r>
+      <w:proofErr w:type="spellStart"/>
+      <w:r>
+        <w:rPr>
+          <w:rStyle w:val="CdigoHTML"/>
+          <w:rFonts w:ascii="Times New Roman" w:eastAsia="Cambria" w:hAnsi="Times New Roman" w:cs="Times New Roman"/>
+          <w:sz w:val="22"/>
+          <w:szCs w:val="22"/>
+        </w:rPr>
+        <w:t>id_habitacion</w:t>
+      </w:r>
+      <w:proofErr w:type="spellEnd"/>
+      <w:r>
+        <w:rPr>
+          <w:rFonts w:ascii="Times New Roman" w:hAnsi="Times New Roman" w:cs="Times New Roman"/>
+        </w:rPr>
+        <w:t>)</w:t>
+      </w:r>
+    </w:p>
+    <w:p>
+      <w:pPr>
+        <w:pStyle w:val="Sinespaciado"/>
+        <w:rPr>
+          <w:rFonts w:ascii="Times New Roman" w:hAnsi="Times New Roman" w:cs="Times New Roman"/>
+        </w:rPr>
+      </w:pPr>
+    </w:p>
+    <w:p>
+      <w:pPr>
+        <w:pStyle w:val="Sinespaciado"/>
+        <w:rPr>
+          <w:rFonts w:ascii="Times New Roman" w:hAnsi="Times New Roman" w:cs="Times New Roman"/>
+        </w:rPr>
+      </w:pPr>
+      <w:r>
+        <w:rPr>
+          <w:rStyle w:val="Textoennegrita"/>
+          <w:rFonts w:ascii="Times New Roman" w:hAnsi="Times New Roman" w:cs="Times New Roman"/>
+          <w:b w:val="0"/>
+          <w:bCs w:val="0"/>
+        </w:rPr>
+        <w:t>Cliente</w:t>
+      </w:r>
+      <w:r>
+        <w:rPr>
+          <w:rFonts w:ascii="Times New Roman" w:hAnsi="Times New Roman" w:cs="Times New Roman"/>
+        </w:rPr>
+        <w:t xml:space="preserve"> (</w:t>
+      </w:r>
+      <w:proofErr w:type="spellStart"/>
+      <w:r>
+        <w:rPr>
+          <w:rStyle w:val="CdigoHTML"/>
+          <w:rFonts w:ascii="Times New Roman" w:eastAsia="Cambria" w:hAnsi="Times New Roman" w:cs="Times New Roman"/>
+          <w:sz w:val="22"/>
+          <w:szCs w:val="22"/>
+        </w:rPr>
+        <w:t>id_cliente</w:t>
+      </w:r>
+      <w:proofErr w:type="spellEnd"/>
+      <w:r>
+        <w:rPr>
+          <w:rFonts w:ascii="Times New Roman" w:hAnsi="Times New Roman" w:cs="Times New Roman"/>
+        </w:rPr>
+        <w:t xml:space="preserve">, </w:t>
+      </w:r>
+      <w:r>
+        <w:rPr>
+          <w:rStyle w:val="CdigoHTML"/>
+          <w:rFonts w:ascii="Times New Roman" w:eastAsia="Cambria" w:hAnsi="Times New Roman" w:cs="Times New Roman"/>
+          <w:sz w:val="22"/>
+          <w:szCs w:val="22"/>
+        </w:rPr>
+        <w:t>nombre</w:t>
+      </w:r>
+      <w:r>
+        <w:rPr>
+          <w:rFonts w:ascii="Times New Roman" w:hAnsi="Times New Roman" w:cs="Times New Roman"/>
+        </w:rPr>
+        <w:t xml:space="preserve">, </w:t>
+      </w:r>
+      <w:r>
+        <w:rPr>
+          <w:rStyle w:val="CdigoHTML"/>
+          <w:rFonts w:ascii="Times New Roman" w:eastAsia="Cambria" w:hAnsi="Times New Roman" w:cs="Times New Roman"/>
+          <w:sz w:val="22"/>
+          <w:szCs w:val="22"/>
+        </w:rPr>
+        <w:t>apellido</w:t>
+      </w:r>
+      <w:r>
+        <w:rPr>
+          <w:rFonts w:ascii="Times New Roman" w:hAnsi="Times New Roman" w:cs="Times New Roman"/>
+        </w:rPr>
+        <w:t xml:space="preserve">, </w:t>
+      </w:r>
+      <w:r>
+        <w:rPr>
+          <w:rStyle w:val="CdigoHTML"/>
+          <w:rFonts w:ascii="Times New Roman" w:eastAsia="Cambria" w:hAnsi="Times New Roman" w:cs="Times New Roman"/>
+          <w:sz w:val="22"/>
+          <w:szCs w:val="22"/>
+        </w:rPr>
+        <w:t>email</w:t>
+      </w:r>
+      <w:r>
+        <w:rPr>
+          <w:rFonts w:ascii="Times New Roman" w:hAnsi="Times New Roman" w:cs="Times New Roman"/>
+        </w:rPr>
+        <w:t xml:space="preserve">, </w:t>
+      </w:r>
+      <w:proofErr w:type="spellStart"/>
+      <w:r>
+        <w:rPr>
+          <w:rStyle w:val="CdigoHTML"/>
+          <w:rFonts w:ascii="Times New Roman" w:eastAsia="Cambria" w:hAnsi="Times New Roman" w:cs="Times New Roman"/>
+          <w:sz w:val="22"/>
+          <w:szCs w:val="22"/>
+        </w:rPr>
+        <w:t>telefono</w:t>
+      </w:r>
+      <w:proofErr w:type="spellEnd"/>
+      <w:r>
+        <w:rPr>
+          <w:rFonts w:ascii="Times New Roman" w:hAnsi="Times New Roman" w:cs="Times New Roman"/>
+        </w:rPr>
+        <w:t xml:space="preserve">, </w:t>
+      </w:r>
+      <w:proofErr w:type="spellStart"/>
+      <w:r>
+        <w:rPr>
+          <w:rStyle w:val="CdigoHTML"/>
+          <w:rFonts w:ascii="Times New Roman" w:eastAsia="Cambria" w:hAnsi="Times New Roman" w:cs="Times New Roman"/>
+          <w:sz w:val="22"/>
+          <w:szCs w:val="22"/>
+        </w:rPr>
+        <w:t>pais</w:t>
+      </w:r>
+      <w:proofErr w:type="spellEnd"/>
+      <w:r>
+        <w:rPr>
+          <w:rFonts w:ascii="Times New Roman" w:hAnsi="Times New Roman" w:cs="Times New Roman"/>
+        </w:rPr>
+        <w:t>)</w:t>
+      </w:r>
+    </w:p>
+    <w:p>
+      <w:pPr>
+        <w:pStyle w:val="Sinespaciado"/>
+        <w:rPr>
+          <w:rFonts w:ascii="Times New Roman" w:hAnsi="Times New Roman" w:cs="Times New Roman"/>
+        </w:rPr>
+      </w:pPr>
+    </w:p>
+    <w:p>
+      <w:pPr>
+        <w:pStyle w:val="Sinespaciado"/>
+        <w:rPr>
+          <w:rFonts w:ascii="Times New Roman" w:hAnsi="Times New Roman" w:cs="Times New Roman"/>
+        </w:rPr>
+      </w:pPr>
+      <w:r>
+        <w:rPr>
+          <w:rStyle w:val="Textoennegrita"/>
+          <w:rFonts w:ascii="Times New Roman" w:hAnsi="Times New Roman" w:cs="Times New Roman"/>
+          <w:b w:val="0"/>
+          <w:bCs w:val="0"/>
+        </w:rPr>
+        <w:t>Reserva</w:t>
+      </w:r>
+      <w:r>
+        <w:rPr>
+          <w:rFonts w:ascii="Times New Roman" w:hAnsi="Times New Roman" w:cs="Times New Roman"/>
+        </w:rPr>
+        <w:t xml:space="preserve"> (</w:t>
+      </w:r>
+      <w:proofErr w:type="spellStart"/>
+      <w:r>
+        <w:rPr>
+          <w:rStyle w:val="CdigoHTML"/>
+          <w:rFonts w:ascii="Times New Roman" w:eastAsia="Cambria" w:hAnsi="Times New Roman" w:cs="Times New Roman"/>
+          <w:sz w:val="22"/>
+          <w:szCs w:val="22"/>
+        </w:rPr>
+        <w:t>id_reserva</w:t>
+      </w:r>
+      <w:proofErr w:type="spellEnd"/>
+      <w:r>
+        <w:rPr>
+          <w:rFonts w:ascii="Times New Roman" w:hAnsi="Times New Roman" w:cs="Times New Roman"/>
+        </w:rPr>
+        <w:t xml:space="preserve">, </w:t>
+      </w:r>
+      <w:proofErr w:type="spellStart"/>
+      <w:r>
+        <w:rPr>
+          <w:rStyle w:val="CdigoHTML"/>
+          <w:rFonts w:ascii="Times New Roman" w:eastAsia="Cambria" w:hAnsi="Times New Roman" w:cs="Times New Roman"/>
+          <w:sz w:val="22"/>
+          <w:szCs w:val="22"/>
+        </w:rPr>
+        <w:t>fecha_pago</w:t>
+      </w:r>
+      <w:proofErr w:type="spellEnd"/>
+      <w:r>
+        <w:rPr>
+          <w:rFonts w:ascii="Times New Roman" w:hAnsi="Times New Roman" w:cs="Times New Roman"/>
+        </w:rPr>
+        <w:t xml:space="preserve">, </w:t>
+      </w:r>
+      <w:r>
+        <w:rPr>
+          <w:rStyle w:val="CdigoHTML"/>
+          <w:rFonts w:ascii="Times New Roman" w:eastAsia="Cambria" w:hAnsi="Times New Roman" w:cs="Times New Roman"/>
+          <w:sz w:val="22"/>
+          <w:szCs w:val="22"/>
+        </w:rPr>
+        <w:t>monto</w:t>
+      </w:r>
+      <w:r>
+        <w:rPr>
+          <w:rFonts w:ascii="Times New Roman" w:hAnsi="Times New Roman" w:cs="Times New Roman"/>
+        </w:rPr>
+        <w:t xml:space="preserve">, </w:t>
+      </w:r>
+      <w:proofErr w:type="spellStart"/>
+      <w:r>
+        <w:rPr>
+          <w:rStyle w:val="CdigoHTML"/>
+          <w:rFonts w:ascii="Times New Roman" w:eastAsia="Cambria" w:hAnsi="Times New Roman" w:cs="Times New Roman"/>
+          <w:sz w:val="22"/>
+          <w:szCs w:val="22"/>
+        </w:rPr>
+        <w:t>fecha_inicio</w:t>
+      </w:r>
+      <w:proofErr w:type="spellEnd"/>
+      <w:r>
+        <w:rPr>
+          <w:rFonts w:ascii="Times New Roman" w:hAnsi="Times New Roman" w:cs="Times New Roman"/>
+        </w:rPr>
+        <w:t xml:space="preserve">, </w:t>
+      </w:r>
+      <w:proofErr w:type="spellStart"/>
+      <w:r>
+        <w:rPr>
+          <w:rStyle w:val="CdigoHTML"/>
+          <w:rFonts w:ascii="Times New Roman" w:eastAsia="Cambria" w:hAnsi="Times New Roman" w:cs="Times New Roman"/>
+          <w:sz w:val="22"/>
+          <w:szCs w:val="22"/>
+        </w:rPr>
+        <w:t>fecha_final</w:t>
+      </w:r>
+      <w:proofErr w:type="spellEnd"/>
+      <w:r>
+        <w:rPr>
+          <w:rFonts w:ascii="Times New Roman" w:hAnsi="Times New Roman" w:cs="Times New Roman"/>
+        </w:rPr>
+        <w:t xml:space="preserve">, </w:t>
+      </w:r>
+      <w:proofErr w:type="spellStart"/>
+      <w:r>
+        <w:rPr>
+          <w:rStyle w:val="CdigoHTML"/>
+          <w:rFonts w:ascii="Times New Roman" w:eastAsia="Cambria" w:hAnsi="Times New Roman" w:cs="Times New Roman"/>
+          <w:sz w:val="22"/>
+          <w:szCs w:val="22"/>
+        </w:rPr>
+        <w:t>id_cliente</w:t>
+      </w:r>
+      <w:proofErr w:type="spellEnd"/>
+      <w:r>
+        <w:rPr>
+          <w:rFonts w:ascii="Times New Roman" w:hAnsi="Times New Roman" w:cs="Times New Roman"/>
+        </w:rPr>
+        <w:t xml:space="preserve">, </w:t>
+      </w:r>
+      <w:proofErr w:type="spellStart"/>
+      <w:r>
+        <w:rPr>
+          <w:rStyle w:val="CdigoHTML"/>
+          <w:rFonts w:ascii="Times New Roman" w:eastAsia="Cambria" w:hAnsi="Times New Roman" w:cs="Times New Roman"/>
+          <w:sz w:val="22"/>
+          <w:szCs w:val="22"/>
+        </w:rPr>
+        <w:t>id_habitacion</w:t>
+      </w:r>
+      <w:proofErr w:type="spellEnd"/>
+      <w:r>
+        <w:rPr>
+          <w:rFonts w:ascii="Times New Roman" w:hAnsi="Times New Roman" w:cs="Times New Roman"/>
+        </w:rPr>
+        <w:t>)</w:t>
+      </w:r>
+    </w:p>
+    <w:p>
+      <w:pPr>
+        <w:pStyle w:val="Sinespaciado"/>
+        <w:rPr>
+          <w:rFonts w:ascii="Times New Roman" w:hAnsi="Times New Roman" w:cs="Times New Roman"/>
+        </w:rPr>
+      </w:pPr>
+    </w:p>
+    <w:p>
+      <w:pPr>
+        <w:pStyle w:val="Sinespaciado"/>
+        <w:rPr>
+          <w:rFonts w:ascii="Times New Roman" w:hAnsi="Times New Roman" w:cs="Times New Roman"/>
+        </w:rPr>
+      </w:pPr>
+      <w:r>
+        <w:rPr>
+          <w:rStyle w:val="Textoennegrita"/>
+          <w:rFonts w:ascii="Times New Roman" w:hAnsi="Times New Roman" w:cs="Times New Roman"/>
+          <w:b w:val="0"/>
+          <w:bCs w:val="0"/>
+        </w:rPr>
+        <w:t>Empleado</w:t>
+      </w:r>
+      <w:r>
+        <w:rPr>
+          <w:rFonts w:ascii="Times New Roman" w:hAnsi="Times New Roman" w:cs="Times New Roman"/>
+        </w:rPr>
+        <w:t xml:space="preserve"> (</w:t>
+      </w:r>
+      <w:proofErr w:type="spellStart"/>
+      <w:r>
+        <w:rPr>
+          <w:rStyle w:val="CdigoHTML"/>
+          <w:rFonts w:ascii="Times New Roman" w:eastAsia="Cambria" w:hAnsi="Times New Roman" w:cs="Times New Roman"/>
+          <w:sz w:val="22"/>
+          <w:szCs w:val="22"/>
+        </w:rPr>
+        <w:t>id_empleado</w:t>
+      </w:r>
+      <w:proofErr w:type="spellEnd"/>
+      <w:r>
+        <w:rPr>
+          <w:rFonts w:ascii="Times New Roman" w:hAnsi="Times New Roman" w:cs="Times New Roman"/>
+        </w:rPr>
+        <w:t xml:space="preserve">, </w:t>
+      </w:r>
+      <w:r>
+        <w:rPr>
+          <w:rStyle w:val="CdigoHTML"/>
+          <w:rFonts w:ascii="Times New Roman" w:eastAsia="Cambria" w:hAnsi="Times New Roman" w:cs="Times New Roman"/>
+          <w:sz w:val="22"/>
+          <w:szCs w:val="22"/>
+        </w:rPr>
+        <w:t>nombre</w:t>
+      </w:r>
+      <w:r>
+        <w:rPr>
+          <w:rFonts w:ascii="Times New Roman" w:hAnsi="Times New Roman" w:cs="Times New Roman"/>
+        </w:rPr>
+        <w:t xml:space="preserve">, </w:t>
+      </w:r>
+      <w:r>
+        <w:rPr>
+          <w:rStyle w:val="CdigoHTML"/>
+          <w:rFonts w:ascii="Times New Roman" w:eastAsia="Cambria" w:hAnsi="Times New Roman" w:cs="Times New Roman"/>
+          <w:sz w:val="22"/>
+          <w:szCs w:val="22"/>
+        </w:rPr>
+        <w:t>apellido</w:t>
+      </w:r>
+      <w:r>
+        <w:rPr>
+          <w:rFonts w:ascii="Times New Roman" w:hAnsi="Times New Roman" w:cs="Times New Roman"/>
+        </w:rPr>
+        <w:t xml:space="preserve">, </w:t>
+      </w:r>
+      <w:r>
+        <w:rPr>
+          <w:rStyle w:val="CdigoHTML"/>
+          <w:rFonts w:ascii="Times New Roman" w:eastAsia="Cambria" w:hAnsi="Times New Roman" w:cs="Times New Roman"/>
+          <w:sz w:val="22"/>
+          <w:szCs w:val="22"/>
+        </w:rPr>
+        <w:t>salario</w:t>
+      </w:r>
+      <w:r>
+        <w:rPr>
+          <w:rFonts w:ascii="Times New Roman" w:hAnsi="Times New Roman" w:cs="Times New Roman"/>
+        </w:rPr>
+        <w:t>)</w:t>
+      </w:r>
+    </w:p>
+    <w:p>
+      <w:pPr>
+        <w:pStyle w:val="Sinespaciado"/>
+        <w:rPr>
+          <w:rFonts w:ascii="Times New Roman" w:hAnsi="Times New Roman" w:cs="Times New Roman"/>
+        </w:rPr>
+      </w:pPr>
+    </w:p>
+    <w:p>
+      <w:pPr>
+        <w:pStyle w:val="Sinespaciado"/>
+        <w:rPr>
+          <w:rFonts w:ascii="Times New Roman" w:hAnsi="Times New Roman" w:cs="Times New Roman"/>
+        </w:rPr>
+      </w:pPr>
+      <w:proofErr w:type="spellStart"/>
+      <w:r>
+        <w:rPr>
+          <w:rStyle w:val="Textoennegrita"/>
+          <w:rFonts w:ascii="Times New Roman" w:hAnsi="Times New Roman" w:cs="Times New Roman"/>
+          <w:b w:val="0"/>
+          <w:bCs w:val="0"/>
+        </w:rPr>
+        <w:t>empleado_reserva</w:t>
+      </w:r>
+      <w:proofErr w:type="spellEnd"/>
+      <w:r>
+        <w:rPr>
+          <w:rFonts w:ascii="Times New Roman" w:hAnsi="Times New Roman" w:cs="Times New Roman"/>
+        </w:rPr>
+        <w:t xml:space="preserve"> (</w:t>
+      </w:r>
+      <w:r>
+        <w:rPr>
+          <w:rStyle w:val="CdigoHTML"/>
+          <w:rFonts w:ascii="Times New Roman" w:eastAsia="Cambria" w:hAnsi="Times New Roman" w:cs="Times New Roman"/>
+          <w:sz w:val="22"/>
+          <w:szCs w:val="22"/>
+        </w:rPr>
+        <w:t>id</w:t>
+      </w:r>
+      <w:r>
+        <w:rPr>
+          <w:rFonts w:ascii="Times New Roman" w:hAnsi="Times New Roman" w:cs="Times New Roman"/>
+        </w:rPr>
+        <w:t xml:space="preserve">, </w:t>
+      </w:r>
+      <w:proofErr w:type="spellStart"/>
+      <w:r>
+        <w:rPr>
+          <w:rStyle w:val="CdigoHTML"/>
+          <w:rFonts w:ascii="Times New Roman" w:eastAsia="Cambria" w:hAnsi="Times New Roman" w:cs="Times New Roman"/>
+          <w:sz w:val="22"/>
+          <w:szCs w:val="22"/>
+        </w:rPr>
+        <w:t>id_reserva</w:t>
+      </w:r>
+      <w:proofErr w:type="spellEnd"/>
+      <w:r>
+        <w:rPr>
+          <w:rFonts w:ascii="Times New Roman" w:hAnsi="Times New Roman" w:cs="Times New Roman"/>
+        </w:rPr>
+        <w:t xml:space="preserve">, </w:t>
+      </w:r>
+      <w:proofErr w:type="spellStart"/>
+      <w:r>
+        <w:rPr>
+          <w:rStyle w:val="CdigoHTML"/>
+          <w:rFonts w:ascii="Times New Roman" w:eastAsia="Cambria" w:hAnsi="Times New Roman" w:cs="Times New Roman"/>
+          <w:sz w:val="22"/>
+          <w:szCs w:val="22"/>
+        </w:rPr>
+        <w:t>id_empleado</w:t>
+      </w:r>
+      <w:proofErr w:type="spellEnd"/>
+      <w:r>
+        <w:rPr>
+          <w:rFonts w:ascii="Times New Roman" w:hAnsi="Times New Roman" w:cs="Times New Roman"/>
+        </w:rPr>
+        <w:t>)</w:t>
       </w:r>
     </w:p>
     <w:p>
@@ -804,6 +2730,7 @@
         <w:ind w:left="0" w:firstLine="0"/>
       </w:pPr>
       <w:r>
+        <w:lastRenderedPageBreak/>
         <w:t xml:space="preserve"> </w:t>
       </w:r>
       <w:r>
@@ -875,10 +2802,7 @@
         <w:ind w:left="-5"/>
       </w:pPr>
       <w:r>
-        <w:t>Escribir aquí</w:t>
-      </w:r>
-      <w:r>
-        <w:t xml:space="preserve"> el contenido de la sección... </w:t>
+        <w:t xml:space="preserve">Escribir aquí el contenido de la sección... </w:t>
       </w:r>
     </w:p>
     <w:p>
@@ -995,17 +2919,16 @@
     </w:p>
     <w:p>
       <w:pPr>
-        <w:ind w:left="-5"/>
-      </w:pPr>
-      <w:r>
-        <w:t xml:space="preserve">Escribir aquí el contenido de la sección... </w:t>
-      </w:r>
-    </w:p>
-    <w:p>
-      <w:pPr>
         <w:spacing w:after="0"/>
         <w:ind w:left="0" w:firstLine="0"/>
       </w:pPr>
+      <w:r>
+        <w:t>El diseño desarrollado permite gestionar de forma integral los principales procesos de un hotel mediante una base de datos relacional bien estructurada.</w:t>
+      </w:r>
+      <w:r>
+        <w:br/>
+        <w:t>La organización de las tablas y las relaciones establecidas aseguran consistencia, escalabilidad y la posibilidad de ampliar el sistema con módulos adicionales, como facturación o control de inventarios, en futuras versiones.</w:t>
+      </w:r>
       <w:r>
         <w:t xml:space="preserve"> </w:t>
       </w:r>
@@ -1088,6 +3011,268 @@
 <file path=word/numbering.xml><?xml version="1.0" encoding="utf-8"?>
 <w:numbering xmlns:wpc="http://schemas.microsoft.com/office/word/2010/wordprocessingCanvas" xmlns:cx="http://schemas.microsoft.com/office/drawing/2014/chartex" xmlns:cx1="http://schemas.microsoft.com/office/drawing/2015/9/8/chartex" xmlns:cx2="http://schemas.microsoft.com/office/drawing/2015/10/21/chartex" xmlns:cx3="http://schemas.microsoft.com/office/drawing/2016/5/9/chartex" xmlns:cx4="http://schemas.microsoft.com/office/drawing/2016/5/10/chartex" xmlns:cx5="http://schemas.microsoft.com/office/drawing/2016/5/11/chartex" xmlns:cx6="http://schemas.microsoft.com/office/drawing/2016/5/12/chartex" xmlns:cx7="http://schemas.microsoft.com/office/drawing/2016/5/13/chartex" xmlns:cx8="http://schemas.microsoft.com/office/drawing/2016/5/14/chartex" xmlns:mc="http://schemas.openxmlformats.org/markup-compatibility/2006" xmlns:aink="http://schemas.microsoft.com/office/drawing/2016/ink" xmlns:am3d="http://schemas.microsoft.com/office/drawing/2017/model3d" xmlns:o="urn:schemas-microsoft-com:office:office" xmlns:r="http://schemas.openxmlformats.org/officeDocument/2006/relationships" xmlns:m="http://schemas.openxmlformats.org/officeDocument/2006/math" xmlns:v="urn:schemas-microsoft-com:vml" xmlns:wp14="http://schemas.microsoft.com/office/word/2010/wordprocessingDrawing" xmlns:wp="http://schemas.openxmlformats.org/drawingml/2006/wordprocessingDrawing" xmlns:w10="urn:schemas-microsoft-com:office:word" xmlns:w="http://schemas.openxmlformats.org/wordprocessingml/2006/main" xmlns:w14="http://schemas.microsoft.com/office/word/2010/wordml" xmlns:w15="http://schemas.microsoft.com/office/word/2012/wordml" xmlns:w16cex="http://schemas.microsoft.com/office/word/2018/wordml/cex" xmlns:w16cid="http://schemas.microsoft.com/office/word/2016/wordml/cid" xmlns:w16="http://schemas.microsoft.com/office/word/2018/wordml" xmlns:w16sdtdh="http://schemas.microsoft.com/office/word/2020/wordml/sdtdatahash" xmlns:w16se="http://schemas.microsoft.com/office/word/2015/wordml/symex" xmlns:wpg="http://schemas.microsoft.com/office/word/2010/wordprocessingGroup" xmlns:wpi="http://schemas.microsoft.com/office/word/2010/wordprocessingInk" xmlns:wne="http://schemas.microsoft.com/office/word/2006/wordml" xmlns:wps="http://schemas.microsoft.com/office/word/2010/wordprocessingShape" mc:Ignorable="w14 w15 w16se w16cid w16 w16cex w16sdtdh wp14">
   <w:abstractNum w:abstractNumId="0" w15:restartNumberingAfterBreak="0">
+    <w:nsid w:val="27675961"/>
+    <w:multiLevelType w:val="multilevel"/>
+    <w:tmpl w:val="2E48CECA"/>
+    <w:lvl w:ilvl="0">
+      <w:start w:val="1"/>
+      <w:numFmt w:val="decimal"/>
+      <w:lvlText w:val="%1."/>
+      <w:lvlJc w:val="left"/>
+      <w:pPr>
+        <w:tabs>
+          <w:tab w:val="num" w:pos="720"/>
+        </w:tabs>
+        <w:ind w:left="720" w:hanging="360"/>
+      </w:pPr>
+    </w:lvl>
+    <w:lvl w:ilvl="1" w:tentative="1">
+      <w:start w:val="1"/>
+      <w:numFmt w:val="decimal"/>
+      <w:lvlText w:val="%2."/>
+      <w:lvlJc w:val="left"/>
+      <w:pPr>
+        <w:tabs>
+          <w:tab w:val="num" w:pos="1440"/>
+        </w:tabs>
+        <w:ind w:left="1440" w:hanging="360"/>
+      </w:pPr>
+    </w:lvl>
+    <w:lvl w:ilvl="2" w:tentative="1">
+      <w:start w:val="1"/>
+      <w:numFmt w:val="decimal"/>
+      <w:lvlText w:val="%3."/>
+      <w:lvlJc w:val="left"/>
+      <w:pPr>
+        <w:tabs>
+          <w:tab w:val="num" w:pos="2160"/>
+        </w:tabs>
+        <w:ind w:left="2160" w:hanging="360"/>
+      </w:pPr>
+    </w:lvl>
+    <w:lvl w:ilvl="3" w:tentative="1">
+      <w:start w:val="1"/>
+      <w:numFmt w:val="decimal"/>
+      <w:lvlText w:val="%4."/>
+      <w:lvlJc w:val="left"/>
+      <w:pPr>
+        <w:tabs>
+          <w:tab w:val="num" w:pos="2880"/>
+        </w:tabs>
+        <w:ind w:left="2880" w:hanging="360"/>
+      </w:pPr>
+    </w:lvl>
+    <w:lvl w:ilvl="4" w:tentative="1">
+      <w:start w:val="1"/>
+      <w:numFmt w:val="decimal"/>
+      <w:lvlText w:val="%5."/>
+      <w:lvlJc w:val="left"/>
+      <w:pPr>
+        <w:tabs>
+          <w:tab w:val="num" w:pos="3600"/>
+        </w:tabs>
+        <w:ind w:left="3600" w:hanging="360"/>
+      </w:pPr>
+    </w:lvl>
+    <w:lvl w:ilvl="5" w:tentative="1">
+      <w:start w:val="1"/>
+      <w:numFmt w:val="decimal"/>
+      <w:lvlText w:val="%6."/>
+      <w:lvlJc w:val="left"/>
+      <w:pPr>
+        <w:tabs>
+          <w:tab w:val="num" w:pos="4320"/>
+        </w:tabs>
+        <w:ind w:left="4320" w:hanging="360"/>
+      </w:pPr>
+    </w:lvl>
+    <w:lvl w:ilvl="6" w:tentative="1">
+      <w:start w:val="1"/>
+      <w:numFmt w:val="decimal"/>
+      <w:lvlText w:val="%7."/>
+      <w:lvlJc w:val="left"/>
+      <w:pPr>
+        <w:tabs>
+          <w:tab w:val="num" w:pos="5040"/>
+        </w:tabs>
+        <w:ind w:left="5040" w:hanging="360"/>
+      </w:pPr>
+    </w:lvl>
+    <w:lvl w:ilvl="7" w:tentative="1">
+      <w:start w:val="1"/>
+      <w:numFmt w:val="decimal"/>
+      <w:lvlText w:val="%8."/>
+      <w:lvlJc w:val="left"/>
+      <w:pPr>
+        <w:tabs>
+          <w:tab w:val="num" w:pos="5760"/>
+        </w:tabs>
+        <w:ind w:left="5760" w:hanging="360"/>
+      </w:pPr>
+    </w:lvl>
+    <w:lvl w:ilvl="8" w:tentative="1">
+      <w:start w:val="1"/>
+      <w:numFmt w:val="decimal"/>
+      <w:lvlText w:val="%9."/>
+      <w:lvlJc w:val="left"/>
+      <w:pPr>
+        <w:tabs>
+          <w:tab w:val="num" w:pos="6480"/>
+        </w:tabs>
+        <w:ind w:left="6480" w:hanging="360"/>
+      </w:pPr>
+    </w:lvl>
+  </w:abstractNum>
+  <w:abstractNum w:abstractNumId="1" w15:restartNumberingAfterBreak="0">
+    <w:nsid w:val="3C304F14"/>
+    <w:multiLevelType w:val="multilevel"/>
+    <w:tmpl w:val="F32A4216"/>
+    <w:lvl w:ilvl="0">
+      <w:start w:val="1"/>
+      <w:numFmt w:val="bullet"/>
+      <w:lvlText w:val=""/>
+      <w:lvlJc w:val="left"/>
+      <w:pPr>
+        <w:tabs>
+          <w:tab w:val="num" w:pos="720"/>
+        </w:tabs>
+        <w:ind w:left="720" w:hanging="360"/>
+      </w:pPr>
+      <w:rPr>
+        <w:rFonts w:ascii="Symbol" w:hAnsi="Symbol" w:hint="default"/>
+        <w:sz w:val="20"/>
+      </w:rPr>
+    </w:lvl>
+    <w:lvl w:ilvl="1" w:tentative="1">
+      <w:start w:val="1"/>
+      <w:numFmt w:val="bullet"/>
+      <w:lvlText w:val="o"/>
+      <w:lvlJc w:val="left"/>
+      <w:pPr>
+        <w:tabs>
+          <w:tab w:val="num" w:pos="1440"/>
+        </w:tabs>
+        <w:ind w:left="1440" w:hanging="360"/>
+      </w:pPr>
+      <w:rPr>
+        <w:rFonts w:ascii="Courier New" w:hAnsi="Courier New" w:hint="default"/>
+        <w:sz w:val="20"/>
+      </w:rPr>
+    </w:lvl>
+    <w:lvl w:ilvl="2" w:tentative="1">
+      <w:start w:val="1"/>
+      <w:numFmt w:val="bullet"/>
+      <w:lvlText w:val=""/>
+      <w:lvlJc w:val="left"/>
+      <w:pPr>
+        <w:tabs>
+          <w:tab w:val="num" w:pos="2160"/>
+        </w:tabs>
+        <w:ind w:left="2160" w:hanging="360"/>
+      </w:pPr>
+      <w:rPr>
+        <w:rFonts w:ascii="Wingdings" w:hAnsi="Wingdings" w:hint="default"/>
+        <w:sz w:val="20"/>
+      </w:rPr>
+    </w:lvl>
+    <w:lvl w:ilvl="3" w:tentative="1">
+      <w:start w:val="1"/>
+      <w:numFmt w:val="bullet"/>
+      <w:lvlText w:val=""/>
+      <w:lvlJc w:val="left"/>
+      <w:pPr>
+        <w:tabs>
+          <w:tab w:val="num" w:pos="2880"/>
+        </w:tabs>
+        <w:ind w:left="2880" w:hanging="360"/>
+      </w:pPr>
+      <w:rPr>
+        <w:rFonts w:ascii="Wingdings" w:hAnsi="Wingdings" w:hint="default"/>
+        <w:sz w:val="20"/>
+      </w:rPr>
+    </w:lvl>
+    <w:lvl w:ilvl="4" w:tentative="1">
+      <w:start w:val="1"/>
+      <w:numFmt w:val="bullet"/>
+      <w:lvlText w:val=""/>
+      <w:lvlJc w:val="left"/>
+      <w:pPr>
+        <w:tabs>
+          <w:tab w:val="num" w:pos="3600"/>
+        </w:tabs>
+        <w:ind w:left="3600" w:hanging="360"/>
+      </w:pPr>
+      <w:rPr>
+        <w:rFonts w:ascii="Wingdings" w:hAnsi="Wingdings" w:hint="default"/>
+        <w:sz w:val="20"/>
+      </w:rPr>
+    </w:lvl>
+    <w:lvl w:ilvl="5" w:tentative="1">
+      <w:start w:val="1"/>
+      <w:numFmt w:val="bullet"/>
+      <w:lvlText w:val=""/>
+      <w:lvlJc w:val="left"/>
+      <w:pPr>
+        <w:tabs>
+          <w:tab w:val="num" w:pos="4320"/>
+        </w:tabs>
+        <w:ind w:left="4320" w:hanging="360"/>
+      </w:pPr>
+      <w:rPr>
+        <w:rFonts w:ascii="Wingdings" w:hAnsi="Wingdings" w:hint="default"/>
+        <w:sz w:val="20"/>
+      </w:rPr>
+    </w:lvl>
+    <w:lvl w:ilvl="6" w:tentative="1">
+      <w:start w:val="1"/>
+      <w:numFmt w:val="bullet"/>
+      <w:lvlText w:val=""/>
+      <w:lvlJc w:val="left"/>
+      <w:pPr>
+        <w:tabs>
+          <w:tab w:val="num" w:pos="5040"/>
+        </w:tabs>
+        <w:ind w:left="5040" w:hanging="360"/>
+      </w:pPr>
+      <w:rPr>
+        <w:rFonts w:ascii="Wingdings" w:hAnsi="Wingdings" w:hint="default"/>
+        <w:sz w:val="20"/>
+      </w:rPr>
+    </w:lvl>
+    <w:lvl w:ilvl="7" w:tentative="1">
+      <w:start w:val="1"/>
+      <w:numFmt w:val="bullet"/>
+      <w:lvlText w:val=""/>
+      <w:lvlJc w:val="left"/>
+      <w:pPr>
+        <w:tabs>
+          <w:tab w:val="num" w:pos="5760"/>
+        </w:tabs>
+        <w:ind w:left="5760" w:hanging="360"/>
+      </w:pPr>
+      <w:rPr>
+        <w:rFonts w:ascii="Wingdings" w:hAnsi="Wingdings" w:hint="default"/>
+        <w:sz w:val="20"/>
+      </w:rPr>
+    </w:lvl>
+    <w:lvl w:ilvl="8" w:tentative="1">
+      <w:start w:val="1"/>
+      <w:numFmt w:val="bullet"/>
+      <w:lvlText w:val=""/>
+      <w:lvlJc w:val="left"/>
+      <w:pPr>
+        <w:tabs>
+          <w:tab w:val="num" w:pos="6480"/>
+        </w:tabs>
+        <w:ind w:left="6480" w:hanging="360"/>
+      </w:pPr>
+      <w:rPr>
+        <w:rFonts w:ascii="Wingdings" w:hAnsi="Wingdings" w:hint="default"/>
+        <w:sz w:val="20"/>
+      </w:rPr>
+    </w:lvl>
+  </w:abstractNum>
+  <w:abstractNum w:abstractNumId="2" w15:restartNumberingAfterBreak="0">
     <w:nsid w:val="446E5FEA"/>
     <w:multiLevelType w:val="multilevel"/>
     <w:tmpl w:val="A2B21E22"/>
@@ -1299,7 +3484,621 @@
       </w:rPr>
     </w:lvl>
   </w:abstractNum>
+  <w:abstractNum w:abstractNumId="3" w15:restartNumberingAfterBreak="0">
+    <w:nsid w:val="486D3BAC"/>
+    <w:multiLevelType w:val="multilevel"/>
+    <w:tmpl w:val="F2F65384"/>
+    <w:lvl w:ilvl="0">
+      <w:start w:val="1"/>
+      <w:numFmt w:val="bullet"/>
+      <w:lvlText w:val=""/>
+      <w:lvlJc w:val="left"/>
+      <w:pPr>
+        <w:tabs>
+          <w:tab w:val="num" w:pos="720"/>
+        </w:tabs>
+        <w:ind w:left="720" w:hanging="360"/>
+      </w:pPr>
+      <w:rPr>
+        <w:rFonts w:ascii="Symbol" w:hAnsi="Symbol" w:hint="default"/>
+        <w:sz w:val="20"/>
+      </w:rPr>
+    </w:lvl>
+    <w:lvl w:ilvl="1" w:tentative="1">
+      <w:start w:val="1"/>
+      <w:numFmt w:val="bullet"/>
+      <w:lvlText w:val="o"/>
+      <w:lvlJc w:val="left"/>
+      <w:pPr>
+        <w:tabs>
+          <w:tab w:val="num" w:pos="1440"/>
+        </w:tabs>
+        <w:ind w:left="1440" w:hanging="360"/>
+      </w:pPr>
+      <w:rPr>
+        <w:rFonts w:ascii="Courier New" w:hAnsi="Courier New" w:hint="default"/>
+        <w:sz w:val="20"/>
+      </w:rPr>
+    </w:lvl>
+    <w:lvl w:ilvl="2" w:tentative="1">
+      <w:start w:val="1"/>
+      <w:numFmt w:val="bullet"/>
+      <w:lvlText w:val=""/>
+      <w:lvlJc w:val="left"/>
+      <w:pPr>
+        <w:tabs>
+          <w:tab w:val="num" w:pos="2160"/>
+        </w:tabs>
+        <w:ind w:left="2160" w:hanging="360"/>
+      </w:pPr>
+      <w:rPr>
+        <w:rFonts w:ascii="Wingdings" w:hAnsi="Wingdings" w:hint="default"/>
+        <w:sz w:val="20"/>
+      </w:rPr>
+    </w:lvl>
+    <w:lvl w:ilvl="3" w:tentative="1">
+      <w:start w:val="1"/>
+      <w:numFmt w:val="bullet"/>
+      <w:lvlText w:val=""/>
+      <w:lvlJc w:val="left"/>
+      <w:pPr>
+        <w:tabs>
+          <w:tab w:val="num" w:pos="2880"/>
+        </w:tabs>
+        <w:ind w:left="2880" w:hanging="360"/>
+      </w:pPr>
+      <w:rPr>
+        <w:rFonts w:ascii="Wingdings" w:hAnsi="Wingdings" w:hint="default"/>
+        <w:sz w:val="20"/>
+      </w:rPr>
+    </w:lvl>
+    <w:lvl w:ilvl="4" w:tentative="1">
+      <w:start w:val="1"/>
+      <w:numFmt w:val="bullet"/>
+      <w:lvlText w:val=""/>
+      <w:lvlJc w:val="left"/>
+      <w:pPr>
+        <w:tabs>
+          <w:tab w:val="num" w:pos="3600"/>
+        </w:tabs>
+        <w:ind w:left="3600" w:hanging="360"/>
+      </w:pPr>
+      <w:rPr>
+        <w:rFonts w:ascii="Wingdings" w:hAnsi="Wingdings" w:hint="default"/>
+        <w:sz w:val="20"/>
+      </w:rPr>
+    </w:lvl>
+    <w:lvl w:ilvl="5" w:tentative="1">
+      <w:start w:val="1"/>
+      <w:numFmt w:val="bullet"/>
+      <w:lvlText w:val=""/>
+      <w:lvlJc w:val="left"/>
+      <w:pPr>
+        <w:tabs>
+          <w:tab w:val="num" w:pos="4320"/>
+        </w:tabs>
+        <w:ind w:left="4320" w:hanging="360"/>
+      </w:pPr>
+      <w:rPr>
+        <w:rFonts w:ascii="Wingdings" w:hAnsi="Wingdings" w:hint="default"/>
+        <w:sz w:val="20"/>
+      </w:rPr>
+    </w:lvl>
+    <w:lvl w:ilvl="6" w:tentative="1">
+      <w:start w:val="1"/>
+      <w:numFmt w:val="bullet"/>
+      <w:lvlText w:val=""/>
+      <w:lvlJc w:val="left"/>
+      <w:pPr>
+        <w:tabs>
+          <w:tab w:val="num" w:pos="5040"/>
+        </w:tabs>
+        <w:ind w:left="5040" w:hanging="360"/>
+      </w:pPr>
+      <w:rPr>
+        <w:rFonts w:ascii="Wingdings" w:hAnsi="Wingdings" w:hint="default"/>
+        <w:sz w:val="20"/>
+      </w:rPr>
+    </w:lvl>
+    <w:lvl w:ilvl="7" w:tentative="1">
+      <w:start w:val="1"/>
+      <w:numFmt w:val="bullet"/>
+      <w:lvlText w:val=""/>
+      <w:lvlJc w:val="left"/>
+      <w:pPr>
+        <w:tabs>
+          <w:tab w:val="num" w:pos="5760"/>
+        </w:tabs>
+        <w:ind w:left="5760" w:hanging="360"/>
+      </w:pPr>
+      <w:rPr>
+        <w:rFonts w:ascii="Wingdings" w:hAnsi="Wingdings" w:hint="default"/>
+        <w:sz w:val="20"/>
+      </w:rPr>
+    </w:lvl>
+    <w:lvl w:ilvl="8" w:tentative="1">
+      <w:start w:val="1"/>
+      <w:numFmt w:val="bullet"/>
+      <w:lvlText w:val=""/>
+      <w:lvlJc w:val="left"/>
+      <w:pPr>
+        <w:tabs>
+          <w:tab w:val="num" w:pos="6480"/>
+        </w:tabs>
+        <w:ind w:left="6480" w:hanging="360"/>
+      </w:pPr>
+      <w:rPr>
+        <w:rFonts w:ascii="Wingdings" w:hAnsi="Wingdings" w:hint="default"/>
+        <w:sz w:val="20"/>
+      </w:rPr>
+    </w:lvl>
+  </w:abstractNum>
+  <w:abstractNum w:abstractNumId="4" w15:restartNumberingAfterBreak="0">
+    <w:nsid w:val="52875274"/>
+    <w:multiLevelType w:val="multilevel"/>
+    <w:tmpl w:val="C1709348"/>
+    <w:lvl w:ilvl="0">
+      <w:start w:val="1"/>
+      <w:numFmt w:val="bullet"/>
+      <w:lvlText w:val=""/>
+      <w:lvlJc w:val="left"/>
+      <w:pPr>
+        <w:tabs>
+          <w:tab w:val="num" w:pos="720"/>
+        </w:tabs>
+        <w:ind w:left="720" w:hanging="360"/>
+      </w:pPr>
+      <w:rPr>
+        <w:rFonts w:ascii="Symbol" w:hAnsi="Symbol" w:hint="default"/>
+        <w:sz w:val="20"/>
+      </w:rPr>
+    </w:lvl>
+    <w:lvl w:ilvl="1" w:tentative="1">
+      <w:start w:val="1"/>
+      <w:numFmt w:val="bullet"/>
+      <w:lvlText w:val="o"/>
+      <w:lvlJc w:val="left"/>
+      <w:pPr>
+        <w:tabs>
+          <w:tab w:val="num" w:pos="1440"/>
+        </w:tabs>
+        <w:ind w:left="1440" w:hanging="360"/>
+      </w:pPr>
+      <w:rPr>
+        <w:rFonts w:ascii="Courier New" w:hAnsi="Courier New" w:hint="default"/>
+        <w:sz w:val="20"/>
+      </w:rPr>
+    </w:lvl>
+    <w:lvl w:ilvl="2" w:tentative="1">
+      <w:start w:val="1"/>
+      <w:numFmt w:val="bullet"/>
+      <w:lvlText w:val=""/>
+      <w:lvlJc w:val="left"/>
+      <w:pPr>
+        <w:tabs>
+          <w:tab w:val="num" w:pos="2160"/>
+        </w:tabs>
+        <w:ind w:left="2160" w:hanging="360"/>
+      </w:pPr>
+      <w:rPr>
+        <w:rFonts w:ascii="Wingdings" w:hAnsi="Wingdings" w:hint="default"/>
+        <w:sz w:val="20"/>
+      </w:rPr>
+    </w:lvl>
+    <w:lvl w:ilvl="3" w:tentative="1">
+      <w:start w:val="1"/>
+      <w:numFmt w:val="bullet"/>
+      <w:lvlText w:val=""/>
+      <w:lvlJc w:val="left"/>
+      <w:pPr>
+        <w:tabs>
+          <w:tab w:val="num" w:pos="2880"/>
+        </w:tabs>
+        <w:ind w:left="2880" w:hanging="360"/>
+      </w:pPr>
+      <w:rPr>
+        <w:rFonts w:ascii="Wingdings" w:hAnsi="Wingdings" w:hint="default"/>
+        <w:sz w:val="20"/>
+      </w:rPr>
+    </w:lvl>
+    <w:lvl w:ilvl="4" w:tentative="1">
+      <w:start w:val="1"/>
+      <w:numFmt w:val="bullet"/>
+      <w:lvlText w:val=""/>
+      <w:lvlJc w:val="left"/>
+      <w:pPr>
+        <w:tabs>
+          <w:tab w:val="num" w:pos="3600"/>
+        </w:tabs>
+        <w:ind w:left="3600" w:hanging="360"/>
+      </w:pPr>
+      <w:rPr>
+        <w:rFonts w:ascii="Wingdings" w:hAnsi="Wingdings" w:hint="default"/>
+        <w:sz w:val="20"/>
+      </w:rPr>
+    </w:lvl>
+    <w:lvl w:ilvl="5" w:tentative="1">
+      <w:start w:val="1"/>
+      <w:numFmt w:val="bullet"/>
+      <w:lvlText w:val=""/>
+      <w:lvlJc w:val="left"/>
+      <w:pPr>
+        <w:tabs>
+          <w:tab w:val="num" w:pos="4320"/>
+        </w:tabs>
+        <w:ind w:left="4320" w:hanging="360"/>
+      </w:pPr>
+      <w:rPr>
+        <w:rFonts w:ascii="Wingdings" w:hAnsi="Wingdings" w:hint="default"/>
+        <w:sz w:val="20"/>
+      </w:rPr>
+    </w:lvl>
+    <w:lvl w:ilvl="6" w:tentative="1">
+      <w:start w:val="1"/>
+      <w:numFmt w:val="bullet"/>
+      <w:lvlText w:val=""/>
+      <w:lvlJc w:val="left"/>
+      <w:pPr>
+        <w:tabs>
+          <w:tab w:val="num" w:pos="5040"/>
+        </w:tabs>
+        <w:ind w:left="5040" w:hanging="360"/>
+      </w:pPr>
+      <w:rPr>
+        <w:rFonts w:ascii="Wingdings" w:hAnsi="Wingdings" w:hint="default"/>
+        <w:sz w:val="20"/>
+      </w:rPr>
+    </w:lvl>
+    <w:lvl w:ilvl="7" w:tentative="1">
+      <w:start w:val="1"/>
+      <w:numFmt w:val="bullet"/>
+      <w:lvlText w:val=""/>
+      <w:lvlJc w:val="left"/>
+      <w:pPr>
+        <w:tabs>
+          <w:tab w:val="num" w:pos="5760"/>
+        </w:tabs>
+        <w:ind w:left="5760" w:hanging="360"/>
+      </w:pPr>
+      <w:rPr>
+        <w:rFonts w:ascii="Wingdings" w:hAnsi="Wingdings" w:hint="default"/>
+        <w:sz w:val="20"/>
+      </w:rPr>
+    </w:lvl>
+    <w:lvl w:ilvl="8" w:tentative="1">
+      <w:start w:val="1"/>
+      <w:numFmt w:val="bullet"/>
+      <w:lvlText w:val=""/>
+      <w:lvlJc w:val="left"/>
+      <w:pPr>
+        <w:tabs>
+          <w:tab w:val="num" w:pos="6480"/>
+        </w:tabs>
+        <w:ind w:left="6480" w:hanging="360"/>
+      </w:pPr>
+      <w:rPr>
+        <w:rFonts w:ascii="Wingdings" w:hAnsi="Wingdings" w:hint="default"/>
+        <w:sz w:val="20"/>
+      </w:rPr>
+    </w:lvl>
+  </w:abstractNum>
+  <w:abstractNum w:abstractNumId="5" w15:restartNumberingAfterBreak="0">
+    <w:nsid w:val="60D0573E"/>
+    <w:multiLevelType w:val="multilevel"/>
+    <w:tmpl w:val="6B8A1DAA"/>
+    <w:lvl w:ilvl="0">
+      <w:start w:val="1"/>
+      <w:numFmt w:val="bullet"/>
+      <w:lvlText w:val=""/>
+      <w:lvlJc w:val="left"/>
+      <w:pPr>
+        <w:tabs>
+          <w:tab w:val="num" w:pos="720"/>
+        </w:tabs>
+        <w:ind w:left="720" w:hanging="360"/>
+      </w:pPr>
+      <w:rPr>
+        <w:rFonts w:ascii="Symbol" w:hAnsi="Symbol" w:hint="default"/>
+        <w:sz w:val="20"/>
+      </w:rPr>
+    </w:lvl>
+    <w:lvl w:ilvl="1" w:tentative="1">
+      <w:start w:val="1"/>
+      <w:numFmt w:val="bullet"/>
+      <w:lvlText w:val="o"/>
+      <w:lvlJc w:val="left"/>
+      <w:pPr>
+        <w:tabs>
+          <w:tab w:val="num" w:pos="1440"/>
+        </w:tabs>
+        <w:ind w:left="1440" w:hanging="360"/>
+      </w:pPr>
+      <w:rPr>
+        <w:rFonts w:ascii="Courier New" w:hAnsi="Courier New" w:hint="default"/>
+        <w:sz w:val="20"/>
+      </w:rPr>
+    </w:lvl>
+    <w:lvl w:ilvl="2" w:tentative="1">
+      <w:start w:val="1"/>
+      <w:numFmt w:val="bullet"/>
+      <w:lvlText w:val=""/>
+      <w:lvlJc w:val="left"/>
+      <w:pPr>
+        <w:tabs>
+          <w:tab w:val="num" w:pos="2160"/>
+        </w:tabs>
+        <w:ind w:left="2160" w:hanging="360"/>
+      </w:pPr>
+      <w:rPr>
+        <w:rFonts w:ascii="Wingdings" w:hAnsi="Wingdings" w:hint="default"/>
+        <w:sz w:val="20"/>
+      </w:rPr>
+    </w:lvl>
+    <w:lvl w:ilvl="3" w:tentative="1">
+      <w:start w:val="1"/>
+      <w:numFmt w:val="bullet"/>
+      <w:lvlText w:val=""/>
+      <w:lvlJc w:val="left"/>
+      <w:pPr>
+        <w:tabs>
+          <w:tab w:val="num" w:pos="2880"/>
+        </w:tabs>
+        <w:ind w:left="2880" w:hanging="360"/>
+      </w:pPr>
+      <w:rPr>
+        <w:rFonts w:ascii="Wingdings" w:hAnsi="Wingdings" w:hint="default"/>
+        <w:sz w:val="20"/>
+      </w:rPr>
+    </w:lvl>
+    <w:lvl w:ilvl="4" w:tentative="1">
+      <w:start w:val="1"/>
+      <w:numFmt w:val="bullet"/>
+      <w:lvlText w:val=""/>
+      <w:lvlJc w:val="left"/>
+      <w:pPr>
+        <w:tabs>
+          <w:tab w:val="num" w:pos="3600"/>
+        </w:tabs>
+        <w:ind w:left="3600" w:hanging="360"/>
+      </w:pPr>
+      <w:rPr>
+        <w:rFonts w:ascii="Wingdings" w:hAnsi="Wingdings" w:hint="default"/>
+        <w:sz w:val="20"/>
+      </w:rPr>
+    </w:lvl>
+    <w:lvl w:ilvl="5" w:tentative="1">
+      <w:start w:val="1"/>
+      <w:numFmt w:val="bullet"/>
+      <w:lvlText w:val=""/>
+      <w:lvlJc w:val="left"/>
+      <w:pPr>
+        <w:tabs>
+          <w:tab w:val="num" w:pos="4320"/>
+        </w:tabs>
+        <w:ind w:left="4320" w:hanging="360"/>
+      </w:pPr>
+      <w:rPr>
+        <w:rFonts w:ascii="Wingdings" w:hAnsi="Wingdings" w:hint="default"/>
+        <w:sz w:val="20"/>
+      </w:rPr>
+    </w:lvl>
+    <w:lvl w:ilvl="6" w:tentative="1">
+      <w:start w:val="1"/>
+      <w:numFmt w:val="bullet"/>
+      <w:lvlText w:val=""/>
+      <w:lvlJc w:val="left"/>
+      <w:pPr>
+        <w:tabs>
+          <w:tab w:val="num" w:pos="5040"/>
+        </w:tabs>
+        <w:ind w:left="5040" w:hanging="360"/>
+      </w:pPr>
+      <w:rPr>
+        <w:rFonts w:ascii="Wingdings" w:hAnsi="Wingdings" w:hint="default"/>
+        <w:sz w:val="20"/>
+      </w:rPr>
+    </w:lvl>
+    <w:lvl w:ilvl="7" w:tentative="1">
+      <w:start w:val="1"/>
+      <w:numFmt w:val="bullet"/>
+      <w:lvlText w:val=""/>
+      <w:lvlJc w:val="left"/>
+      <w:pPr>
+        <w:tabs>
+          <w:tab w:val="num" w:pos="5760"/>
+        </w:tabs>
+        <w:ind w:left="5760" w:hanging="360"/>
+      </w:pPr>
+      <w:rPr>
+        <w:rFonts w:ascii="Wingdings" w:hAnsi="Wingdings" w:hint="default"/>
+        <w:sz w:val="20"/>
+      </w:rPr>
+    </w:lvl>
+    <w:lvl w:ilvl="8" w:tentative="1">
+      <w:start w:val="1"/>
+      <w:numFmt w:val="bullet"/>
+      <w:lvlText w:val=""/>
+      <w:lvlJc w:val="left"/>
+      <w:pPr>
+        <w:tabs>
+          <w:tab w:val="num" w:pos="6480"/>
+        </w:tabs>
+        <w:ind w:left="6480" w:hanging="360"/>
+      </w:pPr>
+      <w:rPr>
+        <w:rFonts w:ascii="Wingdings" w:hAnsi="Wingdings" w:hint="default"/>
+        <w:sz w:val="20"/>
+      </w:rPr>
+    </w:lvl>
+  </w:abstractNum>
+  <w:abstractNum w:abstractNumId="6" w15:restartNumberingAfterBreak="0">
+    <w:nsid w:val="65500890"/>
+    <w:multiLevelType w:val="multilevel"/>
+    <w:tmpl w:val="4790D5A2"/>
+    <w:lvl w:ilvl="0">
+      <w:start w:val="1"/>
+      <w:numFmt w:val="bullet"/>
+      <w:lvlText w:val=""/>
+      <w:lvlJc w:val="left"/>
+      <w:pPr>
+        <w:tabs>
+          <w:tab w:val="num" w:pos="720"/>
+        </w:tabs>
+        <w:ind w:left="720" w:hanging="360"/>
+      </w:pPr>
+      <w:rPr>
+        <w:rFonts w:ascii="Symbol" w:hAnsi="Symbol" w:hint="default"/>
+        <w:sz w:val="20"/>
+      </w:rPr>
+    </w:lvl>
+    <w:lvl w:ilvl="1" w:tentative="1">
+      <w:start w:val="1"/>
+      <w:numFmt w:val="bullet"/>
+      <w:lvlText w:val="o"/>
+      <w:lvlJc w:val="left"/>
+      <w:pPr>
+        <w:tabs>
+          <w:tab w:val="num" w:pos="1440"/>
+        </w:tabs>
+        <w:ind w:left="1440" w:hanging="360"/>
+      </w:pPr>
+      <w:rPr>
+        <w:rFonts w:ascii="Courier New" w:hAnsi="Courier New" w:hint="default"/>
+        <w:sz w:val="20"/>
+      </w:rPr>
+    </w:lvl>
+    <w:lvl w:ilvl="2" w:tentative="1">
+      <w:start w:val="1"/>
+      <w:numFmt w:val="bullet"/>
+      <w:lvlText w:val=""/>
+      <w:lvlJc w:val="left"/>
+      <w:pPr>
+        <w:tabs>
+          <w:tab w:val="num" w:pos="2160"/>
+        </w:tabs>
+        <w:ind w:left="2160" w:hanging="360"/>
+      </w:pPr>
+      <w:rPr>
+        <w:rFonts w:ascii="Wingdings" w:hAnsi="Wingdings" w:hint="default"/>
+        <w:sz w:val="20"/>
+      </w:rPr>
+    </w:lvl>
+    <w:lvl w:ilvl="3" w:tentative="1">
+      <w:start w:val="1"/>
+      <w:numFmt w:val="bullet"/>
+      <w:lvlText w:val=""/>
+      <w:lvlJc w:val="left"/>
+      <w:pPr>
+        <w:tabs>
+          <w:tab w:val="num" w:pos="2880"/>
+        </w:tabs>
+        <w:ind w:left="2880" w:hanging="360"/>
+      </w:pPr>
+      <w:rPr>
+        <w:rFonts w:ascii="Wingdings" w:hAnsi="Wingdings" w:hint="default"/>
+        <w:sz w:val="20"/>
+      </w:rPr>
+    </w:lvl>
+    <w:lvl w:ilvl="4" w:tentative="1">
+      <w:start w:val="1"/>
+      <w:numFmt w:val="bullet"/>
+      <w:lvlText w:val=""/>
+      <w:lvlJc w:val="left"/>
+      <w:pPr>
+        <w:tabs>
+          <w:tab w:val="num" w:pos="3600"/>
+        </w:tabs>
+        <w:ind w:left="3600" w:hanging="360"/>
+      </w:pPr>
+      <w:rPr>
+        <w:rFonts w:ascii="Wingdings" w:hAnsi="Wingdings" w:hint="default"/>
+        <w:sz w:val="20"/>
+      </w:rPr>
+    </w:lvl>
+    <w:lvl w:ilvl="5" w:tentative="1">
+      <w:start w:val="1"/>
+      <w:numFmt w:val="bullet"/>
+      <w:lvlText w:val=""/>
+      <w:lvlJc w:val="left"/>
+      <w:pPr>
+        <w:tabs>
+          <w:tab w:val="num" w:pos="4320"/>
+        </w:tabs>
+        <w:ind w:left="4320" w:hanging="360"/>
+      </w:pPr>
+      <w:rPr>
+        <w:rFonts w:ascii="Wingdings" w:hAnsi="Wingdings" w:hint="default"/>
+        <w:sz w:val="20"/>
+      </w:rPr>
+    </w:lvl>
+    <w:lvl w:ilvl="6" w:tentative="1">
+      <w:start w:val="1"/>
+      <w:numFmt w:val="bullet"/>
+      <w:lvlText w:val=""/>
+      <w:lvlJc w:val="left"/>
+      <w:pPr>
+        <w:tabs>
+          <w:tab w:val="num" w:pos="5040"/>
+        </w:tabs>
+        <w:ind w:left="5040" w:hanging="360"/>
+      </w:pPr>
+      <w:rPr>
+        <w:rFonts w:ascii="Wingdings" w:hAnsi="Wingdings" w:hint="default"/>
+        <w:sz w:val="20"/>
+      </w:rPr>
+    </w:lvl>
+    <w:lvl w:ilvl="7" w:tentative="1">
+      <w:start w:val="1"/>
+      <w:numFmt w:val="bullet"/>
+      <w:lvlText w:val=""/>
+      <w:lvlJc w:val="left"/>
+      <w:pPr>
+        <w:tabs>
+          <w:tab w:val="num" w:pos="5760"/>
+        </w:tabs>
+        <w:ind w:left="5760" w:hanging="360"/>
+      </w:pPr>
+      <w:rPr>
+        <w:rFonts w:ascii="Wingdings" w:hAnsi="Wingdings" w:hint="default"/>
+        <w:sz w:val="20"/>
+      </w:rPr>
+    </w:lvl>
+    <w:lvl w:ilvl="8" w:tentative="1">
+      <w:start w:val="1"/>
+      <w:numFmt w:val="bullet"/>
+      <w:lvlText w:val=""/>
+      <w:lvlJc w:val="left"/>
+      <w:pPr>
+        <w:tabs>
+          <w:tab w:val="num" w:pos="6480"/>
+        </w:tabs>
+        <w:ind w:left="6480" w:hanging="360"/>
+      </w:pPr>
+      <w:rPr>
+        <w:rFonts w:ascii="Wingdings" w:hAnsi="Wingdings" w:hint="default"/>
+        <w:sz w:val="20"/>
+      </w:rPr>
+    </w:lvl>
+  </w:abstractNum>
   <w:num w:numId="1">
+    <w:abstractNumId w:val="2"/>
+  </w:num>
+  <w:num w:numId="2">
+    <w:abstractNumId w:val="5"/>
+  </w:num>
+  <w:num w:numId="3">
+    <w:abstractNumId w:val="4"/>
+  </w:num>
+  <w:num w:numId="4">
+    <w:abstractNumId w:val="6"/>
+  </w:num>
+  <w:num w:numId="5">
+    <w:abstractNumId w:val="1"/>
+  </w:num>
+  <w:num w:numId="6">
+    <w:abstractNumId w:val="3"/>
+  </w:num>
+  <w:num w:numId="7">
     <w:abstractNumId w:val="0"/>
   </w:num>
 </w:numbering>
@@ -1732,6 +4531,29 @@
       <w:sz w:val="28"/>
     </w:rPr>
   </w:style>
+  <w:style w:type="paragraph" w:styleId="Ttulo4">
+    <w:name w:val="heading 4"/>
+    <w:basedOn w:val="Normal"/>
+    <w:next w:val="Normal"/>
+    <w:link w:val="Ttulo4Car"/>
+    <w:uiPriority w:val="9"/>
+    <w:semiHidden/>
+    <w:unhideWhenUsed/>
+    <w:qFormat/>
+    <w:rsid w:val="00DD5AED"/>
+    <w:pPr>
+      <w:keepNext/>
+      <w:keepLines/>
+      <w:spacing w:before="40" w:after="0"/>
+      <w:outlineLvl w:val="3"/>
+    </w:pPr>
+    <w:rPr>
+      <w:rFonts w:asciiTheme="majorHAnsi" w:eastAsiaTheme="majorEastAsia" w:hAnsiTheme="majorHAnsi" w:cstheme="majorBidi"/>
+      <w:i/>
+      <w:iCs/>
+      <w:color w:val="2F5496" w:themeColor="accent1" w:themeShade="BF"/>
+    </w:rPr>
+  </w:style>
   <w:style w:type="character" w:default="1" w:styleId="Fuentedeprrafopredeter">
     <w:name w:val="Default Paragraph Font"/>
     <w:uiPriority w:val="1"/>
@@ -1767,6 +4589,76 @@
       <w:b/>
       <w:color w:val="365F91"/>
       <w:sz w:val="28"/>
+    </w:rPr>
+  </w:style>
+  <w:style w:type="character" w:customStyle="1" w:styleId="Ttulo4Car">
+    <w:name w:val="Título 4 Car"/>
+    <w:basedOn w:val="Fuentedeprrafopredeter"/>
+    <w:link w:val="Ttulo4"/>
+    <w:uiPriority w:val="9"/>
+    <w:semiHidden/>
+    <w:rsid w:val="00DD5AED"/>
+    <w:rPr>
+      <w:rFonts w:asciiTheme="majorHAnsi" w:eastAsiaTheme="majorEastAsia" w:hAnsiTheme="majorHAnsi" w:cstheme="majorBidi"/>
+      <w:i/>
+      <w:iCs/>
+      <w:color w:val="2F5496" w:themeColor="accent1" w:themeShade="BF"/>
+    </w:rPr>
+  </w:style>
+  <w:style w:type="character" w:styleId="Textoennegrita">
+    <w:name w:val="Strong"/>
+    <w:basedOn w:val="Fuentedeprrafopredeter"/>
+    <w:uiPriority w:val="22"/>
+    <w:qFormat/>
+    <w:rsid w:val="00DD5AED"/>
+    <w:rPr>
+      <w:b/>
+      <w:bCs/>
+    </w:rPr>
+  </w:style>
+  <w:style w:type="paragraph" w:styleId="NormalWeb">
+    <w:name w:val="Normal (Web)"/>
+    <w:basedOn w:val="Normal"/>
+    <w:uiPriority w:val="99"/>
+    <w:semiHidden/>
+    <w:unhideWhenUsed/>
+    <w:rsid w:val="00DD5AED"/>
+    <w:pPr>
+      <w:spacing w:before="100" w:beforeAutospacing="1" w:after="100" w:afterAutospacing="1" w:line="240" w:lineRule="auto"/>
+      <w:ind w:left="0" w:firstLine="0"/>
+    </w:pPr>
+    <w:rPr>
+      <w:rFonts w:ascii="Times New Roman" w:eastAsia="Times New Roman" w:hAnsi="Times New Roman" w:cs="Times New Roman"/>
+      <w:color w:val="auto"/>
+      <w:sz w:val="24"/>
+      <w:szCs w:val="24"/>
+    </w:rPr>
+  </w:style>
+  <w:style w:type="paragraph" w:styleId="Sinespaciado">
+    <w:name w:val="No Spacing"/>
+    <w:uiPriority w:val="1"/>
+    <w:qFormat/>
+    <w:rsid w:val="00DD5AED"/>
+    <w:pPr>
+      <w:spacing w:after="0" w:line="240" w:lineRule="auto"/>
+      <w:ind w:left="10" w:hanging="10"/>
+    </w:pPr>
+    <w:rPr>
+      <w:rFonts w:ascii="Cambria" w:eastAsia="Cambria" w:hAnsi="Cambria" w:cs="Cambria"/>
+      <w:color w:val="000000"/>
+    </w:rPr>
+  </w:style>
+  <w:style w:type="character" w:styleId="CdigoHTML">
+    <w:name w:val="HTML Code"/>
+    <w:basedOn w:val="Fuentedeprrafopredeter"/>
+    <w:uiPriority w:val="99"/>
+    <w:semiHidden/>
+    <w:unhideWhenUsed/>
+    <w:rsid w:val="00DD5AED"/>
+    <w:rPr>
+      <w:rFonts w:ascii="Courier New" w:eastAsia="Times New Roman" w:hAnsi="Courier New" w:cs="Courier New"/>
+      <w:sz w:val="20"/>
+      <w:szCs w:val="20"/>
     </w:rPr>
   </w:style>
 </w:styles>

</xml_diff>

<commit_message>
se agrega  consultas al informe
</commit_message>
<xml_diff>
--- a/Proyecto_BaseDatos.docx
+++ b/Proyecto_BaseDatos.docx
@@ -521,22 +521,40 @@
       <w:pPr>
         <w:spacing w:after="0"/>
         <w:ind w:left="0" w:firstLine="0"/>
-      </w:pPr>
-      <w:r>
+        <w:rPr>
+          <w:rFonts w:ascii="Times New Roman" w:hAnsi="Times New Roman" w:cs="Times New Roman"/>
+        </w:rPr>
+      </w:pPr>
+      <w:r>
+        <w:rPr>
+          <w:rFonts w:ascii="Times New Roman" w:hAnsi="Times New Roman" w:cs="Times New Roman"/>
+        </w:rPr>
         <w:t>El presente informe describe el diseño e implementación conceptual y lógica de una base de datos destinada a la gestión integral de un hotel.</w:t>
       </w:r>
       <w:r>
+        <w:rPr>
+          <w:rFonts w:ascii="Times New Roman" w:hAnsi="Times New Roman" w:cs="Times New Roman"/>
+        </w:rPr>
         <w:br/>
         <w:t>El sistema tiene como finalidad administrar de manera eficiente la información relacionada con las reservas, los clientes, los empleados, las habitaciones y los servicios ofrecidos por el establecimiento.</w:t>
       </w:r>
       <w:r>
+        <w:rPr>
+          <w:rFonts w:ascii="Times New Roman" w:hAnsi="Times New Roman" w:cs="Times New Roman"/>
+        </w:rPr>
         <w:br/>
         <w:t>El diseño propuesto busca garantizar la integridad de los datos, reducir la redundancia y optimizar las operaciones comunes del sistema, tales como el registro de reservas, la asignación de habitaciones, el control de servicios y la supervisión del personal.</w:t>
       </w:r>
       <w:r>
-        <w:t xml:space="preserve"> </w:t>
-      </w:r>
-      <w:r>
+        <w:rPr>
+          <w:rFonts w:ascii="Times New Roman" w:hAnsi="Times New Roman" w:cs="Times New Roman"/>
+        </w:rPr>
+        <w:t xml:space="preserve"> </w:t>
+      </w:r>
+      <w:r>
+        <w:rPr>
+          <w:rFonts w:ascii="Times New Roman" w:hAnsi="Times New Roman" w:cs="Times New Roman"/>
+        </w:rPr>
         <w:br w:type="page"/>
       </w:r>
     </w:p>
@@ -560,26 +578,47 @@
       <w:pPr>
         <w:spacing w:after="0"/>
         <w:ind w:left="0" w:firstLine="0"/>
-      </w:pPr>
-      <w:r>
+        <w:rPr>
+          <w:rFonts w:ascii="Times New Roman" w:hAnsi="Times New Roman" w:cs="Times New Roman"/>
+        </w:rPr>
+      </w:pPr>
+      <w:r>
+        <w:rPr>
+          <w:rFonts w:ascii="Times New Roman" w:hAnsi="Times New Roman" w:cs="Times New Roman"/>
+        </w:rPr>
         <w:t>En la actualidad, los sistemas de gestión hotelera requieren bases de datos robustas que permitan almacenar, procesar y consultar información de forma precisa y ágil.</w:t>
       </w:r>
       <w:r>
+        <w:rPr>
+          <w:rFonts w:ascii="Times New Roman" w:hAnsi="Times New Roman" w:cs="Times New Roman"/>
+        </w:rPr>
         <w:br/>
         <w:t>La base de datos diseñada tiene como propósito centralizar toda la información vinculada con el funcionamiento de un hotel: clientes, reservas, habitaciones, servicios, empleados y supervisores.</w:t>
       </w:r>
       <w:r>
+        <w:rPr>
+          <w:rFonts w:ascii="Times New Roman" w:hAnsi="Times New Roman" w:cs="Times New Roman"/>
+        </w:rPr>
         <w:br/>
         <w:t>De esta manera, se facilita la toma de decisiones administrativas y se mejora la experiencia del cliente al automatizar procesos que tradicionalmente se realizaban de forma manual o dispersa.</w:t>
       </w:r>
       <w:r>
-        <w:t xml:space="preserve"> </w:t>
-      </w:r>
-      <w:r>
+        <w:rPr>
+          <w:rFonts w:ascii="Times New Roman" w:hAnsi="Times New Roman" w:cs="Times New Roman"/>
+        </w:rPr>
+        <w:t xml:space="preserve"> </w:t>
+      </w:r>
+      <w:r>
+        <w:rPr>
+          <w:rFonts w:ascii="Times New Roman" w:hAnsi="Times New Roman" w:cs="Times New Roman"/>
+        </w:rPr>
         <w:tab/>
         <w:t xml:space="preserve"> </w:t>
       </w:r>
       <w:r>
+        <w:rPr>
+          <w:rFonts w:ascii="Times New Roman" w:hAnsi="Times New Roman" w:cs="Times New Roman"/>
+        </w:rPr>
         <w:br w:type="page"/>
       </w:r>
     </w:p>
@@ -602,125 +641,151 @@
     <w:p>
       <w:pPr>
         <w:pStyle w:val="Sinespaciado"/>
+        <w:rPr>
+          <w:rFonts w:ascii="Times New Roman" w:hAnsi="Times New Roman" w:cs="Times New Roman"/>
+        </w:rPr>
       </w:pPr>
       <w:r>
         <w:rPr>
           <w:rStyle w:val="Textoennegrita"/>
+          <w:rFonts w:ascii="Times New Roman" w:hAnsi="Times New Roman" w:cs="Times New Roman"/>
           <w:b w:val="0"/>
           <w:bCs w:val="0"/>
         </w:rPr>
-        <w:t>El ob</w:t>
-      </w:r>
+        <w:t xml:space="preserve">El objetivo general es </w:t>
+      </w:r>
+      <w:r>
+        <w:rPr>
+          <w:rFonts w:ascii="Times New Roman" w:hAnsi="Times New Roman" w:cs="Times New Roman"/>
+        </w:rPr>
+        <w:t>diseñar una base de datos relacional que permita gestionar los procesos fundamentales de un hotel, incluyendo la administración de reservas, clientes, habitaciones, servicios y personal.</w:t>
+      </w:r>
+    </w:p>
+    <w:p>
+      <w:pPr>
+        <w:pStyle w:val="Sinespaciado"/>
+        <w:rPr>
+          <w:rFonts w:ascii="Times New Roman" w:eastAsia="Times New Roman" w:hAnsi="Times New Roman" w:cs="Times New Roman"/>
+          <w:color w:val="auto"/>
+        </w:rPr>
+      </w:pPr>
+    </w:p>
+    <w:p>
+      <w:pPr>
+        <w:pStyle w:val="Sinespaciado"/>
+        <w:rPr>
+          <w:rFonts w:ascii="Times New Roman" w:hAnsi="Times New Roman" w:cs="Times New Roman"/>
+        </w:rPr>
+      </w:pPr>
       <w:r>
         <w:rPr>
           <w:rStyle w:val="Textoennegrita"/>
+          <w:rFonts w:ascii="Times New Roman" w:hAnsi="Times New Roman" w:cs="Times New Roman"/>
           <w:b w:val="0"/>
           <w:bCs w:val="0"/>
         </w:rPr>
-        <w:t>jetivo general</w:t>
-      </w:r>
-      <w:r>
-        <w:rPr>
-          <w:rStyle w:val="Textoennegrita"/>
-          <w:b w:val="0"/>
-          <w:bCs w:val="0"/>
-        </w:rPr>
-        <w:t xml:space="preserve"> es </w:t>
-      </w:r>
-      <w:r>
-        <w:t>d</w:t>
-      </w:r>
-      <w:r>
-        <w:t>iseñar una base de datos relacional que permita gestionar los procesos fundamentales de un hotel, incluyendo la administración de reservas, clientes, habitaciones, servicios y personal.</w:t>
+        <w:t>Objetivos específicos:</w:t>
       </w:r>
     </w:p>
     <w:p>
       <w:pPr>
         <w:pStyle w:val="Sinespaciado"/>
         <w:rPr>
-          <w:rFonts w:ascii="Times New Roman" w:eastAsia="Times New Roman" w:hAnsi="Times New Roman" w:cs="Times New Roman"/>
-          <w:color w:val="auto"/>
-        </w:rPr>
-      </w:pPr>
+          <w:rFonts w:ascii="Times New Roman" w:hAnsi="Times New Roman" w:cs="Times New Roman"/>
+        </w:rPr>
+      </w:pPr>
+      <w:r>
+        <w:rPr>
+          <w:rFonts w:ascii="Times New Roman" w:hAnsi="Times New Roman" w:cs="Times New Roman"/>
+        </w:rPr>
+        <w:t>Modelar las entidades y relaciones que representan los elementos principales del negocio hotelero.</w:t>
+      </w:r>
     </w:p>
     <w:p>
       <w:pPr>
         <w:pStyle w:val="Sinespaciado"/>
-      </w:pPr>
-      <w:r>
-        <w:rPr>
-          <w:rStyle w:val="Textoennegrita"/>
-          <w:b w:val="0"/>
-          <w:bCs w:val="0"/>
-        </w:rPr>
-        <w:t>Objetivos específicos</w:t>
-      </w:r>
-      <w:r>
-        <w:rPr>
-          <w:rStyle w:val="Textoennegrita"/>
-          <w:b w:val="0"/>
-          <w:bCs w:val="0"/>
-        </w:rPr>
-        <w:t>:</w:t>
-      </w:r>
+        <w:rPr>
+          <w:rFonts w:ascii="Times New Roman" w:hAnsi="Times New Roman" w:cs="Times New Roman"/>
+        </w:rPr>
+      </w:pPr>
     </w:p>
     <w:p>
       <w:pPr>
         <w:pStyle w:val="Sinespaciado"/>
-      </w:pPr>
-      <w:r>
-        <w:t>Modelar las entidades y relaciones que representan los elementos principales del negocio hotelero.</w:t>
+        <w:rPr>
+          <w:rFonts w:ascii="Times New Roman" w:hAnsi="Times New Roman" w:cs="Times New Roman"/>
+        </w:rPr>
+      </w:pPr>
+      <w:r>
+        <w:rPr>
+          <w:rFonts w:ascii="Times New Roman" w:hAnsi="Times New Roman" w:cs="Times New Roman"/>
+        </w:rPr>
+        <w:t>Asegurar la integridad referencial mediante el uso de claves primarias y foráneas.</w:t>
       </w:r>
     </w:p>
     <w:p>
       <w:pPr>
         <w:pStyle w:val="Sinespaciado"/>
+        <w:rPr>
+          <w:rFonts w:ascii="Times New Roman" w:hAnsi="Times New Roman" w:cs="Times New Roman"/>
+        </w:rPr>
       </w:pPr>
     </w:p>
     <w:p>
       <w:pPr>
         <w:pStyle w:val="Sinespaciado"/>
-      </w:pPr>
-      <w:r>
-        <w:t>Asegurar la integridad referencial mediante el uso de claves primarias y foráneas.</w:t>
+        <w:rPr>
+          <w:rFonts w:ascii="Times New Roman" w:hAnsi="Times New Roman" w:cs="Times New Roman"/>
+        </w:rPr>
+      </w:pPr>
+      <w:r>
+        <w:rPr>
+          <w:rFonts w:ascii="Times New Roman" w:hAnsi="Times New Roman" w:cs="Times New Roman"/>
+        </w:rPr>
+        <w:t>Permitir la trazabilidad de las reservas y los servicios asociados a cada habitación.</w:t>
       </w:r>
     </w:p>
     <w:p>
       <w:pPr>
         <w:pStyle w:val="Sinespaciado"/>
+        <w:rPr>
+          <w:rFonts w:ascii="Times New Roman" w:hAnsi="Times New Roman" w:cs="Times New Roman"/>
+        </w:rPr>
       </w:pPr>
     </w:p>
     <w:p>
       <w:pPr>
         <w:pStyle w:val="Sinespaciado"/>
-      </w:pPr>
-      <w:r>
-        <w:t>Permitir la trazabilidad de las reservas y los servicios asociados a cada habitación.</w:t>
+        <w:rPr>
+          <w:rFonts w:ascii="Times New Roman" w:hAnsi="Times New Roman" w:cs="Times New Roman"/>
+        </w:rPr>
+      </w:pPr>
+      <w:r>
+        <w:rPr>
+          <w:rFonts w:ascii="Times New Roman" w:hAnsi="Times New Roman" w:cs="Times New Roman"/>
+        </w:rPr>
+        <w:t>Optimizar la estructura para futuras consultas y reportes administrativos.</w:t>
       </w:r>
     </w:p>
     <w:p>
       <w:pPr>
         <w:pStyle w:val="Sinespaciado"/>
+        <w:rPr>
+          <w:rFonts w:ascii="Times New Roman" w:hAnsi="Times New Roman" w:cs="Times New Roman"/>
+        </w:rPr>
       </w:pPr>
     </w:p>
     <w:p>
       <w:pPr>
         <w:pStyle w:val="Sinespaciado"/>
-      </w:pPr>
-      <w:r>
-        <w:t>Optimizar la estructura para futuras consultas y reportes administrativos.</w:t>
-      </w:r>
-    </w:p>
-    <w:p>
-      <w:pPr>
-        <w:pStyle w:val="Sinespaciado"/>
-      </w:pPr>
-    </w:p>
-    <w:p>
-      <w:pPr>
-        <w:pStyle w:val="Sinespaciado"/>
-      </w:pPr>
-      <w:r>
+        <w:rPr>
+          <w:rFonts w:ascii="Times New Roman" w:hAnsi="Times New Roman" w:cs="Times New Roman"/>
+        </w:rPr>
+      </w:pPr>
+      <w:r>
+        <w:rPr>
+          <w:rFonts w:ascii="Times New Roman" w:hAnsi="Times New Roman" w:cs="Times New Roman"/>
+        </w:rPr>
         <w:t>Establecer una base sólida para una posible implementación en un sistema de gestión real.</w:t>
       </w:r>
     </w:p>
@@ -728,15 +793,27 @@
       <w:pPr>
         <w:spacing w:after="0"/>
         <w:ind w:left="0" w:firstLine="0"/>
-      </w:pPr>
-      <w:r>
-        <w:t xml:space="preserve"> </w:t>
-      </w:r>
-      <w:r>
+        <w:rPr>
+          <w:rFonts w:ascii="Times New Roman" w:hAnsi="Times New Roman" w:cs="Times New Roman"/>
+        </w:rPr>
+      </w:pPr>
+      <w:r>
+        <w:rPr>
+          <w:rFonts w:ascii="Times New Roman" w:hAnsi="Times New Roman" w:cs="Times New Roman"/>
+        </w:rPr>
+        <w:t xml:space="preserve"> </w:t>
+      </w:r>
+      <w:r>
+        <w:rPr>
+          <w:rFonts w:ascii="Times New Roman" w:hAnsi="Times New Roman" w:cs="Times New Roman"/>
+        </w:rPr>
         <w:tab/>
         <w:t xml:space="preserve"> </w:t>
       </w:r>
       <w:r>
+        <w:rPr>
+          <w:rFonts w:ascii="Times New Roman" w:hAnsi="Times New Roman" w:cs="Times New Roman"/>
+        </w:rPr>
         <w:br w:type="page"/>
       </w:r>
     </w:p>
@@ -765,123 +842,193 @@
         </w:rPr>
       </w:pPr>
       <w:r>
+        <w:rPr>
+          <w:rFonts w:ascii="Times New Roman" w:hAnsi="Times New Roman" w:cs="Times New Roman"/>
+        </w:rPr>
         <w:t>La base de datos cubre los siguientes aspectos del sistema hotelero:</w:t>
       </w:r>
     </w:p>
     <w:p>
       <w:pPr>
         <w:pStyle w:val="Sinespaciado"/>
-      </w:pPr>
-      <w:r>
+        <w:rPr>
+          <w:rFonts w:ascii="Times New Roman" w:hAnsi="Times New Roman" w:cs="Times New Roman"/>
+        </w:rPr>
+      </w:pPr>
+      <w:r>
+        <w:rPr>
+          <w:rFonts w:ascii="Times New Roman" w:hAnsi="Times New Roman" w:cs="Times New Roman"/>
+        </w:rPr>
         <w:t xml:space="preserve">Registro y gestión de </w:t>
       </w:r>
       <w:r>
         <w:rPr>
           <w:rStyle w:val="Textoennegrita"/>
+          <w:rFonts w:ascii="Times New Roman" w:hAnsi="Times New Roman" w:cs="Times New Roman"/>
         </w:rPr>
         <w:t>clientes</w:t>
       </w:r>
       <w:r>
+        <w:rPr>
+          <w:rFonts w:ascii="Times New Roman" w:hAnsi="Times New Roman" w:cs="Times New Roman"/>
+        </w:rPr>
         <w:t>.</w:t>
       </w:r>
     </w:p>
     <w:p>
       <w:pPr>
         <w:pStyle w:val="Sinespaciado"/>
-      </w:pPr>
-      <w:r>
+        <w:rPr>
+          <w:rFonts w:ascii="Times New Roman" w:hAnsi="Times New Roman" w:cs="Times New Roman"/>
+        </w:rPr>
+      </w:pPr>
+      <w:r>
+        <w:rPr>
+          <w:rFonts w:ascii="Times New Roman" w:hAnsi="Times New Roman" w:cs="Times New Roman"/>
+        </w:rPr>
         <w:t xml:space="preserve">Administración de </w:t>
       </w:r>
       <w:r>
         <w:rPr>
           <w:rStyle w:val="Textoennegrita"/>
+          <w:rFonts w:ascii="Times New Roman" w:hAnsi="Times New Roman" w:cs="Times New Roman"/>
         </w:rPr>
         <w:t>habitaciones</w:t>
       </w:r>
       <w:r>
+        <w:rPr>
+          <w:rFonts w:ascii="Times New Roman" w:hAnsi="Times New Roman" w:cs="Times New Roman"/>
+        </w:rPr>
         <w:t>, incluyendo tipo, estado, piso y precio diario.</w:t>
       </w:r>
     </w:p>
     <w:p>
       <w:pPr>
         <w:pStyle w:val="Sinespaciado"/>
-      </w:pPr>
-      <w:r>
+        <w:rPr>
+          <w:rFonts w:ascii="Times New Roman" w:hAnsi="Times New Roman" w:cs="Times New Roman"/>
+        </w:rPr>
+      </w:pPr>
+      <w:r>
+        <w:rPr>
+          <w:rFonts w:ascii="Times New Roman" w:hAnsi="Times New Roman" w:cs="Times New Roman"/>
+        </w:rPr>
         <w:t xml:space="preserve">Registro de </w:t>
       </w:r>
       <w:r>
         <w:rPr>
           <w:rStyle w:val="Textoennegrita"/>
+          <w:rFonts w:ascii="Times New Roman" w:hAnsi="Times New Roman" w:cs="Times New Roman"/>
         </w:rPr>
         <w:t>reservas</w:t>
       </w:r>
       <w:r>
+        <w:rPr>
+          <w:rFonts w:ascii="Times New Roman" w:hAnsi="Times New Roman" w:cs="Times New Roman"/>
+        </w:rPr>
         <w:t>, con fechas, montos, y asociación a clientes y empleados.</w:t>
       </w:r>
     </w:p>
     <w:p>
       <w:pPr>
         <w:pStyle w:val="Sinespaciado"/>
-      </w:pPr>
-      <w:r>
+        <w:rPr>
+          <w:rFonts w:ascii="Times New Roman" w:hAnsi="Times New Roman" w:cs="Times New Roman"/>
+        </w:rPr>
+      </w:pPr>
+      <w:r>
+        <w:rPr>
+          <w:rFonts w:ascii="Times New Roman" w:hAnsi="Times New Roman" w:cs="Times New Roman"/>
+        </w:rPr>
         <w:t xml:space="preserve">Asociación de </w:t>
       </w:r>
       <w:r>
         <w:rPr>
           <w:rStyle w:val="Textoennegrita"/>
+          <w:rFonts w:ascii="Times New Roman" w:hAnsi="Times New Roman" w:cs="Times New Roman"/>
         </w:rPr>
         <w:t>servicios</w:t>
       </w:r>
       <w:r>
+        <w:rPr>
+          <w:rFonts w:ascii="Times New Roman" w:hAnsi="Times New Roman" w:cs="Times New Roman"/>
+        </w:rPr>
         <w:t xml:space="preserve"> adicionales a las habitaciones (por ejemplo: limpieza, minibar, spa).</w:t>
       </w:r>
     </w:p>
     <w:p>
       <w:pPr>
         <w:pStyle w:val="Sinespaciado"/>
-      </w:pPr>
-      <w:r>
+        <w:rPr>
+          <w:rFonts w:ascii="Times New Roman" w:hAnsi="Times New Roman" w:cs="Times New Roman"/>
+        </w:rPr>
+      </w:pPr>
+      <w:r>
+        <w:rPr>
+          <w:rFonts w:ascii="Times New Roman" w:hAnsi="Times New Roman" w:cs="Times New Roman"/>
+        </w:rPr>
         <w:t xml:space="preserve">Control de </w:t>
       </w:r>
       <w:r>
         <w:rPr>
           <w:rStyle w:val="Textoennegrita"/>
+          <w:rFonts w:ascii="Times New Roman" w:hAnsi="Times New Roman" w:cs="Times New Roman"/>
         </w:rPr>
         <w:t>empleados</w:t>
       </w:r>
       <w:r>
+        <w:rPr>
+          <w:rFonts w:ascii="Times New Roman" w:hAnsi="Times New Roman" w:cs="Times New Roman"/>
+        </w:rPr>
         <w:t xml:space="preserve"> y </w:t>
       </w:r>
       <w:r>
         <w:rPr>
           <w:rStyle w:val="Textoennegrita"/>
+          <w:rFonts w:ascii="Times New Roman" w:hAnsi="Times New Roman" w:cs="Times New Roman"/>
         </w:rPr>
         <w:t>supervisores</w:t>
       </w:r>
       <w:r>
+        <w:rPr>
+          <w:rFonts w:ascii="Times New Roman" w:hAnsi="Times New Roman" w:cs="Times New Roman"/>
+        </w:rPr>
         <w:t xml:space="preserve"> a cargo del hotel.</w:t>
       </w:r>
     </w:p>
     <w:p>
       <w:pPr>
         <w:pStyle w:val="Sinespaciado"/>
-      </w:pPr>
-      <w:r>
+        <w:rPr>
+          <w:rFonts w:ascii="Times New Roman" w:hAnsi="Times New Roman" w:cs="Times New Roman"/>
+        </w:rPr>
+      </w:pPr>
+      <w:r>
+        <w:rPr>
+          <w:rFonts w:ascii="Times New Roman" w:hAnsi="Times New Roman" w:cs="Times New Roman"/>
+        </w:rPr>
         <w:t>Asociación de empleados a reservas para reflejar atención o gestión administrativa.</w:t>
       </w:r>
     </w:p>
     <w:p>
       <w:pPr>
         <w:pStyle w:val="Sinespaciado"/>
+        <w:rPr>
+          <w:rFonts w:ascii="Times New Roman" w:hAnsi="Times New Roman" w:cs="Times New Roman"/>
+        </w:rPr>
       </w:pPr>
     </w:p>
     <w:p>
       <w:pPr>
         <w:pStyle w:val="Sinespaciado"/>
+        <w:rPr>
+          <w:rFonts w:ascii="Times New Roman" w:hAnsi="Times New Roman" w:cs="Times New Roman"/>
+        </w:rPr>
       </w:pPr>
       <w:r>
         <w:rPr>
           <w:rStyle w:val="Textoennegrita"/>
+          <w:rFonts w:ascii="Times New Roman" w:hAnsi="Times New Roman" w:cs="Times New Roman"/>
           <w:b w:val="0"/>
           <w:bCs w:val="0"/>
         </w:rPr>
@@ -891,32 +1038,56 @@
     <w:p>
       <w:pPr>
         <w:pStyle w:val="Sinespaciado"/>
-      </w:pPr>
-      <w:r>
+        <w:rPr>
+          <w:rFonts w:ascii="Times New Roman" w:hAnsi="Times New Roman" w:cs="Times New Roman"/>
+        </w:rPr>
+      </w:pPr>
+      <w:r>
+        <w:rPr>
+          <w:rFonts w:ascii="Times New Roman" w:hAnsi="Times New Roman" w:cs="Times New Roman"/>
+        </w:rPr>
         <w:t>No se incluyen funcionalidades de facturación ni pagos electrónicos.</w:t>
       </w:r>
     </w:p>
     <w:p>
       <w:pPr>
         <w:pStyle w:val="Sinespaciado"/>
-      </w:pPr>
-      <w:r>
+        <w:rPr>
+          <w:rFonts w:ascii="Times New Roman" w:hAnsi="Times New Roman" w:cs="Times New Roman"/>
+        </w:rPr>
+      </w:pPr>
+      <w:r>
+        <w:rPr>
+          <w:rFonts w:ascii="Times New Roman" w:hAnsi="Times New Roman" w:cs="Times New Roman"/>
+        </w:rPr>
         <w:t>No contempla gestión de inventarios, mantenimiento ni proveedores.</w:t>
       </w:r>
     </w:p>
     <w:p>
       <w:pPr>
         <w:pStyle w:val="Sinespaciado"/>
-      </w:pPr>
-      <w:r>
+        <w:rPr>
+          <w:rFonts w:ascii="Times New Roman" w:hAnsi="Times New Roman" w:cs="Times New Roman"/>
+        </w:rPr>
+      </w:pPr>
+      <w:r>
+        <w:rPr>
+          <w:rFonts w:ascii="Times New Roman" w:hAnsi="Times New Roman" w:cs="Times New Roman"/>
+        </w:rPr>
         <w:t>Las tarifas y servicios se manejan de forma estática (sin variaciones por temporada).</w:t>
       </w:r>
     </w:p>
     <w:p>
       <w:pPr>
         <w:pStyle w:val="Sinespaciado"/>
-      </w:pPr>
-      <w:r>
+        <w:rPr>
+          <w:rFonts w:ascii="Times New Roman" w:hAnsi="Times New Roman" w:cs="Times New Roman"/>
+        </w:rPr>
+      </w:pPr>
+      <w:r>
+        <w:rPr>
+          <w:rFonts w:ascii="Times New Roman" w:hAnsi="Times New Roman" w:cs="Times New Roman"/>
+        </w:rPr>
         <w:t>El sistema no implementa control de usuarios ni niveles de acceso (solo nivel de datos).</w:t>
       </w:r>
     </w:p>
@@ -925,10 +1096,18 @@
         <w:pStyle w:val="Sinespaciado"/>
       </w:pPr>
       <w:r>
-        <w:t xml:space="preserve"> </w:t>
-      </w:r>
-      <w:r>
+        <w:rPr>
+          <w:rFonts w:ascii="Times New Roman" w:hAnsi="Times New Roman" w:cs="Times New Roman"/>
+        </w:rPr>
+        <w:t xml:space="preserve"> </w:t>
+      </w:r>
+      <w:r>
+        <w:rPr>
+          <w:rFonts w:ascii="Times New Roman" w:hAnsi="Times New Roman" w:cs="Times New Roman"/>
+        </w:rPr>
         <w:tab/>
+      </w:r>
+      <w:r>
         <w:t xml:space="preserve"> </w:t>
       </w:r>
       <w:r>
@@ -2799,10 +2978,3875 @@
     </w:p>
     <w:p>
       <w:pPr>
-        <w:ind w:left="-5"/>
-      </w:pPr>
-      <w:r>
-        <w:t xml:space="preserve">Escribir aquí el contenido de la sección... </w:t>
+        <w:rPr>
+          <w:rFonts w:ascii="Times New Roman" w:hAnsi="Times New Roman" w:cs="Times New Roman"/>
+        </w:rPr>
+      </w:pPr>
+      <w:r>
+        <w:rPr>
+          <w:rFonts w:ascii="Times New Roman" w:hAnsi="Times New Roman" w:cs="Times New Roman"/>
+        </w:rPr>
+        <w:t>1. Averiguar el monto de la habitación y servicio, más sacar el total para confirmar el precio de reserva.</w:t>
+      </w:r>
+    </w:p>
+    <w:p>
+      <w:pPr>
+        <w:rPr>
+          <w:rFonts w:ascii="Times New Roman" w:eastAsia="Aptos" w:hAnsi="Times New Roman" w:cs="Times New Roman"/>
+          <w:color w:val="444444"/>
+        </w:rPr>
+      </w:pPr>
+      <w:hyperlink r:id="rId5">
+        <w:r>
+          <w:rPr>
+            <w:rStyle w:val="Hipervnculo"/>
+            <w:rFonts w:ascii="Times New Roman" w:eastAsia="Aptos" w:hAnsi="Times New Roman" w:cs="Times New Roman"/>
+            <w:i/>
+            <w:iCs/>
+            <w:color w:val="770088"/>
+            <w:lang w:val="es-ES"/>
+          </w:rPr>
+          <w:t>SELECT</w:t>
+        </w:r>
+      </w:hyperlink>
+      <w:r>
+        <w:rPr>
+          <w:rFonts w:ascii="Times New Roman" w:eastAsia="Aptos" w:hAnsi="Times New Roman" w:cs="Times New Roman"/>
+          <w:color w:val="444444"/>
+          <w:lang w:val="es-ES"/>
+        </w:rPr>
+        <w:t xml:space="preserve"> </w:t>
+      </w:r>
+      <w:proofErr w:type="spellStart"/>
+      <w:r>
+        <w:rPr>
+          <w:rFonts w:ascii="Times New Roman" w:eastAsia="Aptos" w:hAnsi="Times New Roman" w:cs="Times New Roman"/>
+          <w:color w:val="444444"/>
+          <w:lang w:val="es-ES"/>
+        </w:rPr>
+        <w:t>r</w:t>
+      </w:r>
+      <w:r>
+        <w:rPr>
+          <w:rFonts w:ascii="Times New Roman" w:eastAsia="Aptos" w:hAnsi="Times New Roman" w:cs="Times New Roman"/>
+          <w:color w:val="0055AA"/>
+          <w:lang w:val="es-ES"/>
+        </w:rPr>
+        <w:t>.id_reserva</w:t>
+      </w:r>
+      <w:proofErr w:type="spellEnd"/>
+      <w:r>
+        <w:rPr>
+          <w:rFonts w:ascii="Times New Roman" w:eastAsia="Aptos" w:hAnsi="Times New Roman" w:cs="Times New Roman"/>
+          <w:color w:val="444444"/>
+          <w:lang w:val="es-ES"/>
+        </w:rPr>
+        <w:t xml:space="preserve">,        </w:t>
+      </w:r>
+      <w:r>
+        <w:rPr>
+          <w:rFonts w:ascii="Times New Roman" w:hAnsi="Times New Roman" w:cs="Times New Roman"/>
+        </w:rPr>
+        <w:tab/>
+      </w:r>
+      <w:r>
+        <w:rPr>
+          <w:rFonts w:ascii="Times New Roman" w:eastAsia="Aptos" w:hAnsi="Times New Roman" w:cs="Times New Roman"/>
+          <w:color w:val="444444"/>
+          <w:lang w:val="es-ES"/>
+        </w:rPr>
+        <w:t xml:space="preserve"> </w:t>
+      </w:r>
+      <w:r>
+        <w:rPr>
+          <w:rFonts w:ascii="Times New Roman" w:hAnsi="Times New Roman" w:cs="Times New Roman"/>
+        </w:rPr>
+        <w:tab/>
+      </w:r>
+    </w:p>
+    <w:p>
+      <w:pPr>
+        <w:ind w:firstLine="708"/>
+        <w:rPr>
+          <w:rFonts w:ascii="Times New Roman" w:eastAsia="Aptos" w:hAnsi="Times New Roman" w:cs="Times New Roman"/>
+        </w:rPr>
+      </w:pPr>
+      <w:proofErr w:type="spellStart"/>
+      <w:proofErr w:type="gramStart"/>
+      <w:r>
+        <w:rPr>
+          <w:rFonts w:ascii="Times New Roman" w:eastAsia="Aptos" w:hAnsi="Times New Roman" w:cs="Times New Roman"/>
+          <w:color w:val="444444"/>
+          <w:lang w:val="es-ES"/>
+        </w:rPr>
+        <w:t>h</w:t>
+      </w:r>
+      <w:r>
+        <w:rPr>
+          <w:rFonts w:ascii="Times New Roman" w:eastAsia="Aptos" w:hAnsi="Times New Roman" w:cs="Times New Roman"/>
+          <w:color w:val="0055AA"/>
+          <w:lang w:val="es-ES"/>
+        </w:rPr>
+        <w:t>.numero</w:t>
+      </w:r>
+      <w:proofErr w:type="spellEnd"/>
+      <w:proofErr w:type="gramEnd"/>
+      <w:r>
+        <w:rPr>
+          <w:rFonts w:ascii="Times New Roman" w:eastAsia="Aptos" w:hAnsi="Times New Roman" w:cs="Times New Roman"/>
+          <w:color w:val="444444"/>
+          <w:lang w:val="es-ES"/>
+        </w:rPr>
+        <w:t xml:space="preserve"> </w:t>
+      </w:r>
+      <w:r>
+        <w:rPr>
+          <w:rFonts w:ascii="Times New Roman" w:eastAsia="Aptos" w:hAnsi="Times New Roman" w:cs="Times New Roman"/>
+          <w:color w:val="770088"/>
+          <w:lang w:val="es-ES"/>
+        </w:rPr>
+        <w:t>AS</w:t>
+      </w:r>
+      <w:r>
+        <w:rPr>
+          <w:rFonts w:ascii="Times New Roman" w:eastAsia="Aptos" w:hAnsi="Times New Roman" w:cs="Times New Roman"/>
+          <w:color w:val="444444"/>
+          <w:lang w:val="es-ES"/>
+        </w:rPr>
+        <w:t xml:space="preserve"> </w:t>
+      </w:r>
+      <w:proofErr w:type="spellStart"/>
+      <w:r>
+        <w:rPr>
+          <w:rFonts w:ascii="Times New Roman" w:eastAsia="Aptos" w:hAnsi="Times New Roman" w:cs="Times New Roman"/>
+          <w:color w:val="444444"/>
+          <w:lang w:val="es-ES"/>
+        </w:rPr>
+        <w:t>habitacion</w:t>
+      </w:r>
+      <w:proofErr w:type="spellEnd"/>
+      <w:r>
+        <w:rPr>
+          <w:rFonts w:ascii="Times New Roman" w:eastAsia="Aptos" w:hAnsi="Times New Roman" w:cs="Times New Roman"/>
+          <w:color w:val="444444"/>
+          <w:lang w:val="es-ES"/>
+        </w:rPr>
+        <w:t>,</w:t>
+      </w:r>
+    </w:p>
+    <w:p>
+      <w:pPr>
+        <w:ind w:firstLine="708"/>
+        <w:rPr>
+          <w:rFonts w:ascii="Times New Roman" w:eastAsia="Aptos" w:hAnsi="Times New Roman" w:cs="Times New Roman"/>
+        </w:rPr>
+      </w:pPr>
+      <w:r>
+        <w:rPr>
+          <w:rFonts w:ascii="Times New Roman" w:eastAsia="Aptos" w:hAnsi="Times New Roman" w:cs="Times New Roman"/>
+          <w:color w:val="444444"/>
+          <w:lang w:val="es-ES"/>
+        </w:rPr>
+        <w:t xml:space="preserve"> </w:t>
+      </w:r>
+      <w:proofErr w:type="spellStart"/>
+      <w:proofErr w:type="gramStart"/>
+      <w:r>
+        <w:rPr>
+          <w:rFonts w:ascii="Times New Roman" w:eastAsia="Aptos" w:hAnsi="Times New Roman" w:cs="Times New Roman"/>
+          <w:color w:val="444444"/>
+          <w:lang w:val="es-ES"/>
+        </w:rPr>
+        <w:t>h</w:t>
+      </w:r>
+      <w:r>
+        <w:rPr>
+          <w:rFonts w:ascii="Times New Roman" w:eastAsia="Aptos" w:hAnsi="Times New Roman" w:cs="Times New Roman"/>
+          <w:color w:val="0055AA"/>
+          <w:lang w:val="es-ES"/>
+        </w:rPr>
+        <w:t>.precio</w:t>
+      </w:r>
+      <w:proofErr w:type="gramEnd"/>
+      <w:r>
+        <w:rPr>
+          <w:rFonts w:ascii="Times New Roman" w:eastAsia="Aptos" w:hAnsi="Times New Roman" w:cs="Times New Roman"/>
+          <w:color w:val="0055AA"/>
+          <w:lang w:val="es-ES"/>
+        </w:rPr>
+        <w:t>_dias</w:t>
+      </w:r>
+      <w:proofErr w:type="spellEnd"/>
+      <w:r>
+        <w:rPr>
+          <w:rFonts w:ascii="Times New Roman" w:eastAsia="Aptos" w:hAnsi="Times New Roman" w:cs="Times New Roman"/>
+          <w:color w:val="444444"/>
+          <w:lang w:val="es-ES"/>
+        </w:rPr>
+        <w:t xml:space="preserve">, </w:t>
+      </w:r>
+    </w:p>
+    <w:p>
+      <w:pPr>
+        <w:ind w:firstLine="708"/>
+        <w:rPr>
+          <w:rFonts w:ascii="Times New Roman" w:eastAsia="Aptos" w:hAnsi="Times New Roman" w:cs="Times New Roman"/>
+        </w:rPr>
+      </w:pPr>
+      <w:proofErr w:type="gramStart"/>
+      <w:r>
+        <w:rPr>
+          <w:rFonts w:ascii="Times New Roman" w:eastAsia="Aptos" w:hAnsi="Times New Roman" w:cs="Times New Roman"/>
+          <w:color w:val="444444"/>
+          <w:lang w:val="es-ES"/>
+        </w:rPr>
+        <w:t>DATEDIFF</w:t>
+      </w:r>
+      <w:r>
+        <w:rPr>
+          <w:rFonts w:ascii="Times New Roman" w:eastAsia="Aptos" w:hAnsi="Times New Roman" w:cs="Times New Roman"/>
+          <w:color w:val="999977"/>
+          <w:lang w:val="es-ES"/>
+        </w:rPr>
+        <w:t>(</w:t>
+      </w:r>
+      <w:proofErr w:type="spellStart"/>
+      <w:proofErr w:type="gramEnd"/>
+      <w:r>
+        <w:rPr>
+          <w:rFonts w:ascii="Times New Roman" w:eastAsia="Aptos" w:hAnsi="Times New Roman" w:cs="Times New Roman"/>
+          <w:color w:val="444444"/>
+          <w:lang w:val="es-ES"/>
+        </w:rPr>
+        <w:t>r</w:t>
+      </w:r>
+      <w:r>
+        <w:rPr>
+          <w:rFonts w:ascii="Times New Roman" w:eastAsia="Aptos" w:hAnsi="Times New Roman" w:cs="Times New Roman"/>
+          <w:color w:val="0055AA"/>
+          <w:lang w:val="es-ES"/>
+        </w:rPr>
+        <w:t>.fecha_final</w:t>
+      </w:r>
+      <w:proofErr w:type="spellEnd"/>
+      <w:r>
+        <w:rPr>
+          <w:rFonts w:ascii="Times New Roman" w:eastAsia="Aptos" w:hAnsi="Times New Roman" w:cs="Times New Roman"/>
+          <w:color w:val="444444"/>
+          <w:lang w:val="es-ES"/>
+        </w:rPr>
+        <w:t xml:space="preserve">, </w:t>
+      </w:r>
+      <w:proofErr w:type="spellStart"/>
+      <w:r>
+        <w:rPr>
+          <w:rFonts w:ascii="Times New Roman" w:eastAsia="Aptos" w:hAnsi="Times New Roman" w:cs="Times New Roman"/>
+          <w:color w:val="444444"/>
+          <w:lang w:val="es-ES"/>
+        </w:rPr>
+        <w:t>r</w:t>
+      </w:r>
+      <w:r>
+        <w:rPr>
+          <w:rFonts w:ascii="Times New Roman" w:eastAsia="Aptos" w:hAnsi="Times New Roman" w:cs="Times New Roman"/>
+          <w:color w:val="0055AA"/>
+          <w:lang w:val="es-ES"/>
+        </w:rPr>
+        <w:t>.fecha_inicio</w:t>
+      </w:r>
+      <w:proofErr w:type="spellEnd"/>
+      <w:r>
+        <w:rPr>
+          <w:rFonts w:ascii="Times New Roman" w:eastAsia="Aptos" w:hAnsi="Times New Roman" w:cs="Times New Roman"/>
+          <w:color w:val="999977"/>
+          <w:lang w:val="es-ES"/>
+        </w:rPr>
+        <w:t>)</w:t>
+      </w:r>
+      <w:r>
+        <w:rPr>
+          <w:rFonts w:ascii="Times New Roman" w:eastAsia="Aptos" w:hAnsi="Times New Roman" w:cs="Times New Roman"/>
+          <w:color w:val="444444"/>
+          <w:lang w:val="es-ES"/>
+        </w:rPr>
+        <w:t xml:space="preserve"> </w:t>
+      </w:r>
+      <w:r>
+        <w:rPr>
+          <w:rFonts w:ascii="Times New Roman" w:eastAsia="Aptos" w:hAnsi="Times New Roman" w:cs="Times New Roman"/>
+          <w:color w:val="770088"/>
+          <w:lang w:val="es-ES"/>
+        </w:rPr>
+        <w:t>AS</w:t>
+      </w:r>
+      <w:r>
+        <w:rPr>
+          <w:rFonts w:ascii="Times New Roman" w:eastAsia="Aptos" w:hAnsi="Times New Roman" w:cs="Times New Roman"/>
+          <w:color w:val="444444"/>
+          <w:lang w:val="es-ES"/>
+        </w:rPr>
+        <w:t xml:space="preserve"> </w:t>
+      </w:r>
+      <w:proofErr w:type="spellStart"/>
+      <w:r>
+        <w:rPr>
+          <w:rFonts w:ascii="Times New Roman" w:eastAsia="Aptos" w:hAnsi="Times New Roman" w:cs="Times New Roman"/>
+          <w:color w:val="444444"/>
+          <w:lang w:val="es-ES"/>
+        </w:rPr>
+        <w:t>dias_estadia</w:t>
+      </w:r>
+      <w:proofErr w:type="spellEnd"/>
+      <w:r>
+        <w:rPr>
+          <w:rFonts w:ascii="Times New Roman" w:eastAsia="Aptos" w:hAnsi="Times New Roman" w:cs="Times New Roman"/>
+          <w:color w:val="444444"/>
+          <w:lang w:val="es-ES"/>
+        </w:rPr>
+        <w:t>,</w:t>
+      </w:r>
+    </w:p>
+    <w:p>
+      <w:pPr>
+        <w:ind w:firstLine="708"/>
+        <w:rPr>
+          <w:rFonts w:ascii="Times New Roman" w:eastAsia="Aptos" w:hAnsi="Times New Roman" w:cs="Times New Roman"/>
+        </w:rPr>
+      </w:pPr>
+      <w:r>
+        <w:rPr>
+          <w:rFonts w:ascii="Times New Roman" w:eastAsia="Aptos" w:hAnsi="Times New Roman" w:cs="Times New Roman"/>
+          <w:color w:val="444444"/>
+          <w:lang w:val="es-ES"/>
+        </w:rPr>
+        <w:t xml:space="preserve"> </w:t>
+      </w:r>
+      <w:r>
+        <w:rPr>
+          <w:rFonts w:ascii="Times New Roman" w:eastAsia="Aptos" w:hAnsi="Times New Roman" w:cs="Times New Roman"/>
+          <w:color w:val="999977"/>
+          <w:lang w:val="es-ES"/>
+        </w:rPr>
+        <w:t>(</w:t>
+      </w:r>
+      <w:proofErr w:type="spellStart"/>
+      <w:proofErr w:type="gramStart"/>
+      <w:r>
+        <w:rPr>
+          <w:rFonts w:ascii="Times New Roman" w:eastAsia="Aptos" w:hAnsi="Times New Roman" w:cs="Times New Roman"/>
+          <w:color w:val="444444"/>
+          <w:lang w:val="es-ES"/>
+        </w:rPr>
+        <w:t>h</w:t>
+      </w:r>
+      <w:r>
+        <w:rPr>
+          <w:rFonts w:ascii="Times New Roman" w:eastAsia="Aptos" w:hAnsi="Times New Roman" w:cs="Times New Roman"/>
+          <w:color w:val="0055AA"/>
+          <w:lang w:val="es-ES"/>
+        </w:rPr>
+        <w:t>.precio</w:t>
+      </w:r>
+      <w:proofErr w:type="gramEnd"/>
+      <w:r>
+        <w:rPr>
+          <w:rFonts w:ascii="Times New Roman" w:eastAsia="Aptos" w:hAnsi="Times New Roman" w:cs="Times New Roman"/>
+          <w:color w:val="0055AA"/>
+          <w:lang w:val="es-ES"/>
+        </w:rPr>
+        <w:t>_dias</w:t>
+      </w:r>
+      <w:proofErr w:type="spellEnd"/>
+      <w:r>
+        <w:rPr>
+          <w:rFonts w:ascii="Times New Roman" w:eastAsia="Aptos" w:hAnsi="Times New Roman" w:cs="Times New Roman"/>
+          <w:color w:val="444444"/>
+          <w:lang w:val="es-ES"/>
+        </w:rPr>
+        <w:t xml:space="preserve"> </w:t>
+      </w:r>
+      <w:r>
+        <w:rPr>
+          <w:rFonts w:ascii="Times New Roman" w:eastAsia="Aptos" w:hAnsi="Times New Roman" w:cs="Times New Roman"/>
+          <w:color w:val="FF00FF"/>
+          <w:lang w:val="es-ES"/>
+        </w:rPr>
+        <w:t>*</w:t>
+      </w:r>
+      <w:r>
+        <w:rPr>
+          <w:rFonts w:ascii="Times New Roman" w:eastAsia="Aptos" w:hAnsi="Times New Roman" w:cs="Times New Roman"/>
+          <w:color w:val="444444"/>
+          <w:lang w:val="es-ES"/>
+        </w:rPr>
+        <w:t xml:space="preserve"> DATEDIFF</w:t>
+      </w:r>
+      <w:r>
+        <w:rPr>
+          <w:rFonts w:ascii="Times New Roman" w:eastAsia="Aptos" w:hAnsi="Times New Roman" w:cs="Times New Roman"/>
+          <w:color w:val="999977"/>
+          <w:lang w:val="es-ES"/>
+        </w:rPr>
+        <w:t>(</w:t>
+      </w:r>
+      <w:proofErr w:type="spellStart"/>
+      <w:r>
+        <w:rPr>
+          <w:rFonts w:ascii="Times New Roman" w:eastAsia="Aptos" w:hAnsi="Times New Roman" w:cs="Times New Roman"/>
+          <w:color w:val="444444"/>
+          <w:lang w:val="es-ES"/>
+        </w:rPr>
+        <w:t>r</w:t>
+      </w:r>
+      <w:r>
+        <w:rPr>
+          <w:rFonts w:ascii="Times New Roman" w:eastAsia="Aptos" w:hAnsi="Times New Roman" w:cs="Times New Roman"/>
+          <w:color w:val="0055AA"/>
+          <w:lang w:val="es-ES"/>
+        </w:rPr>
+        <w:t>.fecha_final</w:t>
+      </w:r>
+      <w:proofErr w:type="spellEnd"/>
+      <w:r>
+        <w:rPr>
+          <w:rFonts w:ascii="Times New Roman" w:eastAsia="Aptos" w:hAnsi="Times New Roman" w:cs="Times New Roman"/>
+          <w:color w:val="444444"/>
+          <w:lang w:val="es-ES"/>
+        </w:rPr>
+        <w:t xml:space="preserve">, </w:t>
+      </w:r>
+      <w:proofErr w:type="spellStart"/>
+      <w:r>
+        <w:rPr>
+          <w:rFonts w:ascii="Times New Roman" w:eastAsia="Aptos" w:hAnsi="Times New Roman" w:cs="Times New Roman"/>
+          <w:color w:val="444444"/>
+          <w:lang w:val="es-ES"/>
+        </w:rPr>
+        <w:t>r</w:t>
+      </w:r>
+      <w:r>
+        <w:rPr>
+          <w:rFonts w:ascii="Times New Roman" w:eastAsia="Aptos" w:hAnsi="Times New Roman" w:cs="Times New Roman"/>
+          <w:color w:val="0055AA"/>
+          <w:lang w:val="es-ES"/>
+        </w:rPr>
+        <w:t>.fecha_inicio</w:t>
+      </w:r>
+      <w:proofErr w:type="spellEnd"/>
+      <w:r>
+        <w:rPr>
+          <w:rFonts w:ascii="Times New Roman" w:eastAsia="Aptos" w:hAnsi="Times New Roman" w:cs="Times New Roman"/>
+          <w:color w:val="999977"/>
+          <w:lang w:val="es-ES"/>
+        </w:rPr>
+        <w:t>))</w:t>
+      </w:r>
+      <w:r>
+        <w:rPr>
+          <w:rFonts w:ascii="Times New Roman" w:eastAsia="Aptos" w:hAnsi="Times New Roman" w:cs="Times New Roman"/>
+          <w:color w:val="444444"/>
+          <w:lang w:val="es-ES"/>
+        </w:rPr>
+        <w:t xml:space="preserve"> </w:t>
+      </w:r>
+      <w:r>
+        <w:rPr>
+          <w:rFonts w:ascii="Times New Roman" w:eastAsia="Aptos" w:hAnsi="Times New Roman" w:cs="Times New Roman"/>
+          <w:color w:val="770088"/>
+          <w:lang w:val="es-ES"/>
+        </w:rPr>
+        <w:t>AS</w:t>
+      </w:r>
+      <w:r>
+        <w:rPr>
+          <w:rFonts w:ascii="Times New Roman" w:eastAsia="Aptos" w:hAnsi="Times New Roman" w:cs="Times New Roman"/>
+          <w:color w:val="444444"/>
+          <w:lang w:val="es-ES"/>
+        </w:rPr>
+        <w:t xml:space="preserve"> </w:t>
+      </w:r>
+      <w:proofErr w:type="spellStart"/>
+      <w:r>
+        <w:rPr>
+          <w:rFonts w:ascii="Times New Roman" w:eastAsia="Aptos" w:hAnsi="Times New Roman" w:cs="Times New Roman"/>
+          <w:color w:val="444444"/>
+          <w:lang w:val="es-ES"/>
+        </w:rPr>
+        <w:t>total_habitacion</w:t>
+      </w:r>
+      <w:proofErr w:type="spellEnd"/>
+      <w:r>
+        <w:rPr>
+          <w:rFonts w:ascii="Times New Roman" w:eastAsia="Aptos" w:hAnsi="Times New Roman" w:cs="Times New Roman"/>
+          <w:color w:val="444444"/>
+          <w:lang w:val="es-ES"/>
+        </w:rPr>
+        <w:t xml:space="preserve">, </w:t>
+      </w:r>
+    </w:p>
+    <w:p>
+      <w:pPr>
+        <w:ind w:firstLine="708"/>
+        <w:rPr>
+          <w:rFonts w:ascii="Times New Roman" w:eastAsia="Aptos" w:hAnsi="Times New Roman" w:cs="Times New Roman"/>
+        </w:rPr>
+      </w:pPr>
+      <w:r>
+        <w:rPr>
+          <w:rFonts w:ascii="Times New Roman" w:eastAsia="Aptos" w:hAnsi="Times New Roman" w:cs="Times New Roman"/>
+          <w:color w:val="444444"/>
+          <w:lang w:val="es-ES"/>
+        </w:rPr>
+        <w:t>IFNULL</w:t>
+      </w:r>
+      <w:r>
+        <w:rPr>
+          <w:rFonts w:ascii="Times New Roman" w:eastAsia="Aptos" w:hAnsi="Times New Roman" w:cs="Times New Roman"/>
+          <w:color w:val="999977"/>
+          <w:lang w:val="es-ES"/>
+        </w:rPr>
+        <w:t>(</w:t>
+      </w:r>
+      <w:hyperlink r:id="rId6">
+        <w:r>
+          <w:rPr>
+            <w:rStyle w:val="Hipervnculo"/>
+            <w:rFonts w:ascii="Times New Roman" w:eastAsia="Aptos" w:hAnsi="Times New Roman" w:cs="Times New Roman"/>
+            <w:i/>
+            <w:iCs/>
+            <w:color w:val="770088"/>
+            <w:lang w:val="es-ES"/>
+          </w:rPr>
+          <w:t>SUM</w:t>
+        </w:r>
+      </w:hyperlink>
+      <w:r>
+        <w:rPr>
+          <w:rFonts w:ascii="Times New Roman" w:eastAsia="Aptos" w:hAnsi="Times New Roman" w:cs="Times New Roman"/>
+          <w:color w:val="999977"/>
+          <w:lang w:val="es-ES"/>
+        </w:rPr>
+        <w:t>(</w:t>
+      </w:r>
+      <w:proofErr w:type="spellStart"/>
+      <w:proofErr w:type="gramStart"/>
+      <w:r>
+        <w:rPr>
+          <w:rFonts w:ascii="Times New Roman" w:eastAsia="Aptos" w:hAnsi="Times New Roman" w:cs="Times New Roman"/>
+          <w:color w:val="444444"/>
+          <w:lang w:val="es-ES"/>
+        </w:rPr>
+        <w:t>s</w:t>
+      </w:r>
+      <w:r>
+        <w:rPr>
+          <w:rFonts w:ascii="Times New Roman" w:eastAsia="Aptos" w:hAnsi="Times New Roman" w:cs="Times New Roman"/>
+          <w:color w:val="0055AA"/>
+          <w:lang w:val="es-ES"/>
+        </w:rPr>
+        <w:t>.costo</w:t>
+      </w:r>
+      <w:proofErr w:type="spellEnd"/>
+      <w:proofErr w:type="gramEnd"/>
+      <w:r>
+        <w:rPr>
+          <w:rFonts w:ascii="Times New Roman" w:eastAsia="Aptos" w:hAnsi="Times New Roman" w:cs="Times New Roman"/>
+          <w:color w:val="999977"/>
+          <w:lang w:val="es-ES"/>
+        </w:rPr>
+        <w:t>)</w:t>
+      </w:r>
+      <w:r>
+        <w:rPr>
+          <w:rFonts w:ascii="Times New Roman" w:eastAsia="Aptos" w:hAnsi="Times New Roman" w:cs="Times New Roman"/>
+          <w:color w:val="444444"/>
+          <w:lang w:val="es-ES"/>
+        </w:rPr>
+        <w:t xml:space="preserve">, </w:t>
+      </w:r>
+      <w:r>
+        <w:rPr>
+          <w:rFonts w:ascii="Times New Roman" w:eastAsia="Aptos" w:hAnsi="Times New Roman" w:cs="Times New Roman"/>
+          <w:color w:val="116644"/>
+          <w:lang w:val="es-ES"/>
+        </w:rPr>
+        <w:t>0</w:t>
+      </w:r>
+      <w:r>
+        <w:rPr>
+          <w:rFonts w:ascii="Times New Roman" w:eastAsia="Aptos" w:hAnsi="Times New Roman" w:cs="Times New Roman"/>
+          <w:color w:val="999977"/>
+          <w:lang w:val="es-ES"/>
+        </w:rPr>
+        <w:t>)</w:t>
+      </w:r>
+      <w:r>
+        <w:rPr>
+          <w:rFonts w:ascii="Times New Roman" w:eastAsia="Aptos" w:hAnsi="Times New Roman" w:cs="Times New Roman"/>
+          <w:color w:val="444444"/>
+          <w:lang w:val="es-ES"/>
+        </w:rPr>
+        <w:t xml:space="preserve"> </w:t>
+      </w:r>
+      <w:r>
+        <w:rPr>
+          <w:rFonts w:ascii="Times New Roman" w:eastAsia="Aptos" w:hAnsi="Times New Roman" w:cs="Times New Roman"/>
+          <w:color w:val="770088"/>
+          <w:lang w:val="es-ES"/>
+        </w:rPr>
+        <w:t>AS</w:t>
+      </w:r>
+      <w:r>
+        <w:rPr>
+          <w:rFonts w:ascii="Times New Roman" w:eastAsia="Aptos" w:hAnsi="Times New Roman" w:cs="Times New Roman"/>
+          <w:color w:val="444444"/>
+          <w:lang w:val="es-ES"/>
+        </w:rPr>
+        <w:t xml:space="preserve"> </w:t>
+      </w:r>
+      <w:proofErr w:type="spellStart"/>
+      <w:r>
+        <w:rPr>
+          <w:rFonts w:ascii="Times New Roman" w:eastAsia="Aptos" w:hAnsi="Times New Roman" w:cs="Times New Roman"/>
+          <w:color w:val="444444"/>
+          <w:lang w:val="es-ES"/>
+        </w:rPr>
+        <w:t>total_servicios</w:t>
+      </w:r>
+      <w:proofErr w:type="spellEnd"/>
+      <w:r>
+        <w:rPr>
+          <w:rFonts w:ascii="Times New Roman" w:eastAsia="Aptos" w:hAnsi="Times New Roman" w:cs="Times New Roman"/>
+          <w:color w:val="444444"/>
+          <w:lang w:val="es-ES"/>
+        </w:rPr>
+        <w:t xml:space="preserve">, </w:t>
+      </w:r>
+    </w:p>
+    <w:p>
+      <w:pPr>
+        <w:ind w:firstLine="708"/>
+        <w:rPr>
+          <w:rFonts w:ascii="Times New Roman" w:eastAsia="Aptos" w:hAnsi="Times New Roman" w:cs="Times New Roman"/>
+        </w:rPr>
+      </w:pPr>
+      <w:r>
+        <w:rPr>
+          <w:rFonts w:ascii="Times New Roman" w:eastAsia="Aptos" w:hAnsi="Times New Roman" w:cs="Times New Roman"/>
+          <w:color w:val="999977"/>
+          <w:lang w:val="es-ES"/>
+        </w:rPr>
+        <w:t>(</w:t>
+      </w:r>
+      <w:proofErr w:type="spellStart"/>
+      <w:proofErr w:type="gramStart"/>
+      <w:r>
+        <w:rPr>
+          <w:rFonts w:ascii="Times New Roman" w:eastAsia="Aptos" w:hAnsi="Times New Roman" w:cs="Times New Roman"/>
+          <w:color w:val="444444"/>
+          <w:lang w:val="es-ES"/>
+        </w:rPr>
+        <w:t>h</w:t>
+      </w:r>
+      <w:r>
+        <w:rPr>
+          <w:rFonts w:ascii="Times New Roman" w:eastAsia="Aptos" w:hAnsi="Times New Roman" w:cs="Times New Roman"/>
+          <w:color w:val="0055AA"/>
+          <w:lang w:val="es-ES"/>
+        </w:rPr>
+        <w:t>.precio</w:t>
+      </w:r>
+      <w:proofErr w:type="gramEnd"/>
+      <w:r>
+        <w:rPr>
+          <w:rFonts w:ascii="Times New Roman" w:eastAsia="Aptos" w:hAnsi="Times New Roman" w:cs="Times New Roman"/>
+          <w:color w:val="0055AA"/>
+          <w:lang w:val="es-ES"/>
+        </w:rPr>
+        <w:t>_dias</w:t>
+      </w:r>
+      <w:proofErr w:type="spellEnd"/>
+      <w:r>
+        <w:rPr>
+          <w:rFonts w:ascii="Times New Roman" w:eastAsia="Aptos" w:hAnsi="Times New Roman" w:cs="Times New Roman"/>
+          <w:color w:val="444444"/>
+          <w:lang w:val="es-ES"/>
+        </w:rPr>
+        <w:t xml:space="preserve"> </w:t>
+      </w:r>
+      <w:r>
+        <w:rPr>
+          <w:rFonts w:ascii="Times New Roman" w:eastAsia="Aptos" w:hAnsi="Times New Roman" w:cs="Times New Roman"/>
+          <w:color w:val="FF00FF"/>
+          <w:lang w:val="es-ES"/>
+        </w:rPr>
+        <w:t>*</w:t>
+      </w:r>
+      <w:r>
+        <w:rPr>
+          <w:rFonts w:ascii="Times New Roman" w:eastAsia="Aptos" w:hAnsi="Times New Roman" w:cs="Times New Roman"/>
+          <w:color w:val="444444"/>
+          <w:lang w:val="es-ES"/>
+        </w:rPr>
+        <w:t xml:space="preserve"> DATEDIFF</w:t>
+      </w:r>
+      <w:r>
+        <w:rPr>
+          <w:rFonts w:ascii="Times New Roman" w:eastAsia="Aptos" w:hAnsi="Times New Roman" w:cs="Times New Roman"/>
+          <w:color w:val="999977"/>
+          <w:lang w:val="es-ES"/>
+        </w:rPr>
+        <w:t>(</w:t>
+      </w:r>
+      <w:proofErr w:type="spellStart"/>
+      <w:r>
+        <w:rPr>
+          <w:rFonts w:ascii="Times New Roman" w:eastAsia="Aptos" w:hAnsi="Times New Roman" w:cs="Times New Roman"/>
+          <w:color w:val="444444"/>
+          <w:lang w:val="es-ES"/>
+        </w:rPr>
+        <w:t>r</w:t>
+      </w:r>
+      <w:r>
+        <w:rPr>
+          <w:rFonts w:ascii="Times New Roman" w:eastAsia="Aptos" w:hAnsi="Times New Roman" w:cs="Times New Roman"/>
+          <w:color w:val="0055AA"/>
+          <w:lang w:val="es-ES"/>
+        </w:rPr>
+        <w:t>.fecha_final</w:t>
+      </w:r>
+      <w:proofErr w:type="spellEnd"/>
+      <w:r>
+        <w:rPr>
+          <w:rFonts w:ascii="Times New Roman" w:eastAsia="Aptos" w:hAnsi="Times New Roman" w:cs="Times New Roman"/>
+          <w:color w:val="444444"/>
+          <w:lang w:val="es-ES"/>
+        </w:rPr>
+        <w:t xml:space="preserve">, </w:t>
+      </w:r>
+      <w:proofErr w:type="spellStart"/>
+      <w:r>
+        <w:rPr>
+          <w:rFonts w:ascii="Times New Roman" w:eastAsia="Aptos" w:hAnsi="Times New Roman" w:cs="Times New Roman"/>
+          <w:color w:val="444444"/>
+          <w:lang w:val="es-ES"/>
+        </w:rPr>
+        <w:t>r</w:t>
+      </w:r>
+      <w:r>
+        <w:rPr>
+          <w:rFonts w:ascii="Times New Roman" w:eastAsia="Aptos" w:hAnsi="Times New Roman" w:cs="Times New Roman"/>
+          <w:color w:val="0055AA"/>
+          <w:lang w:val="es-ES"/>
+        </w:rPr>
+        <w:t>.fecha_inicio</w:t>
+      </w:r>
+      <w:proofErr w:type="spellEnd"/>
+      <w:r>
+        <w:rPr>
+          <w:rFonts w:ascii="Times New Roman" w:eastAsia="Aptos" w:hAnsi="Times New Roman" w:cs="Times New Roman"/>
+          <w:color w:val="999977"/>
+          <w:lang w:val="es-ES"/>
+        </w:rPr>
+        <w:t>))</w:t>
+      </w:r>
+      <w:r>
+        <w:rPr>
+          <w:rFonts w:ascii="Times New Roman" w:eastAsia="Aptos" w:hAnsi="Times New Roman" w:cs="Times New Roman"/>
+          <w:color w:val="444444"/>
+          <w:lang w:val="es-ES"/>
+        </w:rPr>
+        <w:t xml:space="preserve"> </w:t>
+      </w:r>
+      <w:r>
+        <w:rPr>
+          <w:rFonts w:ascii="Times New Roman" w:eastAsia="Aptos" w:hAnsi="Times New Roman" w:cs="Times New Roman"/>
+          <w:color w:val="FF00FF"/>
+          <w:lang w:val="es-ES"/>
+        </w:rPr>
+        <w:t>+</w:t>
+      </w:r>
+      <w:r>
+        <w:rPr>
+          <w:rFonts w:ascii="Times New Roman" w:eastAsia="Aptos" w:hAnsi="Times New Roman" w:cs="Times New Roman"/>
+          <w:color w:val="444444"/>
+          <w:lang w:val="es-ES"/>
+        </w:rPr>
+        <w:t xml:space="preserve"> IFNULL</w:t>
+      </w:r>
+      <w:r>
+        <w:rPr>
+          <w:rFonts w:ascii="Times New Roman" w:eastAsia="Aptos" w:hAnsi="Times New Roman" w:cs="Times New Roman"/>
+          <w:color w:val="999977"/>
+          <w:lang w:val="es-ES"/>
+        </w:rPr>
+        <w:t>(</w:t>
+      </w:r>
+      <w:hyperlink r:id="rId7">
+        <w:r>
+          <w:rPr>
+            <w:rStyle w:val="Hipervnculo"/>
+            <w:rFonts w:ascii="Times New Roman" w:eastAsia="Aptos" w:hAnsi="Times New Roman" w:cs="Times New Roman"/>
+            <w:i/>
+            <w:iCs/>
+            <w:color w:val="770088"/>
+            <w:lang w:val="es-ES"/>
+          </w:rPr>
+          <w:t>SUM</w:t>
+        </w:r>
+      </w:hyperlink>
+      <w:r>
+        <w:rPr>
+          <w:rFonts w:ascii="Times New Roman" w:eastAsia="Aptos" w:hAnsi="Times New Roman" w:cs="Times New Roman"/>
+          <w:color w:val="999977"/>
+          <w:lang w:val="es-ES"/>
+        </w:rPr>
+        <w:t>(</w:t>
+      </w:r>
+      <w:proofErr w:type="spellStart"/>
+      <w:r>
+        <w:rPr>
+          <w:rFonts w:ascii="Times New Roman" w:eastAsia="Aptos" w:hAnsi="Times New Roman" w:cs="Times New Roman"/>
+          <w:color w:val="444444"/>
+          <w:lang w:val="es-ES"/>
+        </w:rPr>
+        <w:t>s</w:t>
+      </w:r>
+      <w:r>
+        <w:rPr>
+          <w:rFonts w:ascii="Times New Roman" w:eastAsia="Aptos" w:hAnsi="Times New Roman" w:cs="Times New Roman"/>
+          <w:color w:val="0055AA"/>
+          <w:lang w:val="es-ES"/>
+        </w:rPr>
+        <w:t>.costo</w:t>
+      </w:r>
+      <w:proofErr w:type="spellEnd"/>
+      <w:r>
+        <w:rPr>
+          <w:rFonts w:ascii="Times New Roman" w:eastAsia="Aptos" w:hAnsi="Times New Roman" w:cs="Times New Roman"/>
+          <w:color w:val="999977"/>
+          <w:lang w:val="es-ES"/>
+        </w:rPr>
+        <w:t>)</w:t>
+      </w:r>
+      <w:r>
+        <w:rPr>
+          <w:rFonts w:ascii="Times New Roman" w:eastAsia="Aptos" w:hAnsi="Times New Roman" w:cs="Times New Roman"/>
+          <w:color w:val="444444"/>
+          <w:lang w:val="es-ES"/>
+        </w:rPr>
+        <w:t xml:space="preserve">, </w:t>
+      </w:r>
+      <w:r>
+        <w:rPr>
+          <w:rFonts w:ascii="Times New Roman" w:eastAsia="Aptos" w:hAnsi="Times New Roman" w:cs="Times New Roman"/>
+          <w:color w:val="116644"/>
+          <w:lang w:val="es-ES"/>
+        </w:rPr>
+        <w:t>0</w:t>
+      </w:r>
+      <w:r>
+        <w:rPr>
+          <w:rFonts w:ascii="Times New Roman" w:eastAsia="Aptos" w:hAnsi="Times New Roman" w:cs="Times New Roman"/>
+          <w:color w:val="999977"/>
+          <w:lang w:val="es-ES"/>
+        </w:rPr>
+        <w:t>)</w:t>
+      </w:r>
+      <w:r>
+        <w:rPr>
+          <w:rFonts w:ascii="Times New Roman" w:eastAsia="Aptos" w:hAnsi="Times New Roman" w:cs="Times New Roman"/>
+          <w:color w:val="444444"/>
+          <w:lang w:val="es-ES"/>
+        </w:rPr>
+        <w:t xml:space="preserve"> </w:t>
+      </w:r>
+      <w:r>
+        <w:rPr>
+          <w:rFonts w:ascii="Times New Roman" w:eastAsia="Aptos" w:hAnsi="Times New Roman" w:cs="Times New Roman"/>
+          <w:color w:val="770088"/>
+          <w:lang w:val="es-ES"/>
+        </w:rPr>
+        <w:t>AS</w:t>
+      </w:r>
+      <w:r>
+        <w:rPr>
+          <w:rFonts w:ascii="Times New Roman" w:eastAsia="Aptos" w:hAnsi="Times New Roman" w:cs="Times New Roman"/>
+          <w:color w:val="444444"/>
+          <w:lang w:val="es-ES"/>
+        </w:rPr>
+        <w:t xml:space="preserve"> </w:t>
+      </w:r>
+      <w:proofErr w:type="spellStart"/>
+      <w:r>
+        <w:rPr>
+          <w:rFonts w:ascii="Times New Roman" w:eastAsia="Aptos" w:hAnsi="Times New Roman" w:cs="Times New Roman"/>
+          <w:color w:val="444444"/>
+          <w:lang w:val="es-ES"/>
+        </w:rPr>
+        <w:t>total_pagar</w:t>
+      </w:r>
+      <w:proofErr w:type="spellEnd"/>
+      <w:r>
+        <w:rPr>
+          <w:rFonts w:ascii="Times New Roman" w:eastAsia="Aptos" w:hAnsi="Times New Roman" w:cs="Times New Roman"/>
+          <w:color w:val="444444"/>
+          <w:lang w:val="es-ES"/>
+        </w:rPr>
+        <w:t xml:space="preserve"> </w:t>
+      </w:r>
+    </w:p>
+    <w:p>
+      <w:pPr>
+        <w:ind w:firstLine="708"/>
+        <w:rPr>
+          <w:rFonts w:ascii="Times New Roman" w:eastAsia="Aptos" w:hAnsi="Times New Roman" w:cs="Times New Roman"/>
+        </w:rPr>
+      </w:pPr>
+      <w:r>
+        <w:rPr>
+          <w:rFonts w:ascii="Times New Roman" w:eastAsia="Aptos" w:hAnsi="Times New Roman" w:cs="Times New Roman"/>
+          <w:color w:val="770088"/>
+          <w:lang w:val="es-ES"/>
+        </w:rPr>
+        <w:t>FROM</w:t>
+      </w:r>
+      <w:r>
+        <w:rPr>
+          <w:rFonts w:ascii="Times New Roman" w:eastAsia="Aptos" w:hAnsi="Times New Roman" w:cs="Times New Roman"/>
+          <w:color w:val="444444"/>
+          <w:lang w:val="es-ES"/>
+        </w:rPr>
+        <w:t xml:space="preserve"> Reserva r </w:t>
+      </w:r>
+    </w:p>
+    <w:p>
+      <w:pPr>
+        <w:ind w:firstLine="708"/>
+        <w:rPr>
+          <w:rFonts w:ascii="Times New Roman" w:eastAsia="Aptos" w:hAnsi="Times New Roman" w:cs="Times New Roman"/>
+        </w:rPr>
+      </w:pPr>
+      <w:r>
+        <w:rPr>
+          <w:rFonts w:ascii="Times New Roman" w:eastAsia="Aptos" w:hAnsi="Times New Roman" w:cs="Times New Roman"/>
+          <w:color w:val="770088"/>
+          <w:lang w:val="es-ES"/>
+        </w:rPr>
+        <w:t>JOIN</w:t>
+      </w:r>
+      <w:r>
+        <w:rPr>
+          <w:rFonts w:ascii="Times New Roman" w:eastAsia="Aptos" w:hAnsi="Times New Roman" w:cs="Times New Roman"/>
+          <w:color w:val="444444"/>
+          <w:lang w:val="es-ES"/>
+        </w:rPr>
+        <w:t xml:space="preserve"> </w:t>
+      </w:r>
+      <w:proofErr w:type="spellStart"/>
+      <w:r>
+        <w:rPr>
+          <w:rFonts w:ascii="Times New Roman" w:eastAsia="Aptos" w:hAnsi="Times New Roman" w:cs="Times New Roman"/>
+          <w:color w:val="444444"/>
+          <w:lang w:val="es-ES"/>
+        </w:rPr>
+        <w:t>Habitacion</w:t>
+      </w:r>
+      <w:proofErr w:type="spellEnd"/>
+      <w:r>
+        <w:rPr>
+          <w:rFonts w:ascii="Times New Roman" w:eastAsia="Aptos" w:hAnsi="Times New Roman" w:cs="Times New Roman"/>
+          <w:color w:val="444444"/>
+          <w:lang w:val="es-ES"/>
+        </w:rPr>
+        <w:t xml:space="preserve"> h </w:t>
+      </w:r>
+      <w:r>
+        <w:rPr>
+          <w:rFonts w:ascii="Times New Roman" w:eastAsia="Aptos" w:hAnsi="Times New Roman" w:cs="Times New Roman"/>
+          <w:color w:val="770088"/>
+          <w:lang w:val="es-ES"/>
+        </w:rPr>
+        <w:t>ON</w:t>
+      </w:r>
+      <w:r>
+        <w:rPr>
+          <w:rFonts w:ascii="Times New Roman" w:eastAsia="Aptos" w:hAnsi="Times New Roman" w:cs="Times New Roman"/>
+          <w:color w:val="444444"/>
+          <w:lang w:val="es-ES"/>
+        </w:rPr>
+        <w:t xml:space="preserve"> </w:t>
+      </w:r>
+      <w:proofErr w:type="spellStart"/>
+      <w:r>
+        <w:rPr>
+          <w:rFonts w:ascii="Times New Roman" w:eastAsia="Aptos" w:hAnsi="Times New Roman" w:cs="Times New Roman"/>
+          <w:color w:val="444444"/>
+          <w:lang w:val="es-ES"/>
+        </w:rPr>
+        <w:t>r</w:t>
+      </w:r>
+      <w:r>
+        <w:rPr>
+          <w:rFonts w:ascii="Times New Roman" w:eastAsia="Aptos" w:hAnsi="Times New Roman" w:cs="Times New Roman"/>
+          <w:color w:val="0055AA"/>
+          <w:lang w:val="es-ES"/>
+        </w:rPr>
+        <w:t>.id_habitacion</w:t>
+      </w:r>
+      <w:proofErr w:type="spellEnd"/>
+      <w:r>
+        <w:rPr>
+          <w:rFonts w:ascii="Times New Roman" w:eastAsia="Aptos" w:hAnsi="Times New Roman" w:cs="Times New Roman"/>
+          <w:color w:val="444444"/>
+          <w:lang w:val="es-ES"/>
+        </w:rPr>
+        <w:t xml:space="preserve"> </w:t>
+      </w:r>
+      <w:r>
+        <w:rPr>
+          <w:rFonts w:ascii="Times New Roman" w:eastAsia="Aptos" w:hAnsi="Times New Roman" w:cs="Times New Roman"/>
+          <w:color w:val="FF00FF"/>
+          <w:lang w:val="es-ES"/>
+        </w:rPr>
+        <w:t>=</w:t>
+      </w:r>
+      <w:r>
+        <w:rPr>
+          <w:rFonts w:ascii="Times New Roman" w:eastAsia="Aptos" w:hAnsi="Times New Roman" w:cs="Times New Roman"/>
+          <w:color w:val="444444"/>
+          <w:lang w:val="es-ES"/>
+        </w:rPr>
+        <w:t xml:space="preserve"> </w:t>
+      </w:r>
+      <w:proofErr w:type="spellStart"/>
+      <w:r>
+        <w:rPr>
+          <w:rFonts w:ascii="Times New Roman" w:eastAsia="Aptos" w:hAnsi="Times New Roman" w:cs="Times New Roman"/>
+          <w:color w:val="444444"/>
+          <w:lang w:val="es-ES"/>
+        </w:rPr>
+        <w:t>h</w:t>
+      </w:r>
+      <w:r>
+        <w:rPr>
+          <w:rFonts w:ascii="Times New Roman" w:eastAsia="Aptos" w:hAnsi="Times New Roman" w:cs="Times New Roman"/>
+          <w:color w:val="0055AA"/>
+          <w:lang w:val="es-ES"/>
+        </w:rPr>
+        <w:t>.id_habitacion</w:t>
+      </w:r>
+      <w:proofErr w:type="spellEnd"/>
+      <w:r>
+        <w:rPr>
+          <w:rFonts w:ascii="Times New Roman" w:eastAsia="Aptos" w:hAnsi="Times New Roman" w:cs="Times New Roman"/>
+          <w:color w:val="444444"/>
+          <w:lang w:val="es-ES"/>
+        </w:rPr>
+        <w:t xml:space="preserve"> </w:t>
+      </w:r>
+    </w:p>
+    <w:p>
+      <w:pPr>
+        <w:ind w:firstLine="708"/>
+        <w:rPr>
+          <w:rFonts w:ascii="Times New Roman" w:eastAsia="Aptos" w:hAnsi="Times New Roman" w:cs="Times New Roman"/>
+        </w:rPr>
+      </w:pPr>
+      <w:hyperlink r:id="rId8">
+        <w:r>
+          <w:rPr>
+            <w:rStyle w:val="Hipervnculo"/>
+            <w:rFonts w:ascii="Times New Roman" w:eastAsia="Aptos" w:hAnsi="Times New Roman" w:cs="Times New Roman"/>
+            <w:i/>
+            <w:iCs/>
+            <w:color w:val="770088"/>
+            <w:lang w:val="es-ES"/>
+          </w:rPr>
+          <w:t>LEFT</w:t>
+        </w:r>
+      </w:hyperlink>
+      <w:r>
+        <w:rPr>
+          <w:rFonts w:ascii="Times New Roman" w:eastAsia="Aptos" w:hAnsi="Times New Roman" w:cs="Times New Roman"/>
+          <w:color w:val="444444"/>
+          <w:lang w:val="es-ES"/>
+        </w:rPr>
+        <w:t xml:space="preserve"> </w:t>
+      </w:r>
+      <w:r>
+        <w:rPr>
+          <w:rFonts w:ascii="Times New Roman" w:eastAsia="Aptos" w:hAnsi="Times New Roman" w:cs="Times New Roman"/>
+          <w:color w:val="770088"/>
+          <w:lang w:val="es-ES"/>
+        </w:rPr>
+        <w:t>JOIN</w:t>
+      </w:r>
+      <w:r>
+        <w:rPr>
+          <w:rFonts w:ascii="Times New Roman" w:eastAsia="Aptos" w:hAnsi="Times New Roman" w:cs="Times New Roman"/>
+          <w:color w:val="444444"/>
+          <w:lang w:val="es-ES"/>
+        </w:rPr>
+        <w:t xml:space="preserve"> </w:t>
+      </w:r>
+      <w:proofErr w:type="spellStart"/>
+      <w:r>
+        <w:rPr>
+          <w:rFonts w:ascii="Times New Roman" w:eastAsia="Aptos" w:hAnsi="Times New Roman" w:cs="Times New Roman"/>
+          <w:color w:val="444444"/>
+          <w:lang w:val="es-ES"/>
+        </w:rPr>
+        <w:t>habitacion_servicio</w:t>
+      </w:r>
+      <w:proofErr w:type="spellEnd"/>
+      <w:r>
+        <w:rPr>
+          <w:rFonts w:ascii="Times New Roman" w:eastAsia="Aptos" w:hAnsi="Times New Roman" w:cs="Times New Roman"/>
+          <w:color w:val="444444"/>
+          <w:lang w:val="es-ES"/>
+        </w:rPr>
+        <w:t xml:space="preserve"> </w:t>
+      </w:r>
+      <w:proofErr w:type="spellStart"/>
+      <w:r>
+        <w:rPr>
+          <w:rFonts w:ascii="Times New Roman" w:eastAsia="Aptos" w:hAnsi="Times New Roman" w:cs="Times New Roman"/>
+          <w:color w:val="444444"/>
+          <w:lang w:val="es-ES"/>
+        </w:rPr>
+        <w:t>hs</w:t>
+      </w:r>
+      <w:proofErr w:type="spellEnd"/>
+      <w:r>
+        <w:rPr>
+          <w:rFonts w:ascii="Times New Roman" w:eastAsia="Aptos" w:hAnsi="Times New Roman" w:cs="Times New Roman"/>
+          <w:color w:val="444444"/>
+          <w:lang w:val="es-ES"/>
+        </w:rPr>
+        <w:t xml:space="preserve"> </w:t>
+      </w:r>
+      <w:r>
+        <w:rPr>
+          <w:rFonts w:ascii="Times New Roman" w:eastAsia="Aptos" w:hAnsi="Times New Roman" w:cs="Times New Roman"/>
+          <w:color w:val="770088"/>
+          <w:lang w:val="es-ES"/>
+        </w:rPr>
+        <w:t>ON</w:t>
+      </w:r>
+      <w:r>
+        <w:rPr>
+          <w:rFonts w:ascii="Times New Roman" w:eastAsia="Aptos" w:hAnsi="Times New Roman" w:cs="Times New Roman"/>
+          <w:color w:val="444444"/>
+          <w:lang w:val="es-ES"/>
+        </w:rPr>
+        <w:t xml:space="preserve"> </w:t>
+      </w:r>
+      <w:proofErr w:type="spellStart"/>
+      <w:r>
+        <w:rPr>
+          <w:rFonts w:ascii="Times New Roman" w:eastAsia="Aptos" w:hAnsi="Times New Roman" w:cs="Times New Roman"/>
+          <w:color w:val="444444"/>
+          <w:lang w:val="es-ES"/>
+        </w:rPr>
+        <w:t>h</w:t>
+      </w:r>
+      <w:r>
+        <w:rPr>
+          <w:rFonts w:ascii="Times New Roman" w:eastAsia="Aptos" w:hAnsi="Times New Roman" w:cs="Times New Roman"/>
+          <w:color w:val="0055AA"/>
+          <w:lang w:val="es-ES"/>
+        </w:rPr>
+        <w:t>.id_habitacion</w:t>
+      </w:r>
+      <w:proofErr w:type="spellEnd"/>
+      <w:r>
+        <w:rPr>
+          <w:rFonts w:ascii="Times New Roman" w:eastAsia="Aptos" w:hAnsi="Times New Roman" w:cs="Times New Roman"/>
+          <w:color w:val="444444"/>
+          <w:lang w:val="es-ES"/>
+        </w:rPr>
+        <w:t xml:space="preserve"> </w:t>
+      </w:r>
+      <w:r>
+        <w:rPr>
+          <w:rFonts w:ascii="Times New Roman" w:eastAsia="Aptos" w:hAnsi="Times New Roman" w:cs="Times New Roman"/>
+          <w:color w:val="FF00FF"/>
+          <w:lang w:val="es-ES"/>
+        </w:rPr>
+        <w:t>=</w:t>
+      </w:r>
+      <w:r>
+        <w:rPr>
+          <w:rFonts w:ascii="Times New Roman" w:eastAsia="Aptos" w:hAnsi="Times New Roman" w:cs="Times New Roman"/>
+          <w:color w:val="444444"/>
+          <w:lang w:val="es-ES"/>
+        </w:rPr>
+        <w:t xml:space="preserve"> </w:t>
+      </w:r>
+      <w:proofErr w:type="spellStart"/>
+      <w:r>
+        <w:rPr>
+          <w:rFonts w:ascii="Times New Roman" w:eastAsia="Aptos" w:hAnsi="Times New Roman" w:cs="Times New Roman"/>
+          <w:color w:val="444444"/>
+          <w:lang w:val="es-ES"/>
+        </w:rPr>
+        <w:t>hs</w:t>
+      </w:r>
+      <w:r>
+        <w:rPr>
+          <w:rFonts w:ascii="Times New Roman" w:eastAsia="Aptos" w:hAnsi="Times New Roman" w:cs="Times New Roman"/>
+          <w:color w:val="0055AA"/>
+          <w:lang w:val="es-ES"/>
+        </w:rPr>
+        <w:t>.id_habitacion</w:t>
+      </w:r>
+      <w:proofErr w:type="spellEnd"/>
+      <w:r>
+        <w:rPr>
+          <w:rFonts w:ascii="Times New Roman" w:eastAsia="Aptos" w:hAnsi="Times New Roman" w:cs="Times New Roman"/>
+          <w:color w:val="444444"/>
+          <w:lang w:val="es-ES"/>
+        </w:rPr>
+        <w:t xml:space="preserve"> </w:t>
+      </w:r>
+    </w:p>
+    <w:p>
+      <w:pPr>
+        <w:ind w:firstLine="708"/>
+        <w:rPr>
+          <w:rFonts w:ascii="Times New Roman" w:eastAsia="Aptos" w:hAnsi="Times New Roman" w:cs="Times New Roman"/>
+          <w:lang w:val="en-US"/>
+        </w:rPr>
+      </w:pPr>
+      <w:hyperlink r:id="rId9">
+        <w:r>
+          <w:rPr>
+            <w:rStyle w:val="Hipervnculo"/>
+            <w:rFonts w:ascii="Times New Roman" w:eastAsia="Aptos" w:hAnsi="Times New Roman" w:cs="Times New Roman"/>
+            <w:i/>
+            <w:iCs/>
+            <w:color w:val="770088"/>
+            <w:lang w:val="en-US"/>
+          </w:rPr>
+          <w:t>LEFT</w:t>
+        </w:r>
+      </w:hyperlink>
+      <w:r>
+        <w:rPr>
+          <w:rFonts w:ascii="Times New Roman" w:eastAsia="Aptos" w:hAnsi="Times New Roman" w:cs="Times New Roman"/>
+          <w:color w:val="444444"/>
+          <w:lang w:val="en-US"/>
+        </w:rPr>
+        <w:t xml:space="preserve"> </w:t>
+      </w:r>
+      <w:r>
+        <w:rPr>
+          <w:rFonts w:ascii="Times New Roman" w:eastAsia="Aptos" w:hAnsi="Times New Roman" w:cs="Times New Roman"/>
+          <w:color w:val="770088"/>
+          <w:lang w:val="en-US"/>
+        </w:rPr>
+        <w:t>JOIN</w:t>
+      </w:r>
+      <w:r>
+        <w:rPr>
+          <w:rFonts w:ascii="Times New Roman" w:eastAsia="Aptos" w:hAnsi="Times New Roman" w:cs="Times New Roman"/>
+          <w:color w:val="444444"/>
+          <w:lang w:val="en-US"/>
+        </w:rPr>
+        <w:t xml:space="preserve"> </w:t>
+      </w:r>
+      <w:proofErr w:type="spellStart"/>
+      <w:r>
+        <w:rPr>
+          <w:rFonts w:ascii="Times New Roman" w:eastAsia="Aptos" w:hAnsi="Times New Roman" w:cs="Times New Roman"/>
+          <w:color w:val="444444"/>
+          <w:lang w:val="en-US"/>
+        </w:rPr>
+        <w:t>Servicio</w:t>
+      </w:r>
+      <w:proofErr w:type="spellEnd"/>
+      <w:r>
+        <w:rPr>
+          <w:rFonts w:ascii="Times New Roman" w:eastAsia="Aptos" w:hAnsi="Times New Roman" w:cs="Times New Roman"/>
+          <w:color w:val="444444"/>
+          <w:lang w:val="en-US"/>
+        </w:rPr>
+        <w:t xml:space="preserve"> s </w:t>
+      </w:r>
+      <w:r>
+        <w:rPr>
+          <w:rFonts w:ascii="Times New Roman" w:eastAsia="Aptos" w:hAnsi="Times New Roman" w:cs="Times New Roman"/>
+          <w:color w:val="770088"/>
+          <w:lang w:val="en-US"/>
+        </w:rPr>
+        <w:t>ON</w:t>
+      </w:r>
+      <w:r>
+        <w:rPr>
+          <w:rFonts w:ascii="Times New Roman" w:eastAsia="Aptos" w:hAnsi="Times New Roman" w:cs="Times New Roman"/>
+          <w:color w:val="444444"/>
+          <w:lang w:val="en-US"/>
+        </w:rPr>
+        <w:t xml:space="preserve"> </w:t>
+      </w:r>
+      <w:proofErr w:type="spellStart"/>
+      <w:r>
+        <w:rPr>
+          <w:rFonts w:ascii="Times New Roman" w:eastAsia="Aptos" w:hAnsi="Times New Roman" w:cs="Times New Roman"/>
+          <w:color w:val="444444"/>
+          <w:lang w:val="en-US"/>
+        </w:rPr>
+        <w:t>hs</w:t>
+      </w:r>
+      <w:r>
+        <w:rPr>
+          <w:rFonts w:ascii="Times New Roman" w:eastAsia="Aptos" w:hAnsi="Times New Roman" w:cs="Times New Roman"/>
+          <w:color w:val="0055AA"/>
+          <w:lang w:val="en-US"/>
+        </w:rPr>
+        <w:t>.id_servicio</w:t>
+      </w:r>
+      <w:proofErr w:type="spellEnd"/>
+      <w:r>
+        <w:rPr>
+          <w:rFonts w:ascii="Times New Roman" w:eastAsia="Aptos" w:hAnsi="Times New Roman" w:cs="Times New Roman"/>
+          <w:color w:val="444444"/>
+          <w:lang w:val="en-US"/>
+        </w:rPr>
+        <w:t xml:space="preserve"> </w:t>
+      </w:r>
+      <w:r>
+        <w:rPr>
+          <w:rFonts w:ascii="Times New Roman" w:eastAsia="Aptos" w:hAnsi="Times New Roman" w:cs="Times New Roman"/>
+          <w:color w:val="FF00FF"/>
+          <w:lang w:val="en-US"/>
+        </w:rPr>
+        <w:t>=</w:t>
+      </w:r>
+      <w:r>
+        <w:rPr>
+          <w:rFonts w:ascii="Times New Roman" w:eastAsia="Aptos" w:hAnsi="Times New Roman" w:cs="Times New Roman"/>
+          <w:color w:val="444444"/>
+          <w:lang w:val="en-US"/>
+        </w:rPr>
+        <w:t xml:space="preserve"> </w:t>
+      </w:r>
+      <w:proofErr w:type="spellStart"/>
+      <w:r>
+        <w:rPr>
+          <w:rFonts w:ascii="Times New Roman" w:eastAsia="Aptos" w:hAnsi="Times New Roman" w:cs="Times New Roman"/>
+          <w:color w:val="444444"/>
+          <w:lang w:val="en-US"/>
+        </w:rPr>
+        <w:t>s</w:t>
+      </w:r>
+      <w:r>
+        <w:rPr>
+          <w:rFonts w:ascii="Times New Roman" w:eastAsia="Aptos" w:hAnsi="Times New Roman" w:cs="Times New Roman"/>
+          <w:color w:val="0055AA"/>
+          <w:lang w:val="en-US"/>
+        </w:rPr>
+        <w:t>.id_servicio</w:t>
+      </w:r>
+      <w:proofErr w:type="spellEnd"/>
+      <w:r>
+        <w:rPr>
+          <w:rFonts w:ascii="Times New Roman" w:eastAsia="Aptos" w:hAnsi="Times New Roman" w:cs="Times New Roman"/>
+          <w:color w:val="444444"/>
+          <w:lang w:val="en-US"/>
+        </w:rPr>
+        <w:t xml:space="preserve"> </w:t>
+      </w:r>
+    </w:p>
+    <w:p>
+      <w:pPr>
+        <w:ind w:firstLine="708"/>
+        <w:rPr>
+          <w:rFonts w:ascii="Times New Roman" w:eastAsia="Aptos" w:hAnsi="Times New Roman" w:cs="Times New Roman"/>
+          <w:lang w:val="en-US"/>
+        </w:rPr>
+      </w:pPr>
+      <w:r>
+        <w:rPr>
+          <w:rFonts w:ascii="Times New Roman" w:eastAsia="Aptos" w:hAnsi="Times New Roman" w:cs="Times New Roman"/>
+          <w:color w:val="770088"/>
+          <w:lang w:val="en-US"/>
+        </w:rPr>
+        <w:t>GROUP</w:t>
+      </w:r>
+      <w:r>
+        <w:rPr>
+          <w:rFonts w:ascii="Times New Roman" w:eastAsia="Aptos" w:hAnsi="Times New Roman" w:cs="Times New Roman"/>
+          <w:color w:val="444444"/>
+          <w:lang w:val="en-US"/>
+        </w:rPr>
+        <w:t xml:space="preserve"> </w:t>
+      </w:r>
+      <w:r>
+        <w:rPr>
+          <w:rFonts w:ascii="Times New Roman" w:eastAsia="Aptos" w:hAnsi="Times New Roman" w:cs="Times New Roman"/>
+          <w:color w:val="770088"/>
+          <w:lang w:val="en-US"/>
+        </w:rPr>
+        <w:t>BY</w:t>
+      </w:r>
+      <w:r>
+        <w:rPr>
+          <w:rFonts w:ascii="Times New Roman" w:eastAsia="Aptos" w:hAnsi="Times New Roman" w:cs="Times New Roman"/>
+          <w:color w:val="444444"/>
+          <w:lang w:val="en-US"/>
+        </w:rPr>
+        <w:t xml:space="preserve"> </w:t>
+      </w:r>
+      <w:proofErr w:type="spellStart"/>
+      <w:r>
+        <w:rPr>
+          <w:rFonts w:ascii="Times New Roman" w:eastAsia="Aptos" w:hAnsi="Times New Roman" w:cs="Times New Roman"/>
+          <w:color w:val="444444"/>
+          <w:lang w:val="en-US"/>
+        </w:rPr>
+        <w:t>r</w:t>
+      </w:r>
+      <w:r>
+        <w:rPr>
+          <w:rFonts w:ascii="Times New Roman" w:eastAsia="Aptos" w:hAnsi="Times New Roman" w:cs="Times New Roman"/>
+          <w:color w:val="0055AA"/>
+          <w:lang w:val="en-US"/>
+        </w:rPr>
+        <w:t>.id_reserva</w:t>
+      </w:r>
+      <w:proofErr w:type="spellEnd"/>
+      <w:r>
+        <w:rPr>
+          <w:rFonts w:ascii="Times New Roman" w:eastAsia="Aptos" w:hAnsi="Times New Roman" w:cs="Times New Roman"/>
+          <w:color w:val="444444"/>
+          <w:lang w:val="en-US"/>
+        </w:rPr>
+        <w:t xml:space="preserve"> </w:t>
+      </w:r>
+    </w:p>
+    <w:p>
+      <w:pPr>
+        <w:ind w:firstLine="708"/>
+        <w:rPr>
+          <w:rFonts w:ascii="Times New Roman" w:eastAsia="Aptos" w:hAnsi="Times New Roman" w:cs="Times New Roman"/>
+          <w:lang w:val="en-US"/>
+        </w:rPr>
+      </w:pPr>
+      <w:r>
+        <w:rPr>
+          <w:rFonts w:ascii="Times New Roman" w:eastAsia="Aptos" w:hAnsi="Times New Roman" w:cs="Times New Roman"/>
+          <w:color w:val="770088"/>
+          <w:lang w:val="en-US"/>
+        </w:rPr>
+        <w:t>ORDER</w:t>
+      </w:r>
+      <w:r>
+        <w:rPr>
+          <w:rFonts w:ascii="Times New Roman" w:eastAsia="Aptos" w:hAnsi="Times New Roman" w:cs="Times New Roman"/>
+          <w:color w:val="444444"/>
+          <w:lang w:val="en-US"/>
+        </w:rPr>
+        <w:t xml:space="preserve"> </w:t>
+      </w:r>
+      <w:r>
+        <w:rPr>
+          <w:rFonts w:ascii="Times New Roman" w:eastAsia="Aptos" w:hAnsi="Times New Roman" w:cs="Times New Roman"/>
+          <w:color w:val="770088"/>
+          <w:lang w:val="en-US"/>
+        </w:rPr>
+        <w:t>BY</w:t>
+      </w:r>
+      <w:r>
+        <w:rPr>
+          <w:rFonts w:ascii="Times New Roman" w:eastAsia="Aptos" w:hAnsi="Times New Roman" w:cs="Times New Roman"/>
+          <w:color w:val="444444"/>
+          <w:lang w:val="en-US"/>
+        </w:rPr>
+        <w:t xml:space="preserve"> </w:t>
+      </w:r>
+      <w:proofErr w:type="spellStart"/>
+      <w:r>
+        <w:rPr>
+          <w:rFonts w:ascii="Times New Roman" w:eastAsia="Aptos" w:hAnsi="Times New Roman" w:cs="Times New Roman"/>
+          <w:color w:val="444444"/>
+          <w:lang w:val="en-US"/>
+        </w:rPr>
+        <w:t>r</w:t>
+      </w:r>
+      <w:r>
+        <w:rPr>
+          <w:rFonts w:ascii="Times New Roman" w:eastAsia="Aptos" w:hAnsi="Times New Roman" w:cs="Times New Roman"/>
+          <w:color w:val="0055AA"/>
+          <w:lang w:val="en-US"/>
+        </w:rPr>
+        <w:t>.id_reserva</w:t>
+      </w:r>
+      <w:proofErr w:type="spellEnd"/>
+      <w:r>
+        <w:rPr>
+          <w:rFonts w:ascii="Times New Roman" w:eastAsia="Aptos" w:hAnsi="Times New Roman" w:cs="Times New Roman"/>
+          <w:color w:val="444444"/>
+          <w:lang w:val="en-US"/>
+        </w:rPr>
+        <w:t>;</w:t>
+      </w:r>
+    </w:p>
+    <w:p>
+      <w:pPr>
+        <w:rPr>
+          <w:rFonts w:ascii="Times New Roman" w:hAnsi="Times New Roman" w:cs="Times New Roman"/>
+          <w:lang w:val="en-US"/>
+        </w:rPr>
+      </w:pPr>
+    </w:p>
+    <w:p>
+      <w:pPr>
+        <w:rPr>
+          <w:rFonts w:ascii="Times New Roman" w:hAnsi="Times New Roman" w:cs="Times New Roman"/>
+          <w:lang w:val="en-US"/>
+        </w:rPr>
+      </w:pPr>
+      <w:r>
+        <w:rPr>
+          <w:rFonts w:ascii="Times New Roman" w:hAnsi="Times New Roman" w:cs="Times New Roman"/>
+          <w:noProof/>
+        </w:rPr>
+        <w:drawing>
+          <wp:anchor distT="0" distB="0" distL="114300" distR="114300" simplePos="0" relativeHeight="251658240" behindDoc="0" locked="0" layoutInCell="1" allowOverlap="1" wp14:anchorId="589A50BD" wp14:editId="144E887D">
+            <wp:simplePos x="0" y="0"/>
+            <wp:positionH relativeFrom="column">
+              <wp:posOffset>374015</wp:posOffset>
+            </wp:positionH>
+            <wp:positionV relativeFrom="paragraph">
+              <wp:posOffset>-55245</wp:posOffset>
+            </wp:positionV>
+            <wp:extent cx="4871085" cy="3168650"/>
+            <wp:effectExtent l="0" t="0" r="5715" b="0"/>
+            <wp:wrapSquare wrapText="bothSides"/>
+            <wp:docPr id="971960546" name="drawing"/>
+            <wp:cNvGraphicFramePr>
+              <a:graphicFrameLocks xmlns:a="http://schemas.openxmlformats.org/drawingml/2006/main" noChangeAspect="1"/>
+            </wp:cNvGraphicFramePr>
+            <a:graphic xmlns:a="http://schemas.openxmlformats.org/drawingml/2006/main">
+              <a:graphicData uri="http://schemas.openxmlformats.org/drawingml/2006/picture">
+                <pic:pic xmlns:pic="http://schemas.openxmlformats.org/drawingml/2006/picture">
+                  <pic:nvPicPr>
+                    <pic:cNvPr id="971960546" name=""/>
+                    <pic:cNvPicPr/>
+                  </pic:nvPicPr>
+                  <pic:blipFill>
+                    <a:blip r:embed="rId10">
+                      <a:extLst>
+                        <a:ext uri="{28A0092B-C50C-407E-A947-70E740481C1C}">
+                          <a14:useLocalDpi xmlns:a14="http://schemas.microsoft.com/office/drawing/2010/main" val="0"/>
+                        </a:ext>
+                      </a:extLst>
+                    </a:blip>
+                    <a:stretch>
+                      <a:fillRect/>
+                    </a:stretch>
+                  </pic:blipFill>
+                  <pic:spPr>
+                    <a:xfrm>
+                      <a:off x="0" y="0"/>
+                      <a:ext cx="4871085" cy="3168650"/>
+                    </a:xfrm>
+                    <a:prstGeom prst="rect">
+                      <a:avLst/>
+                    </a:prstGeom>
+                  </pic:spPr>
+                </pic:pic>
+              </a:graphicData>
+            </a:graphic>
+            <wp14:sizeRelH relativeFrom="margin">
+              <wp14:pctWidth>0</wp14:pctWidth>
+            </wp14:sizeRelH>
+            <wp14:sizeRelV relativeFrom="margin">
+              <wp14:pctHeight>0</wp14:pctHeight>
+            </wp14:sizeRelV>
+          </wp:anchor>
+        </w:drawing>
+      </w:r>
+    </w:p>
+    <w:p>
+      <w:pPr>
+        <w:rPr>
+          <w:rFonts w:ascii="Times New Roman" w:hAnsi="Times New Roman" w:cs="Times New Roman"/>
+          <w:lang w:val="en-US"/>
+        </w:rPr>
+      </w:pPr>
+    </w:p>
+    <w:p>
+      <w:pPr>
+        <w:rPr>
+          <w:rFonts w:ascii="Times New Roman" w:hAnsi="Times New Roman" w:cs="Times New Roman"/>
+          <w:lang w:val="en-US"/>
+        </w:rPr>
+      </w:pPr>
+    </w:p>
+    <w:p>
+      <w:pPr>
+        <w:rPr>
+          <w:rFonts w:ascii="Times New Roman" w:hAnsi="Times New Roman" w:cs="Times New Roman"/>
+        </w:rPr>
+      </w:pPr>
+      <w:r>
+        <w:rPr>
+          <w:rFonts w:ascii="Times New Roman" w:hAnsi="Times New Roman" w:cs="Times New Roman"/>
+        </w:rPr>
+        <w:lastRenderedPageBreak/>
+        <w:t>2.Cantidad de Clientes activos, que se sigan hospedando en los hoteles</w:t>
+      </w:r>
+    </w:p>
+    <w:p>
+      <w:pPr>
+        <w:spacing w:before="240" w:after="240"/>
+        <w:rPr>
+          <w:rFonts w:ascii="Times New Roman" w:eastAsia="Aptos" w:hAnsi="Times New Roman" w:cs="Times New Roman"/>
+          <w:color w:val="444444"/>
+          <w:lang w:val="pt-BR"/>
+        </w:rPr>
+      </w:pPr>
+      <w:hyperlink r:id="rId11">
+        <w:r>
+          <w:rPr>
+            <w:rStyle w:val="Hipervnculo"/>
+            <w:rFonts w:ascii="Times New Roman" w:eastAsia="Aptos" w:hAnsi="Times New Roman" w:cs="Times New Roman"/>
+            <w:i/>
+            <w:iCs/>
+            <w:color w:val="770088"/>
+            <w:lang w:val="pt-BR"/>
+          </w:rPr>
+          <w:t>SELECT</w:t>
+        </w:r>
+      </w:hyperlink>
+      <w:r>
+        <w:rPr>
+          <w:rFonts w:ascii="Times New Roman" w:eastAsia="Aptos" w:hAnsi="Times New Roman" w:cs="Times New Roman"/>
+          <w:color w:val="444444"/>
+          <w:lang w:val="pt-BR"/>
+        </w:rPr>
+        <w:t xml:space="preserve"> </w:t>
+      </w:r>
+      <w:hyperlink r:id="rId12">
+        <w:r>
+          <w:rPr>
+            <w:rStyle w:val="Hipervnculo"/>
+            <w:rFonts w:ascii="Times New Roman" w:eastAsia="Aptos" w:hAnsi="Times New Roman" w:cs="Times New Roman"/>
+            <w:i/>
+            <w:iCs/>
+            <w:color w:val="770088"/>
+            <w:lang w:val="pt-BR"/>
+          </w:rPr>
+          <w:t>COUNT</w:t>
+        </w:r>
+      </w:hyperlink>
+      <w:r>
+        <w:rPr>
+          <w:rFonts w:ascii="Times New Roman" w:eastAsia="Aptos" w:hAnsi="Times New Roman" w:cs="Times New Roman"/>
+          <w:color w:val="999977"/>
+          <w:lang w:val="pt-BR"/>
+        </w:rPr>
+        <w:t>(</w:t>
+      </w:r>
+      <w:r>
+        <w:rPr>
+          <w:rFonts w:ascii="Times New Roman" w:eastAsia="Aptos" w:hAnsi="Times New Roman" w:cs="Times New Roman"/>
+          <w:color w:val="770088"/>
+          <w:lang w:val="pt-BR"/>
+        </w:rPr>
+        <w:t>DISTINCT</w:t>
+      </w:r>
+      <w:r>
+        <w:rPr>
+          <w:rFonts w:ascii="Times New Roman" w:eastAsia="Aptos" w:hAnsi="Times New Roman" w:cs="Times New Roman"/>
+          <w:color w:val="444444"/>
+          <w:lang w:val="pt-BR"/>
+        </w:rPr>
+        <w:t xml:space="preserve"> </w:t>
+      </w:r>
+      <w:proofErr w:type="spellStart"/>
+      <w:r>
+        <w:rPr>
+          <w:rFonts w:ascii="Times New Roman" w:eastAsia="Aptos" w:hAnsi="Times New Roman" w:cs="Times New Roman"/>
+          <w:color w:val="444444"/>
+          <w:lang w:val="pt-BR"/>
+        </w:rPr>
+        <w:t>c</w:t>
+      </w:r>
+      <w:r>
+        <w:rPr>
+          <w:rFonts w:ascii="Times New Roman" w:eastAsia="Aptos" w:hAnsi="Times New Roman" w:cs="Times New Roman"/>
+          <w:color w:val="0055AA"/>
+          <w:lang w:val="pt-BR"/>
+        </w:rPr>
+        <w:t>.id_cliente</w:t>
+      </w:r>
+      <w:proofErr w:type="spellEnd"/>
+      <w:r>
+        <w:rPr>
+          <w:rFonts w:ascii="Times New Roman" w:eastAsia="Aptos" w:hAnsi="Times New Roman" w:cs="Times New Roman"/>
+          <w:color w:val="999977"/>
+          <w:lang w:val="pt-BR"/>
+        </w:rPr>
+        <w:t>)</w:t>
+      </w:r>
+      <w:r>
+        <w:rPr>
+          <w:rFonts w:ascii="Times New Roman" w:eastAsia="Aptos" w:hAnsi="Times New Roman" w:cs="Times New Roman"/>
+          <w:color w:val="444444"/>
+          <w:lang w:val="pt-BR"/>
+        </w:rPr>
+        <w:t xml:space="preserve"> </w:t>
+      </w:r>
+      <w:r>
+        <w:rPr>
+          <w:rFonts w:ascii="Times New Roman" w:eastAsia="Aptos" w:hAnsi="Times New Roman" w:cs="Times New Roman"/>
+          <w:color w:val="770088"/>
+          <w:lang w:val="pt-BR"/>
+        </w:rPr>
+        <w:t>AS</w:t>
+      </w:r>
+      <w:r>
+        <w:rPr>
+          <w:rFonts w:ascii="Times New Roman" w:eastAsia="Aptos" w:hAnsi="Times New Roman" w:cs="Times New Roman"/>
+          <w:color w:val="444444"/>
+          <w:lang w:val="pt-BR"/>
+        </w:rPr>
+        <w:t xml:space="preserve"> </w:t>
+      </w:r>
+      <w:proofErr w:type="spellStart"/>
+      <w:r>
+        <w:rPr>
+          <w:rFonts w:ascii="Times New Roman" w:eastAsia="Aptos" w:hAnsi="Times New Roman" w:cs="Times New Roman"/>
+          <w:color w:val="444444"/>
+          <w:lang w:val="pt-BR"/>
+        </w:rPr>
+        <w:t>clientes_activos</w:t>
+      </w:r>
+      <w:proofErr w:type="spellEnd"/>
+      <w:r>
+        <w:rPr>
+          <w:rFonts w:ascii="Times New Roman" w:eastAsia="Aptos" w:hAnsi="Times New Roman" w:cs="Times New Roman"/>
+          <w:color w:val="444444"/>
+          <w:lang w:val="pt-BR"/>
+        </w:rPr>
+        <w:t xml:space="preserve">, </w:t>
+      </w:r>
+    </w:p>
+    <w:p>
+      <w:pPr>
+        <w:spacing w:before="240" w:after="240"/>
+        <w:ind w:firstLine="708"/>
+        <w:rPr>
+          <w:rFonts w:ascii="Times New Roman" w:eastAsia="Aptos" w:hAnsi="Times New Roman" w:cs="Times New Roman"/>
+          <w:color w:val="0055AA"/>
+          <w:lang w:val="pt-BR"/>
+        </w:rPr>
+      </w:pPr>
+      <w:proofErr w:type="gramStart"/>
+      <w:r>
+        <w:rPr>
+          <w:rFonts w:ascii="Times New Roman" w:eastAsia="Aptos" w:hAnsi="Times New Roman" w:cs="Times New Roman"/>
+          <w:color w:val="444444"/>
+          <w:lang w:val="pt-BR"/>
+        </w:rPr>
+        <w:t>CURDATE</w:t>
+      </w:r>
+      <w:r>
+        <w:rPr>
+          <w:rFonts w:ascii="Times New Roman" w:eastAsia="Aptos" w:hAnsi="Times New Roman" w:cs="Times New Roman"/>
+          <w:color w:val="999977"/>
+          <w:lang w:val="pt-BR"/>
+        </w:rPr>
+        <w:t>(</w:t>
+      </w:r>
+      <w:proofErr w:type="gramEnd"/>
+      <w:r>
+        <w:rPr>
+          <w:rFonts w:ascii="Times New Roman" w:eastAsia="Aptos" w:hAnsi="Times New Roman" w:cs="Times New Roman"/>
+          <w:color w:val="999977"/>
+          <w:lang w:val="pt-BR"/>
+        </w:rPr>
+        <w:t>)</w:t>
+      </w:r>
+      <w:r>
+        <w:rPr>
+          <w:rFonts w:ascii="Times New Roman" w:eastAsia="Aptos" w:hAnsi="Times New Roman" w:cs="Times New Roman"/>
+          <w:color w:val="444444"/>
+          <w:lang w:val="pt-BR"/>
+        </w:rPr>
+        <w:t xml:space="preserve"> </w:t>
+      </w:r>
+      <w:r>
+        <w:rPr>
+          <w:rFonts w:ascii="Times New Roman" w:eastAsia="Aptos" w:hAnsi="Times New Roman" w:cs="Times New Roman"/>
+          <w:color w:val="770088"/>
+          <w:lang w:val="pt-BR"/>
+        </w:rPr>
+        <w:t>AS</w:t>
+      </w:r>
+      <w:r>
+        <w:rPr>
+          <w:rFonts w:ascii="Times New Roman" w:eastAsia="Aptos" w:hAnsi="Times New Roman" w:cs="Times New Roman"/>
+          <w:color w:val="444444"/>
+          <w:lang w:val="pt-BR"/>
+        </w:rPr>
+        <w:t xml:space="preserve"> </w:t>
+      </w:r>
+      <w:proofErr w:type="spellStart"/>
+      <w:r>
+        <w:rPr>
+          <w:rFonts w:ascii="Times New Roman" w:eastAsia="Aptos" w:hAnsi="Times New Roman" w:cs="Times New Roman"/>
+          <w:color w:val="444444"/>
+          <w:lang w:val="pt-BR"/>
+        </w:rPr>
+        <w:t>fecha_hoy</w:t>
+      </w:r>
+      <w:proofErr w:type="spellEnd"/>
+      <w:r>
+        <w:rPr>
+          <w:rFonts w:ascii="Times New Roman" w:eastAsia="Aptos" w:hAnsi="Times New Roman" w:cs="Times New Roman"/>
+          <w:color w:val="444444"/>
+          <w:lang w:val="pt-BR"/>
+        </w:rPr>
+        <w:t xml:space="preserve"> </w:t>
+      </w:r>
+    </w:p>
+    <w:p>
+      <w:pPr>
+        <w:spacing w:before="240" w:after="240"/>
+        <w:ind w:firstLine="708"/>
+        <w:rPr>
+          <w:rFonts w:ascii="Times New Roman" w:eastAsia="Aptos" w:hAnsi="Times New Roman" w:cs="Times New Roman"/>
+          <w:color w:val="0055AA"/>
+          <w:lang w:val="pt-BR"/>
+        </w:rPr>
+      </w:pPr>
+      <w:r>
+        <w:rPr>
+          <w:rFonts w:ascii="Times New Roman" w:eastAsia="Aptos" w:hAnsi="Times New Roman" w:cs="Times New Roman"/>
+          <w:color w:val="770088"/>
+          <w:lang w:val="pt-BR"/>
+        </w:rPr>
+        <w:t>FROM</w:t>
+      </w:r>
+      <w:r>
+        <w:rPr>
+          <w:rFonts w:ascii="Times New Roman" w:eastAsia="Aptos" w:hAnsi="Times New Roman" w:cs="Times New Roman"/>
+          <w:color w:val="444444"/>
+          <w:lang w:val="pt-BR"/>
+        </w:rPr>
+        <w:t xml:space="preserve"> Cliente c </w:t>
+      </w:r>
+    </w:p>
+    <w:p>
+      <w:pPr>
+        <w:spacing w:before="240" w:after="240"/>
+        <w:ind w:firstLine="708"/>
+        <w:rPr>
+          <w:rFonts w:ascii="Times New Roman" w:eastAsia="Aptos" w:hAnsi="Times New Roman" w:cs="Times New Roman"/>
+          <w:color w:val="0055AA"/>
+          <w:lang w:val="pt-BR"/>
+        </w:rPr>
+      </w:pPr>
+      <w:r>
+        <w:rPr>
+          <w:rFonts w:ascii="Times New Roman" w:eastAsia="Aptos" w:hAnsi="Times New Roman" w:cs="Times New Roman"/>
+          <w:color w:val="770088"/>
+          <w:lang w:val="pt-BR"/>
+        </w:rPr>
+        <w:t>JOIN</w:t>
+      </w:r>
+      <w:r>
+        <w:rPr>
+          <w:rFonts w:ascii="Times New Roman" w:eastAsia="Aptos" w:hAnsi="Times New Roman" w:cs="Times New Roman"/>
+          <w:color w:val="444444"/>
+          <w:lang w:val="pt-BR"/>
+        </w:rPr>
+        <w:t xml:space="preserve"> </w:t>
+      </w:r>
+      <w:proofErr w:type="gramStart"/>
+      <w:r>
+        <w:rPr>
+          <w:rFonts w:ascii="Times New Roman" w:eastAsia="Aptos" w:hAnsi="Times New Roman" w:cs="Times New Roman"/>
+          <w:color w:val="444444"/>
+          <w:lang w:val="pt-BR"/>
+        </w:rPr>
+        <w:t>Reserva r</w:t>
+      </w:r>
+      <w:proofErr w:type="gramEnd"/>
+      <w:r>
+        <w:rPr>
+          <w:rFonts w:ascii="Times New Roman" w:eastAsia="Aptos" w:hAnsi="Times New Roman" w:cs="Times New Roman"/>
+          <w:color w:val="444444"/>
+          <w:lang w:val="pt-BR"/>
+        </w:rPr>
+        <w:t xml:space="preserve"> </w:t>
+      </w:r>
+      <w:r>
+        <w:rPr>
+          <w:rFonts w:ascii="Times New Roman" w:eastAsia="Aptos" w:hAnsi="Times New Roman" w:cs="Times New Roman"/>
+          <w:color w:val="770088"/>
+          <w:lang w:val="pt-BR"/>
+        </w:rPr>
+        <w:t>ON</w:t>
+      </w:r>
+      <w:r>
+        <w:rPr>
+          <w:rFonts w:ascii="Times New Roman" w:eastAsia="Aptos" w:hAnsi="Times New Roman" w:cs="Times New Roman"/>
+          <w:color w:val="444444"/>
+          <w:lang w:val="pt-BR"/>
+        </w:rPr>
+        <w:t xml:space="preserve"> </w:t>
+      </w:r>
+      <w:proofErr w:type="spellStart"/>
+      <w:r>
+        <w:rPr>
+          <w:rFonts w:ascii="Times New Roman" w:eastAsia="Aptos" w:hAnsi="Times New Roman" w:cs="Times New Roman"/>
+          <w:color w:val="444444"/>
+          <w:lang w:val="pt-BR"/>
+        </w:rPr>
+        <w:t>c</w:t>
+      </w:r>
+      <w:r>
+        <w:rPr>
+          <w:rFonts w:ascii="Times New Roman" w:eastAsia="Aptos" w:hAnsi="Times New Roman" w:cs="Times New Roman"/>
+          <w:color w:val="0055AA"/>
+          <w:lang w:val="pt-BR"/>
+        </w:rPr>
+        <w:t>.id_cliente</w:t>
+      </w:r>
+      <w:proofErr w:type="spellEnd"/>
+      <w:r>
+        <w:rPr>
+          <w:rFonts w:ascii="Times New Roman" w:eastAsia="Aptos" w:hAnsi="Times New Roman" w:cs="Times New Roman"/>
+          <w:color w:val="444444"/>
+          <w:lang w:val="pt-BR"/>
+        </w:rPr>
+        <w:t xml:space="preserve"> </w:t>
+      </w:r>
+      <w:r>
+        <w:rPr>
+          <w:rFonts w:ascii="Times New Roman" w:eastAsia="Aptos" w:hAnsi="Times New Roman" w:cs="Times New Roman"/>
+          <w:color w:val="FF00FF"/>
+          <w:lang w:val="pt-BR"/>
+        </w:rPr>
+        <w:t>=</w:t>
+      </w:r>
+      <w:r>
+        <w:rPr>
+          <w:rFonts w:ascii="Times New Roman" w:eastAsia="Aptos" w:hAnsi="Times New Roman" w:cs="Times New Roman"/>
+          <w:color w:val="444444"/>
+          <w:lang w:val="pt-BR"/>
+        </w:rPr>
+        <w:t xml:space="preserve"> </w:t>
+      </w:r>
+      <w:proofErr w:type="spellStart"/>
+      <w:r>
+        <w:rPr>
+          <w:rFonts w:ascii="Times New Roman" w:eastAsia="Aptos" w:hAnsi="Times New Roman" w:cs="Times New Roman"/>
+          <w:color w:val="444444"/>
+          <w:lang w:val="pt-BR"/>
+        </w:rPr>
+        <w:t>r</w:t>
+      </w:r>
+      <w:r>
+        <w:rPr>
+          <w:rFonts w:ascii="Times New Roman" w:eastAsia="Aptos" w:hAnsi="Times New Roman" w:cs="Times New Roman"/>
+          <w:color w:val="0055AA"/>
+          <w:lang w:val="pt-BR"/>
+        </w:rPr>
+        <w:t>.id_cliente</w:t>
+      </w:r>
+      <w:proofErr w:type="spellEnd"/>
+      <w:r>
+        <w:rPr>
+          <w:rFonts w:ascii="Times New Roman" w:eastAsia="Aptos" w:hAnsi="Times New Roman" w:cs="Times New Roman"/>
+          <w:color w:val="444444"/>
+          <w:lang w:val="pt-BR"/>
+        </w:rPr>
+        <w:t xml:space="preserve"> </w:t>
+      </w:r>
+    </w:p>
+    <w:p>
+      <w:pPr>
+        <w:spacing w:before="240" w:after="240"/>
+        <w:ind w:firstLine="708"/>
+        <w:rPr>
+          <w:rFonts w:ascii="Times New Roman" w:eastAsia="Aptos" w:hAnsi="Times New Roman" w:cs="Times New Roman"/>
+          <w:color w:val="0055AA"/>
+        </w:rPr>
+      </w:pPr>
+      <w:r>
+        <w:rPr>
+          <w:rFonts w:ascii="Times New Roman" w:eastAsia="Aptos" w:hAnsi="Times New Roman" w:cs="Times New Roman"/>
+          <w:color w:val="770088"/>
+        </w:rPr>
+        <w:t>WHERE</w:t>
+      </w:r>
+      <w:r>
+        <w:rPr>
+          <w:rFonts w:ascii="Times New Roman" w:eastAsia="Aptos" w:hAnsi="Times New Roman" w:cs="Times New Roman"/>
+          <w:color w:val="444444"/>
+        </w:rPr>
+        <w:t xml:space="preserve"> </w:t>
+      </w:r>
+      <w:proofErr w:type="gramStart"/>
+      <w:r>
+        <w:rPr>
+          <w:rFonts w:ascii="Times New Roman" w:eastAsia="Aptos" w:hAnsi="Times New Roman" w:cs="Times New Roman"/>
+          <w:color w:val="444444"/>
+        </w:rPr>
+        <w:t>CURDATE</w:t>
+      </w:r>
+      <w:r>
+        <w:rPr>
+          <w:rFonts w:ascii="Times New Roman" w:eastAsia="Aptos" w:hAnsi="Times New Roman" w:cs="Times New Roman"/>
+          <w:color w:val="999977"/>
+        </w:rPr>
+        <w:t>(</w:t>
+      </w:r>
+      <w:proofErr w:type="gramEnd"/>
+      <w:r>
+        <w:rPr>
+          <w:rFonts w:ascii="Times New Roman" w:eastAsia="Aptos" w:hAnsi="Times New Roman" w:cs="Times New Roman"/>
+          <w:color w:val="999977"/>
+        </w:rPr>
+        <w:t>)</w:t>
+      </w:r>
+      <w:r>
+        <w:rPr>
+          <w:rFonts w:ascii="Times New Roman" w:eastAsia="Aptos" w:hAnsi="Times New Roman" w:cs="Times New Roman"/>
+          <w:color w:val="444444"/>
+        </w:rPr>
+        <w:t xml:space="preserve"> </w:t>
+      </w:r>
+      <w:r>
+        <w:rPr>
+          <w:rFonts w:ascii="Times New Roman" w:eastAsia="Aptos" w:hAnsi="Times New Roman" w:cs="Times New Roman"/>
+          <w:color w:val="770088"/>
+        </w:rPr>
+        <w:t>BETWEEN</w:t>
+      </w:r>
+      <w:r>
+        <w:rPr>
+          <w:rFonts w:ascii="Times New Roman" w:eastAsia="Aptos" w:hAnsi="Times New Roman" w:cs="Times New Roman"/>
+          <w:color w:val="444444"/>
+        </w:rPr>
+        <w:t xml:space="preserve"> </w:t>
+      </w:r>
+      <w:proofErr w:type="spellStart"/>
+      <w:r>
+        <w:rPr>
+          <w:rFonts w:ascii="Times New Roman" w:eastAsia="Aptos" w:hAnsi="Times New Roman" w:cs="Times New Roman"/>
+          <w:color w:val="444444"/>
+        </w:rPr>
+        <w:t>r</w:t>
+      </w:r>
+      <w:r>
+        <w:rPr>
+          <w:rFonts w:ascii="Times New Roman" w:eastAsia="Aptos" w:hAnsi="Times New Roman" w:cs="Times New Roman"/>
+          <w:color w:val="0055AA"/>
+        </w:rPr>
+        <w:t>.fecha_inicio</w:t>
+      </w:r>
+      <w:proofErr w:type="spellEnd"/>
+      <w:r>
+        <w:rPr>
+          <w:rFonts w:ascii="Times New Roman" w:eastAsia="Aptos" w:hAnsi="Times New Roman" w:cs="Times New Roman"/>
+          <w:color w:val="444444"/>
+        </w:rPr>
+        <w:t xml:space="preserve"> </w:t>
+      </w:r>
+      <w:hyperlink r:id="rId13">
+        <w:r>
+          <w:rPr>
+            <w:rStyle w:val="Hipervnculo"/>
+            <w:rFonts w:ascii="Times New Roman" w:eastAsia="Aptos" w:hAnsi="Times New Roman" w:cs="Times New Roman"/>
+            <w:i/>
+            <w:iCs/>
+            <w:color w:val="770088"/>
+          </w:rPr>
+          <w:t>AND</w:t>
+        </w:r>
+      </w:hyperlink>
+      <w:r>
+        <w:rPr>
+          <w:rFonts w:ascii="Times New Roman" w:eastAsia="Aptos" w:hAnsi="Times New Roman" w:cs="Times New Roman"/>
+          <w:color w:val="444444"/>
+        </w:rPr>
+        <w:t xml:space="preserve"> </w:t>
+      </w:r>
+      <w:proofErr w:type="spellStart"/>
+      <w:r>
+        <w:rPr>
+          <w:rFonts w:ascii="Times New Roman" w:eastAsia="Aptos" w:hAnsi="Times New Roman" w:cs="Times New Roman"/>
+          <w:color w:val="444444"/>
+        </w:rPr>
+        <w:t>r</w:t>
+      </w:r>
+      <w:r>
+        <w:rPr>
+          <w:rFonts w:ascii="Times New Roman" w:eastAsia="Aptos" w:hAnsi="Times New Roman" w:cs="Times New Roman"/>
+          <w:color w:val="0055AA"/>
+        </w:rPr>
+        <w:t>.fecha_final</w:t>
+      </w:r>
+      <w:proofErr w:type="spellEnd"/>
+      <w:r>
+        <w:rPr>
+          <w:rFonts w:ascii="Times New Roman" w:eastAsia="Aptos" w:hAnsi="Times New Roman" w:cs="Times New Roman"/>
+          <w:color w:val="0055AA"/>
+        </w:rPr>
+        <w:t>;</w:t>
+      </w:r>
+    </w:p>
+    <w:p>
+      <w:pPr>
+        <w:spacing w:before="240" w:after="240"/>
+        <w:ind w:firstLine="708"/>
+        <w:rPr>
+          <w:rFonts w:ascii="Times New Roman" w:eastAsia="Aptos" w:hAnsi="Times New Roman" w:cs="Times New Roman"/>
+          <w:color w:val="0055AA"/>
+        </w:rPr>
+      </w:pPr>
+      <w:r>
+        <w:rPr>
+          <w:rFonts w:ascii="Times New Roman" w:eastAsia="Aptos" w:hAnsi="Times New Roman" w:cs="Times New Roman"/>
+          <w:color w:val="0055AA"/>
+        </w:rPr>
+        <w:t xml:space="preserve">Hay que actualizar o agregar clientes que aun sigan estando activos </w:t>
+      </w:r>
+    </w:p>
+    <w:p>
+      <w:pPr>
+        <w:spacing w:before="240" w:after="240"/>
+        <w:rPr>
+          <w:rFonts w:ascii="Times New Roman" w:hAnsi="Times New Roman" w:cs="Times New Roman"/>
+        </w:rPr>
+      </w:pPr>
+      <w:r>
+        <w:rPr>
+          <w:rFonts w:ascii="Times New Roman" w:hAnsi="Times New Roman" w:cs="Times New Roman"/>
+          <w:noProof/>
+        </w:rPr>
+        <w:drawing>
+          <wp:anchor distT="0" distB="0" distL="114300" distR="114300" simplePos="0" relativeHeight="251659264" behindDoc="0" locked="0" layoutInCell="1" allowOverlap="1" wp14:anchorId="437130B3" wp14:editId="12594D92">
+            <wp:simplePos x="0" y="0"/>
+            <wp:positionH relativeFrom="column">
+              <wp:posOffset>890280</wp:posOffset>
+            </wp:positionH>
+            <wp:positionV relativeFrom="paragraph">
+              <wp:posOffset>31106</wp:posOffset>
+            </wp:positionV>
+            <wp:extent cx="1914525" cy="428625"/>
+            <wp:effectExtent l="0" t="0" r="9525" b="9525"/>
+            <wp:wrapSquare wrapText="bothSides"/>
+            <wp:docPr id="48935006" name="drawing"/>
+            <wp:cNvGraphicFramePr>
+              <a:graphicFrameLocks xmlns:a="http://schemas.openxmlformats.org/drawingml/2006/main" noChangeAspect="1"/>
+            </wp:cNvGraphicFramePr>
+            <a:graphic xmlns:a="http://schemas.openxmlformats.org/drawingml/2006/main">
+              <a:graphicData uri="http://schemas.openxmlformats.org/drawingml/2006/picture">
+                <pic:pic xmlns:pic="http://schemas.openxmlformats.org/drawingml/2006/picture">
+                  <pic:nvPicPr>
+                    <pic:cNvPr id="48935006" name=""/>
+                    <pic:cNvPicPr/>
+                  </pic:nvPicPr>
+                  <pic:blipFill>
+                    <a:blip r:embed="rId14">
+                      <a:extLst>
+                        <a:ext uri="{28A0092B-C50C-407E-A947-70E740481C1C}">
+                          <a14:useLocalDpi xmlns:a14="http://schemas.microsoft.com/office/drawing/2010/main" val="0"/>
+                        </a:ext>
+                      </a:extLst>
+                    </a:blip>
+                    <a:stretch>
+                      <a:fillRect/>
+                    </a:stretch>
+                  </pic:blipFill>
+                  <pic:spPr>
+                    <a:xfrm>
+                      <a:off x="0" y="0"/>
+                      <a:ext cx="1914525" cy="428625"/>
+                    </a:xfrm>
+                    <a:prstGeom prst="rect">
+                      <a:avLst/>
+                    </a:prstGeom>
+                  </pic:spPr>
+                </pic:pic>
+              </a:graphicData>
+            </a:graphic>
+          </wp:anchor>
+        </w:drawing>
+      </w:r>
+    </w:p>
+    <w:p>
+      <w:pPr>
+        <w:spacing w:before="240" w:after="240"/>
+        <w:rPr>
+          <w:rFonts w:ascii="Times New Roman" w:hAnsi="Times New Roman" w:cs="Times New Roman"/>
+        </w:rPr>
+      </w:pPr>
+    </w:p>
+    <w:p>
+      <w:pPr>
+        <w:spacing w:before="240" w:after="240"/>
+        <w:rPr>
+          <w:rFonts w:ascii="Times New Roman" w:hAnsi="Times New Roman" w:cs="Times New Roman"/>
+        </w:rPr>
+      </w:pPr>
+    </w:p>
+    <w:p>
+      <w:pPr>
+        <w:spacing w:before="240" w:after="240"/>
+        <w:rPr>
+          <w:rFonts w:ascii="Times New Roman" w:hAnsi="Times New Roman" w:cs="Times New Roman"/>
+        </w:rPr>
+      </w:pPr>
+    </w:p>
+    <w:p>
+      <w:pPr>
+        <w:spacing w:before="240" w:after="240"/>
+        <w:rPr>
+          <w:rFonts w:ascii="Times New Roman" w:hAnsi="Times New Roman" w:cs="Times New Roman"/>
+        </w:rPr>
+      </w:pPr>
+      <w:r>
+        <w:rPr>
+          <w:rFonts w:ascii="Times New Roman" w:hAnsi="Times New Roman" w:cs="Times New Roman"/>
+        </w:rPr>
+        <w:t>3.Reservas que están cerca de vencer ya sea hoy o mañana</w:t>
+      </w:r>
+    </w:p>
+    <w:p>
+      <w:pPr>
+        <w:spacing w:before="240" w:after="240"/>
+        <w:rPr>
+          <w:rFonts w:ascii="Times New Roman" w:eastAsia="Aptos" w:hAnsi="Times New Roman" w:cs="Times New Roman"/>
+        </w:rPr>
+      </w:pPr>
+      <w:hyperlink r:id="rId15">
+        <w:r>
+          <w:rPr>
+            <w:rStyle w:val="Hipervnculo"/>
+            <w:rFonts w:ascii="Times New Roman" w:eastAsia="Aptos" w:hAnsi="Times New Roman" w:cs="Times New Roman"/>
+            <w:i/>
+            <w:iCs/>
+            <w:color w:val="770088"/>
+          </w:rPr>
+          <w:t>SELECT</w:t>
+        </w:r>
+      </w:hyperlink>
+      <w:r>
+        <w:rPr>
+          <w:rFonts w:ascii="Times New Roman" w:eastAsia="Aptos" w:hAnsi="Times New Roman" w:cs="Times New Roman"/>
+          <w:color w:val="444444"/>
+        </w:rPr>
+        <w:t xml:space="preserve"> </w:t>
+      </w:r>
+      <w:proofErr w:type="spellStart"/>
+      <w:r>
+        <w:rPr>
+          <w:rFonts w:ascii="Times New Roman" w:eastAsia="Aptos" w:hAnsi="Times New Roman" w:cs="Times New Roman"/>
+          <w:color w:val="444444"/>
+        </w:rPr>
+        <w:t>id_reserva</w:t>
+      </w:r>
+      <w:proofErr w:type="spellEnd"/>
+      <w:r>
+        <w:rPr>
+          <w:rFonts w:ascii="Times New Roman" w:eastAsia="Aptos" w:hAnsi="Times New Roman" w:cs="Times New Roman"/>
+          <w:color w:val="444444"/>
+        </w:rPr>
+        <w:t xml:space="preserve">, </w:t>
+      </w:r>
+    </w:p>
+    <w:p>
+      <w:pPr>
+        <w:spacing w:before="240" w:after="240"/>
+        <w:ind w:firstLine="708"/>
+        <w:rPr>
+          <w:rFonts w:ascii="Times New Roman" w:eastAsia="Aptos" w:hAnsi="Times New Roman" w:cs="Times New Roman"/>
+        </w:rPr>
+      </w:pPr>
+      <w:proofErr w:type="spellStart"/>
+      <w:r>
+        <w:rPr>
+          <w:rFonts w:ascii="Times New Roman" w:eastAsia="Aptos" w:hAnsi="Times New Roman" w:cs="Times New Roman"/>
+          <w:color w:val="444444"/>
+        </w:rPr>
+        <w:lastRenderedPageBreak/>
+        <w:t>fecha_final</w:t>
+      </w:r>
+      <w:proofErr w:type="spellEnd"/>
+      <w:r>
+        <w:rPr>
+          <w:rFonts w:ascii="Times New Roman" w:eastAsia="Aptos" w:hAnsi="Times New Roman" w:cs="Times New Roman"/>
+          <w:color w:val="444444"/>
+        </w:rPr>
+        <w:t xml:space="preserve">, </w:t>
+      </w:r>
+    </w:p>
+    <w:p>
+      <w:pPr>
+        <w:spacing w:before="240" w:after="240"/>
+        <w:ind w:firstLine="708"/>
+        <w:rPr>
+          <w:rFonts w:ascii="Times New Roman" w:eastAsia="Aptos" w:hAnsi="Times New Roman" w:cs="Times New Roman"/>
+          <w:lang w:val="en-US"/>
+        </w:rPr>
+      </w:pPr>
+      <w:proofErr w:type="gramStart"/>
+      <w:r>
+        <w:rPr>
+          <w:rFonts w:ascii="Times New Roman" w:eastAsia="Aptos" w:hAnsi="Times New Roman" w:cs="Times New Roman"/>
+          <w:color w:val="444444"/>
+          <w:lang w:val="en-US"/>
+        </w:rPr>
+        <w:t>CURDATE</w:t>
+      </w:r>
+      <w:r>
+        <w:rPr>
+          <w:rFonts w:ascii="Times New Roman" w:eastAsia="Aptos" w:hAnsi="Times New Roman" w:cs="Times New Roman"/>
+          <w:color w:val="999977"/>
+          <w:lang w:val="en-US"/>
+        </w:rPr>
+        <w:t>(</w:t>
+      </w:r>
+      <w:proofErr w:type="gramEnd"/>
+      <w:r>
+        <w:rPr>
+          <w:rFonts w:ascii="Times New Roman" w:eastAsia="Aptos" w:hAnsi="Times New Roman" w:cs="Times New Roman"/>
+          <w:color w:val="999977"/>
+          <w:lang w:val="en-US"/>
+        </w:rPr>
+        <w:t>)</w:t>
+      </w:r>
+      <w:r>
+        <w:rPr>
+          <w:rFonts w:ascii="Times New Roman" w:eastAsia="Aptos" w:hAnsi="Times New Roman" w:cs="Times New Roman"/>
+          <w:color w:val="444444"/>
+          <w:lang w:val="en-US"/>
+        </w:rPr>
+        <w:t xml:space="preserve"> </w:t>
+      </w:r>
+      <w:r>
+        <w:rPr>
+          <w:rFonts w:ascii="Times New Roman" w:eastAsia="Aptos" w:hAnsi="Times New Roman" w:cs="Times New Roman"/>
+          <w:color w:val="770088"/>
+          <w:lang w:val="en-US"/>
+        </w:rPr>
+        <w:t>AS</w:t>
+      </w:r>
+      <w:r>
+        <w:rPr>
+          <w:rFonts w:ascii="Times New Roman" w:eastAsia="Aptos" w:hAnsi="Times New Roman" w:cs="Times New Roman"/>
+          <w:color w:val="444444"/>
+          <w:lang w:val="en-US"/>
+        </w:rPr>
+        <w:t xml:space="preserve"> </w:t>
+      </w:r>
+      <w:proofErr w:type="spellStart"/>
+      <w:r>
+        <w:rPr>
+          <w:rFonts w:ascii="Times New Roman" w:eastAsia="Aptos" w:hAnsi="Times New Roman" w:cs="Times New Roman"/>
+          <w:color w:val="444444"/>
+          <w:lang w:val="en-US"/>
+        </w:rPr>
+        <w:t>vencimiento</w:t>
+      </w:r>
+      <w:proofErr w:type="spellEnd"/>
+      <w:r>
+        <w:rPr>
+          <w:rFonts w:ascii="Times New Roman" w:eastAsia="Aptos" w:hAnsi="Times New Roman" w:cs="Times New Roman"/>
+          <w:color w:val="444444"/>
+          <w:lang w:val="en-US"/>
+        </w:rPr>
+        <w:t xml:space="preserve"> </w:t>
+      </w:r>
+    </w:p>
+    <w:p>
+      <w:pPr>
+        <w:spacing w:before="240" w:after="240"/>
+        <w:ind w:firstLine="708"/>
+        <w:rPr>
+          <w:rFonts w:ascii="Times New Roman" w:eastAsia="Aptos" w:hAnsi="Times New Roman" w:cs="Times New Roman"/>
+          <w:lang w:val="en-US"/>
+        </w:rPr>
+      </w:pPr>
+      <w:r>
+        <w:rPr>
+          <w:rFonts w:ascii="Times New Roman" w:eastAsia="Aptos" w:hAnsi="Times New Roman" w:cs="Times New Roman"/>
+          <w:color w:val="770088"/>
+          <w:lang w:val="en-US"/>
+        </w:rPr>
+        <w:t>FROM</w:t>
+      </w:r>
+      <w:r>
+        <w:rPr>
+          <w:rFonts w:ascii="Times New Roman" w:eastAsia="Aptos" w:hAnsi="Times New Roman" w:cs="Times New Roman"/>
+          <w:color w:val="444444"/>
+          <w:lang w:val="en-US"/>
+        </w:rPr>
+        <w:t xml:space="preserve"> </w:t>
+      </w:r>
+      <w:proofErr w:type="spellStart"/>
+      <w:r>
+        <w:rPr>
+          <w:rFonts w:ascii="Times New Roman" w:eastAsia="Aptos" w:hAnsi="Times New Roman" w:cs="Times New Roman"/>
+          <w:color w:val="444444"/>
+          <w:lang w:val="en-US"/>
+        </w:rPr>
+        <w:t>Reserva</w:t>
+      </w:r>
+      <w:proofErr w:type="spellEnd"/>
+      <w:r>
+        <w:rPr>
+          <w:rFonts w:ascii="Times New Roman" w:eastAsia="Aptos" w:hAnsi="Times New Roman" w:cs="Times New Roman"/>
+          <w:color w:val="444444"/>
+          <w:lang w:val="en-US"/>
+        </w:rPr>
+        <w:t xml:space="preserve"> </w:t>
+      </w:r>
+    </w:p>
+    <w:p>
+      <w:pPr>
+        <w:spacing w:before="240" w:after="240"/>
+        <w:ind w:firstLine="708"/>
+        <w:rPr>
+          <w:rFonts w:ascii="Times New Roman" w:hAnsi="Times New Roman" w:cs="Times New Roman"/>
+          <w:lang w:val="en-US"/>
+        </w:rPr>
+      </w:pPr>
+      <w:r>
+        <w:rPr>
+          <w:rFonts w:ascii="Times New Roman" w:eastAsia="Aptos" w:hAnsi="Times New Roman" w:cs="Times New Roman"/>
+          <w:color w:val="770088"/>
+          <w:lang w:val="en-US"/>
+        </w:rPr>
+        <w:t>WHERE</w:t>
+      </w:r>
+      <w:r>
+        <w:rPr>
+          <w:rFonts w:ascii="Times New Roman" w:eastAsia="Aptos" w:hAnsi="Times New Roman" w:cs="Times New Roman"/>
+          <w:color w:val="444444"/>
+          <w:lang w:val="en-US"/>
+        </w:rPr>
+        <w:t xml:space="preserve"> </w:t>
+      </w:r>
+      <w:proofErr w:type="spellStart"/>
+      <w:r>
+        <w:rPr>
+          <w:rFonts w:ascii="Times New Roman" w:eastAsia="Aptos" w:hAnsi="Times New Roman" w:cs="Times New Roman"/>
+          <w:color w:val="444444"/>
+          <w:lang w:val="en-US"/>
+        </w:rPr>
+        <w:t>fecha_final</w:t>
+      </w:r>
+      <w:proofErr w:type="spellEnd"/>
+      <w:r>
+        <w:rPr>
+          <w:rFonts w:ascii="Times New Roman" w:eastAsia="Aptos" w:hAnsi="Times New Roman" w:cs="Times New Roman"/>
+          <w:color w:val="444444"/>
+          <w:lang w:val="en-US"/>
+        </w:rPr>
+        <w:t xml:space="preserve"> </w:t>
+      </w:r>
+      <w:r>
+        <w:rPr>
+          <w:rFonts w:ascii="Times New Roman" w:eastAsia="Aptos" w:hAnsi="Times New Roman" w:cs="Times New Roman"/>
+          <w:color w:val="770088"/>
+          <w:lang w:val="en-US"/>
+        </w:rPr>
+        <w:t>BETWEEN</w:t>
+      </w:r>
+      <w:r>
+        <w:rPr>
+          <w:rFonts w:ascii="Times New Roman" w:eastAsia="Aptos" w:hAnsi="Times New Roman" w:cs="Times New Roman"/>
+          <w:color w:val="444444"/>
+          <w:lang w:val="en-US"/>
+        </w:rPr>
+        <w:t xml:space="preserve"> CURDATE</w:t>
+      </w:r>
+      <w:r>
+        <w:rPr>
+          <w:rFonts w:ascii="Times New Roman" w:eastAsia="Aptos" w:hAnsi="Times New Roman" w:cs="Times New Roman"/>
+          <w:color w:val="999977"/>
+          <w:lang w:val="en-US"/>
+        </w:rPr>
+        <w:t>()</w:t>
+      </w:r>
+      <w:r>
+        <w:rPr>
+          <w:rFonts w:ascii="Times New Roman" w:eastAsia="Aptos" w:hAnsi="Times New Roman" w:cs="Times New Roman"/>
+          <w:color w:val="444444"/>
+          <w:lang w:val="en-US"/>
+        </w:rPr>
+        <w:t xml:space="preserve"> </w:t>
+      </w:r>
+      <w:hyperlink r:id="rId16">
+        <w:r>
+          <w:rPr>
+            <w:rStyle w:val="Hipervnculo"/>
+            <w:rFonts w:ascii="Times New Roman" w:eastAsia="Aptos" w:hAnsi="Times New Roman" w:cs="Times New Roman"/>
+            <w:i/>
+            <w:iCs/>
+            <w:color w:val="770088"/>
+            <w:lang w:val="en-US"/>
+          </w:rPr>
+          <w:t>AND</w:t>
+        </w:r>
+      </w:hyperlink>
+      <w:r>
+        <w:rPr>
+          <w:rFonts w:ascii="Times New Roman" w:eastAsia="Aptos" w:hAnsi="Times New Roman" w:cs="Times New Roman"/>
+          <w:color w:val="444444"/>
+          <w:lang w:val="en-US"/>
+        </w:rPr>
+        <w:t xml:space="preserve"> DATE_ADD</w:t>
+      </w:r>
+      <w:r>
+        <w:rPr>
+          <w:rFonts w:ascii="Times New Roman" w:eastAsia="Aptos" w:hAnsi="Times New Roman" w:cs="Times New Roman"/>
+          <w:color w:val="999977"/>
+          <w:lang w:val="en-US"/>
+        </w:rPr>
+        <w:t>(</w:t>
+      </w:r>
+      <w:r>
+        <w:rPr>
+          <w:rFonts w:ascii="Times New Roman" w:eastAsia="Aptos" w:hAnsi="Times New Roman" w:cs="Times New Roman"/>
+          <w:color w:val="444444"/>
+          <w:lang w:val="en-US"/>
+        </w:rPr>
+        <w:t>CURDATE</w:t>
+      </w:r>
+      <w:r>
+        <w:rPr>
+          <w:rFonts w:ascii="Times New Roman" w:eastAsia="Aptos" w:hAnsi="Times New Roman" w:cs="Times New Roman"/>
+          <w:color w:val="999977"/>
+          <w:lang w:val="en-US"/>
+        </w:rPr>
+        <w:t>()</w:t>
+      </w:r>
+      <w:r>
+        <w:rPr>
+          <w:rFonts w:ascii="Times New Roman" w:eastAsia="Aptos" w:hAnsi="Times New Roman" w:cs="Times New Roman"/>
+          <w:color w:val="444444"/>
+          <w:lang w:val="en-US"/>
+        </w:rPr>
+        <w:t xml:space="preserve">, </w:t>
+      </w:r>
+      <w:hyperlink r:id="rId17">
+        <w:r>
+          <w:rPr>
+            <w:rStyle w:val="Hipervnculo"/>
+            <w:rFonts w:ascii="Times New Roman" w:eastAsia="Aptos" w:hAnsi="Times New Roman" w:cs="Times New Roman"/>
+            <w:i/>
+            <w:iCs/>
+            <w:color w:val="770088"/>
+            <w:lang w:val="en-US"/>
+          </w:rPr>
+          <w:t>INTERVAL</w:t>
+        </w:r>
+      </w:hyperlink>
+      <w:r>
+        <w:rPr>
+          <w:rFonts w:ascii="Times New Roman" w:eastAsia="Aptos" w:hAnsi="Times New Roman" w:cs="Times New Roman"/>
+          <w:color w:val="444444"/>
+          <w:lang w:val="en-US"/>
+        </w:rPr>
+        <w:t xml:space="preserve"> </w:t>
+      </w:r>
+      <w:r>
+        <w:rPr>
+          <w:rFonts w:ascii="Times New Roman" w:eastAsia="Aptos" w:hAnsi="Times New Roman" w:cs="Times New Roman"/>
+          <w:color w:val="116644"/>
+          <w:lang w:val="en-US"/>
+        </w:rPr>
+        <w:t>1</w:t>
+      </w:r>
+      <w:r>
+        <w:rPr>
+          <w:rFonts w:ascii="Times New Roman" w:eastAsia="Aptos" w:hAnsi="Times New Roman" w:cs="Times New Roman"/>
+          <w:color w:val="444444"/>
+          <w:lang w:val="en-US"/>
+        </w:rPr>
+        <w:t xml:space="preserve"> DAY</w:t>
+      </w:r>
+      <w:r>
+        <w:rPr>
+          <w:rFonts w:ascii="Times New Roman" w:eastAsia="Aptos" w:hAnsi="Times New Roman" w:cs="Times New Roman"/>
+          <w:color w:val="999977"/>
+          <w:lang w:val="en-US"/>
+        </w:rPr>
+        <w:t>)</w:t>
+      </w:r>
+      <w:r>
+        <w:rPr>
+          <w:rFonts w:ascii="Times New Roman" w:eastAsia="Aptos" w:hAnsi="Times New Roman" w:cs="Times New Roman"/>
+          <w:color w:val="444444"/>
+          <w:lang w:val="en-US"/>
+        </w:rPr>
+        <w:t xml:space="preserve">;    </w:t>
+      </w:r>
+      <w:r>
+        <w:rPr>
+          <w:rFonts w:ascii="Times New Roman" w:hAnsi="Times New Roman" w:cs="Times New Roman"/>
+          <w:lang w:val="en-US"/>
+        </w:rPr>
+        <w:tab/>
+      </w:r>
+      <w:r>
+        <w:rPr>
+          <w:rFonts w:ascii="Times New Roman" w:hAnsi="Times New Roman" w:cs="Times New Roman"/>
+          <w:lang w:val="en-US"/>
+        </w:rPr>
+        <w:tab/>
+      </w:r>
+      <w:r>
+        <w:rPr>
+          <w:rFonts w:ascii="Times New Roman" w:hAnsi="Times New Roman" w:cs="Times New Roman"/>
+          <w:lang w:val="en-US"/>
+        </w:rPr>
+        <w:tab/>
+      </w:r>
+      <w:r>
+        <w:rPr>
+          <w:rFonts w:ascii="Times New Roman" w:hAnsi="Times New Roman" w:cs="Times New Roman"/>
+          <w:noProof/>
+        </w:rPr>
+        <w:drawing>
+          <wp:inline distT="0" distB="0" distL="0" distR="0" wp14:anchorId="2EFB7301" wp14:editId="7F77C148">
+            <wp:extent cx="2314575" cy="523875"/>
+            <wp:effectExtent l="0" t="0" r="0" b="0"/>
+            <wp:docPr id="1764301361" name="drawing"/>
+            <wp:cNvGraphicFramePr>
+              <a:graphicFrameLocks xmlns:a="http://schemas.openxmlformats.org/drawingml/2006/main" noChangeAspect="1"/>
+            </wp:cNvGraphicFramePr>
+            <a:graphic xmlns:a="http://schemas.openxmlformats.org/drawingml/2006/main">
+              <a:graphicData uri="http://schemas.openxmlformats.org/drawingml/2006/picture">
+                <pic:pic xmlns:pic="http://schemas.openxmlformats.org/drawingml/2006/picture">
+                  <pic:nvPicPr>
+                    <pic:cNvPr id="1764301361" name=""/>
+                    <pic:cNvPicPr/>
+                  </pic:nvPicPr>
+                  <pic:blipFill>
+                    <a:blip r:embed="rId18">
+                      <a:extLst>
+                        <a:ext uri="{28A0092B-C50C-407E-A947-70E740481C1C}">
+                          <a14:useLocalDpi xmlns:a14="http://schemas.microsoft.com/office/drawing/2010/main" val="0"/>
+                        </a:ext>
+                      </a:extLst>
+                    </a:blip>
+                    <a:stretch>
+                      <a:fillRect/>
+                    </a:stretch>
+                  </pic:blipFill>
+                  <pic:spPr>
+                    <a:xfrm>
+                      <a:off x="0" y="0"/>
+                      <a:ext cx="2314575" cy="523875"/>
+                    </a:xfrm>
+                    <a:prstGeom prst="rect">
+                      <a:avLst/>
+                    </a:prstGeom>
+                  </pic:spPr>
+                </pic:pic>
+              </a:graphicData>
+            </a:graphic>
+          </wp:inline>
+        </w:drawing>
+      </w:r>
+    </w:p>
+    <w:p>
+      <w:pPr>
+        <w:spacing w:before="240" w:after="240"/>
+        <w:ind w:firstLine="708"/>
+        <w:rPr>
+          <w:rFonts w:ascii="Times New Roman" w:eastAsia="Aptos" w:hAnsi="Times New Roman" w:cs="Times New Roman"/>
+          <w:color w:val="444444"/>
+        </w:rPr>
+      </w:pPr>
+      <w:r>
+        <w:rPr>
+          <w:rFonts w:ascii="Times New Roman" w:eastAsia="Aptos" w:hAnsi="Times New Roman" w:cs="Times New Roman"/>
+          <w:color w:val="444444"/>
+          <w:lang w:val="es-ES"/>
+        </w:rPr>
+        <w:t>4.Cuentas Reservas maneja cada empleado, con el que tiene más reservas arriba y que tiene menos abajo</w:t>
+      </w:r>
+    </w:p>
+    <w:p>
+      <w:pPr>
+        <w:spacing w:before="240" w:after="240"/>
+        <w:ind w:firstLine="708"/>
+        <w:rPr>
+          <w:rFonts w:ascii="Times New Roman" w:eastAsia="Aptos" w:hAnsi="Times New Roman" w:cs="Times New Roman"/>
+        </w:rPr>
+      </w:pPr>
+      <w:hyperlink r:id="rId19">
+        <w:r>
+          <w:rPr>
+            <w:rStyle w:val="Hipervnculo"/>
+            <w:rFonts w:ascii="Times New Roman" w:eastAsia="Aptos" w:hAnsi="Times New Roman" w:cs="Times New Roman"/>
+            <w:i/>
+            <w:iCs/>
+            <w:color w:val="770088"/>
+            <w:lang w:val="es-ES"/>
+          </w:rPr>
+          <w:t>SELECT</w:t>
+        </w:r>
+      </w:hyperlink>
+      <w:r>
+        <w:rPr>
+          <w:rFonts w:ascii="Times New Roman" w:eastAsia="Aptos" w:hAnsi="Times New Roman" w:cs="Times New Roman"/>
+          <w:color w:val="444444"/>
+          <w:lang w:val="es-ES"/>
+        </w:rPr>
+        <w:t xml:space="preserve"> </w:t>
+      </w:r>
+      <w:proofErr w:type="spellStart"/>
+      <w:r>
+        <w:rPr>
+          <w:rFonts w:ascii="Times New Roman" w:eastAsia="Aptos" w:hAnsi="Times New Roman" w:cs="Times New Roman"/>
+          <w:color w:val="444444"/>
+          <w:lang w:val="es-ES"/>
+        </w:rPr>
+        <w:t>e</w:t>
+      </w:r>
+      <w:r>
+        <w:rPr>
+          <w:rFonts w:ascii="Times New Roman" w:eastAsia="Aptos" w:hAnsi="Times New Roman" w:cs="Times New Roman"/>
+          <w:color w:val="0055AA"/>
+          <w:lang w:val="es-ES"/>
+        </w:rPr>
+        <w:t>.id_empleado</w:t>
+      </w:r>
+      <w:proofErr w:type="spellEnd"/>
+      <w:r>
+        <w:rPr>
+          <w:rFonts w:ascii="Times New Roman" w:eastAsia="Aptos" w:hAnsi="Times New Roman" w:cs="Times New Roman"/>
+          <w:color w:val="444444"/>
+          <w:lang w:val="es-ES"/>
+        </w:rPr>
+        <w:t xml:space="preserve">, </w:t>
+      </w:r>
+    </w:p>
+    <w:p>
+      <w:pPr>
+        <w:spacing w:before="240" w:after="240"/>
+        <w:ind w:left="708" w:firstLine="708"/>
+        <w:rPr>
+          <w:rFonts w:ascii="Times New Roman" w:eastAsia="Aptos" w:hAnsi="Times New Roman" w:cs="Times New Roman"/>
+        </w:rPr>
+      </w:pPr>
+      <w:proofErr w:type="spellStart"/>
+      <w:proofErr w:type="gramStart"/>
+      <w:r>
+        <w:rPr>
+          <w:rFonts w:ascii="Times New Roman" w:eastAsia="Aptos" w:hAnsi="Times New Roman" w:cs="Times New Roman"/>
+          <w:color w:val="444444"/>
+          <w:lang w:val="es-ES"/>
+        </w:rPr>
+        <w:t>e</w:t>
+      </w:r>
+      <w:r>
+        <w:rPr>
+          <w:rFonts w:ascii="Times New Roman" w:eastAsia="Aptos" w:hAnsi="Times New Roman" w:cs="Times New Roman"/>
+          <w:color w:val="0055AA"/>
+          <w:lang w:val="es-ES"/>
+        </w:rPr>
+        <w:t>.nombre</w:t>
+      </w:r>
+      <w:proofErr w:type="spellEnd"/>
+      <w:proofErr w:type="gramEnd"/>
+      <w:r>
+        <w:rPr>
+          <w:rFonts w:ascii="Times New Roman" w:eastAsia="Aptos" w:hAnsi="Times New Roman" w:cs="Times New Roman"/>
+          <w:color w:val="444444"/>
+          <w:lang w:val="es-ES"/>
+        </w:rPr>
+        <w:t xml:space="preserve">, </w:t>
+      </w:r>
+    </w:p>
+    <w:p>
+      <w:pPr>
+        <w:spacing w:before="240" w:after="240"/>
+        <w:ind w:left="708" w:firstLine="708"/>
+        <w:rPr>
+          <w:rFonts w:ascii="Times New Roman" w:eastAsia="Aptos" w:hAnsi="Times New Roman" w:cs="Times New Roman"/>
+        </w:rPr>
+      </w:pPr>
+      <w:proofErr w:type="spellStart"/>
+      <w:proofErr w:type="gramStart"/>
+      <w:r>
+        <w:rPr>
+          <w:rFonts w:ascii="Times New Roman" w:eastAsia="Aptos" w:hAnsi="Times New Roman" w:cs="Times New Roman"/>
+          <w:color w:val="444444"/>
+          <w:lang w:val="es-ES"/>
+        </w:rPr>
+        <w:t>e</w:t>
+      </w:r>
+      <w:r>
+        <w:rPr>
+          <w:rFonts w:ascii="Times New Roman" w:eastAsia="Aptos" w:hAnsi="Times New Roman" w:cs="Times New Roman"/>
+          <w:color w:val="0055AA"/>
+          <w:lang w:val="es-ES"/>
+        </w:rPr>
+        <w:t>.apellido</w:t>
+      </w:r>
+      <w:proofErr w:type="spellEnd"/>
+      <w:proofErr w:type="gramEnd"/>
+      <w:r>
+        <w:rPr>
+          <w:rFonts w:ascii="Times New Roman" w:eastAsia="Aptos" w:hAnsi="Times New Roman" w:cs="Times New Roman"/>
+          <w:color w:val="444444"/>
+          <w:lang w:val="es-ES"/>
+        </w:rPr>
+        <w:t xml:space="preserve">, </w:t>
+      </w:r>
+    </w:p>
+    <w:p>
+      <w:pPr>
+        <w:spacing w:before="240" w:after="240"/>
+        <w:ind w:left="708" w:firstLine="708"/>
+        <w:rPr>
+          <w:rFonts w:ascii="Times New Roman" w:eastAsia="Aptos" w:hAnsi="Times New Roman" w:cs="Times New Roman"/>
+        </w:rPr>
+      </w:pPr>
+      <w:hyperlink r:id="rId20">
+        <w:r>
+          <w:rPr>
+            <w:rStyle w:val="Hipervnculo"/>
+            <w:rFonts w:ascii="Times New Roman" w:eastAsia="Aptos" w:hAnsi="Times New Roman" w:cs="Times New Roman"/>
+            <w:i/>
+            <w:iCs/>
+            <w:color w:val="770088"/>
+            <w:lang w:val="es-ES"/>
+          </w:rPr>
+          <w:t>COUNT</w:t>
+        </w:r>
+      </w:hyperlink>
+      <w:r>
+        <w:rPr>
+          <w:rFonts w:ascii="Times New Roman" w:eastAsia="Aptos" w:hAnsi="Times New Roman" w:cs="Times New Roman"/>
+          <w:color w:val="999977"/>
+          <w:lang w:val="es-ES"/>
+        </w:rPr>
+        <w:t>(</w:t>
+      </w:r>
+      <w:r>
+        <w:rPr>
+          <w:rFonts w:ascii="Times New Roman" w:eastAsia="Aptos" w:hAnsi="Times New Roman" w:cs="Times New Roman"/>
+          <w:color w:val="770088"/>
+          <w:lang w:val="es-ES"/>
+        </w:rPr>
+        <w:t>DISTINCT</w:t>
+      </w:r>
+      <w:r>
+        <w:rPr>
+          <w:rFonts w:ascii="Times New Roman" w:eastAsia="Aptos" w:hAnsi="Times New Roman" w:cs="Times New Roman"/>
+          <w:color w:val="444444"/>
+          <w:lang w:val="es-ES"/>
+        </w:rPr>
+        <w:t xml:space="preserve"> </w:t>
+      </w:r>
+      <w:proofErr w:type="spellStart"/>
+      <w:r>
+        <w:rPr>
+          <w:rFonts w:ascii="Times New Roman" w:eastAsia="Aptos" w:hAnsi="Times New Roman" w:cs="Times New Roman"/>
+          <w:color w:val="444444"/>
+          <w:lang w:val="es-ES"/>
+        </w:rPr>
+        <w:t>er</w:t>
+      </w:r>
+      <w:r>
+        <w:rPr>
+          <w:rFonts w:ascii="Times New Roman" w:eastAsia="Aptos" w:hAnsi="Times New Roman" w:cs="Times New Roman"/>
+          <w:color w:val="0055AA"/>
+          <w:lang w:val="es-ES"/>
+        </w:rPr>
+        <w:t>.id_reserva</w:t>
+      </w:r>
+      <w:proofErr w:type="spellEnd"/>
+      <w:r>
+        <w:rPr>
+          <w:rFonts w:ascii="Times New Roman" w:eastAsia="Aptos" w:hAnsi="Times New Roman" w:cs="Times New Roman"/>
+          <w:color w:val="999977"/>
+          <w:lang w:val="es-ES"/>
+        </w:rPr>
+        <w:t>)</w:t>
+      </w:r>
+      <w:r>
+        <w:rPr>
+          <w:rFonts w:ascii="Times New Roman" w:eastAsia="Aptos" w:hAnsi="Times New Roman" w:cs="Times New Roman"/>
+          <w:color w:val="444444"/>
+          <w:lang w:val="es-ES"/>
+        </w:rPr>
+        <w:t xml:space="preserve"> </w:t>
+      </w:r>
+      <w:r>
+        <w:rPr>
+          <w:rFonts w:ascii="Times New Roman" w:eastAsia="Aptos" w:hAnsi="Times New Roman" w:cs="Times New Roman"/>
+          <w:color w:val="770088"/>
+          <w:lang w:val="es-ES"/>
+        </w:rPr>
+        <w:t>AS</w:t>
+      </w:r>
+      <w:r>
+        <w:rPr>
+          <w:rFonts w:ascii="Times New Roman" w:eastAsia="Aptos" w:hAnsi="Times New Roman" w:cs="Times New Roman"/>
+          <w:color w:val="444444"/>
+          <w:lang w:val="es-ES"/>
+        </w:rPr>
+        <w:t xml:space="preserve"> </w:t>
+      </w:r>
+      <w:proofErr w:type="spellStart"/>
+      <w:r>
+        <w:rPr>
+          <w:rFonts w:ascii="Times New Roman" w:eastAsia="Aptos" w:hAnsi="Times New Roman" w:cs="Times New Roman"/>
+          <w:color w:val="444444"/>
+          <w:lang w:val="es-ES"/>
+        </w:rPr>
+        <w:t>reservas_manejadas</w:t>
+      </w:r>
+      <w:proofErr w:type="spellEnd"/>
+      <w:r>
+        <w:rPr>
+          <w:rFonts w:ascii="Times New Roman" w:eastAsia="Aptos" w:hAnsi="Times New Roman" w:cs="Times New Roman"/>
+          <w:color w:val="444444"/>
+          <w:lang w:val="es-ES"/>
+        </w:rPr>
+        <w:t xml:space="preserve"> </w:t>
+      </w:r>
+    </w:p>
+    <w:p>
+      <w:pPr>
+        <w:spacing w:before="240" w:after="240"/>
+        <w:ind w:left="708" w:firstLine="708"/>
+        <w:rPr>
+          <w:rFonts w:ascii="Times New Roman" w:eastAsia="Aptos" w:hAnsi="Times New Roman" w:cs="Times New Roman"/>
+        </w:rPr>
+      </w:pPr>
+      <w:r>
+        <w:rPr>
+          <w:rFonts w:ascii="Times New Roman" w:eastAsia="Aptos" w:hAnsi="Times New Roman" w:cs="Times New Roman"/>
+          <w:color w:val="770088"/>
+          <w:lang w:val="es-ES"/>
+        </w:rPr>
+        <w:t>FROM</w:t>
+      </w:r>
+      <w:r>
+        <w:rPr>
+          <w:rFonts w:ascii="Times New Roman" w:eastAsia="Aptos" w:hAnsi="Times New Roman" w:cs="Times New Roman"/>
+          <w:color w:val="444444"/>
+          <w:lang w:val="es-ES"/>
+        </w:rPr>
+        <w:t xml:space="preserve"> Empleado e </w:t>
+      </w:r>
+      <w:r>
+        <w:rPr>
+          <w:rFonts w:ascii="Times New Roman" w:eastAsia="Aptos" w:hAnsi="Times New Roman" w:cs="Times New Roman"/>
+          <w:color w:val="770088"/>
+          <w:lang w:val="es-ES"/>
+        </w:rPr>
+        <w:t>JOIN</w:t>
+      </w:r>
+      <w:r>
+        <w:rPr>
+          <w:rFonts w:ascii="Times New Roman" w:eastAsia="Aptos" w:hAnsi="Times New Roman" w:cs="Times New Roman"/>
+          <w:color w:val="444444"/>
+          <w:lang w:val="es-ES"/>
+        </w:rPr>
+        <w:t xml:space="preserve"> </w:t>
+      </w:r>
+      <w:proofErr w:type="spellStart"/>
+      <w:r>
+        <w:rPr>
+          <w:rFonts w:ascii="Times New Roman" w:eastAsia="Aptos" w:hAnsi="Times New Roman" w:cs="Times New Roman"/>
+          <w:color w:val="444444"/>
+          <w:lang w:val="es-ES"/>
+        </w:rPr>
+        <w:t>empleado_reserva</w:t>
+      </w:r>
+      <w:proofErr w:type="spellEnd"/>
+      <w:r>
+        <w:rPr>
+          <w:rFonts w:ascii="Times New Roman" w:eastAsia="Aptos" w:hAnsi="Times New Roman" w:cs="Times New Roman"/>
+          <w:color w:val="444444"/>
+          <w:lang w:val="es-ES"/>
+        </w:rPr>
+        <w:t xml:space="preserve"> </w:t>
+      </w:r>
+      <w:proofErr w:type="spellStart"/>
+      <w:r>
+        <w:rPr>
+          <w:rFonts w:ascii="Times New Roman" w:eastAsia="Aptos" w:hAnsi="Times New Roman" w:cs="Times New Roman"/>
+          <w:color w:val="444444"/>
+          <w:lang w:val="es-ES"/>
+        </w:rPr>
+        <w:t>er</w:t>
+      </w:r>
+      <w:proofErr w:type="spellEnd"/>
+      <w:r>
+        <w:rPr>
+          <w:rFonts w:ascii="Times New Roman" w:eastAsia="Aptos" w:hAnsi="Times New Roman" w:cs="Times New Roman"/>
+          <w:color w:val="444444"/>
+          <w:lang w:val="es-ES"/>
+        </w:rPr>
+        <w:t xml:space="preserve"> </w:t>
+      </w:r>
+      <w:r>
+        <w:rPr>
+          <w:rFonts w:ascii="Times New Roman" w:eastAsia="Aptos" w:hAnsi="Times New Roman" w:cs="Times New Roman"/>
+          <w:color w:val="770088"/>
+          <w:lang w:val="es-ES"/>
+        </w:rPr>
+        <w:t>ON</w:t>
+      </w:r>
+      <w:r>
+        <w:rPr>
+          <w:rFonts w:ascii="Times New Roman" w:eastAsia="Aptos" w:hAnsi="Times New Roman" w:cs="Times New Roman"/>
+          <w:color w:val="444444"/>
+          <w:lang w:val="es-ES"/>
+        </w:rPr>
+        <w:t xml:space="preserve"> </w:t>
+      </w:r>
+      <w:proofErr w:type="spellStart"/>
+      <w:r>
+        <w:rPr>
+          <w:rFonts w:ascii="Times New Roman" w:eastAsia="Aptos" w:hAnsi="Times New Roman" w:cs="Times New Roman"/>
+          <w:color w:val="444444"/>
+          <w:lang w:val="es-ES"/>
+        </w:rPr>
+        <w:t>e</w:t>
+      </w:r>
+      <w:r>
+        <w:rPr>
+          <w:rFonts w:ascii="Times New Roman" w:eastAsia="Aptos" w:hAnsi="Times New Roman" w:cs="Times New Roman"/>
+          <w:color w:val="0055AA"/>
+          <w:lang w:val="es-ES"/>
+        </w:rPr>
+        <w:t>.id_empleado</w:t>
+      </w:r>
+      <w:proofErr w:type="spellEnd"/>
+      <w:r>
+        <w:rPr>
+          <w:rFonts w:ascii="Times New Roman" w:eastAsia="Aptos" w:hAnsi="Times New Roman" w:cs="Times New Roman"/>
+          <w:color w:val="444444"/>
+          <w:lang w:val="es-ES"/>
+        </w:rPr>
+        <w:t xml:space="preserve"> </w:t>
+      </w:r>
+      <w:r>
+        <w:rPr>
+          <w:rFonts w:ascii="Times New Roman" w:eastAsia="Aptos" w:hAnsi="Times New Roman" w:cs="Times New Roman"/>
+          <w:color w:val="FF00FF"/>
+          <w:lang w:val="es-ES"/>
+        </w:rPr>
+        <w:t>=</w:t>
+      </w:r>
+      <w:r>
+        <w:rPr>
+          <w:rFonts w:ascii="Times New Roman" w:eastAsia="Aptos" w:hAnsi="Times New Roman" w:cs="Times New Roman"/>
+          <w:color w:val="444444"/>
+          <w:lang w:val="es-ES"/>
+        </w:rPr>
+        <w:t xml:space="preserve"> </w:t>
+      </w:r>
+      <w:proofErr w:type="spellStart"/>
+      <w:r>
+        <w:rPr>
+          <w:rFonts w:ascii="Times New Roman" w:eastAsia="Aptos" w:hAnsi="Times New Roman" w:cs="Times New Roman"/>
+          <w:color w:val="444444"/>
+          <w:lang w:val="es-ES"/>
+        </w:rPr>
+        <w:t>er</w:t>
+      </w:r>
+      <w:r>
+        <w:rPr>
+          <w:rFonts w:ascii="Times New Roman" w:eastAsia="Aptos" w:hAnsi="Times New Roman" w:cs="Times New Roman"/>
+          <w:color w:val="0055AA"/>
+          <w:lang w:val="es-ES"/>
+        </w:rPr>
+        <w:t>.id_empleado</w:t>
+      </w:r>
+      <w:proofErr w:type="spellEnd"/>
+      <w:r>
+        <w:rPr>
+          <w:rFonts w:ascii="Times New Roman" w:eastAsia="Aptos" w:hAnsi="Times New Roman" w:cs="Times New Roman"/>
+          <w:color w:val="444444"/>
+          <w:lang w:val="es-ES"/>
+        </w:rPr>
+        <w:t xml:space="preserve"> </w:t>
+      </w:r>
+    </w:p>
+    <w:p>
+      <w:pPr>
+        <w:spacing w:before="240" w:after="240"/>
+        <w:ind w:left="708" w:firstLine="708"/>
+        <w:rPr>
+          <w:rFonts w:ascii="Times New Roman" w:eastAsia="Aptos" w:hAnsi="Times New Roman" w:cs="Times New Roman"/>
+        </w:rPr>
+      </w:pPr>
+      <w:r>
+        <w:rPr>
+          <w:rFonts w:ascii="Times New Roman" w:eastAsia="Aptos" w:hAnsi="Times New Roman" w:cs="Times New Roman"/>
+          <w:color w:val="770088"/>
+          <w:lang w:val="es-ES"/>
+        </w:rPr>
+        <w:lastRenderedPageBreak/>
+        <w:t>GROUP</w:t>
+      </w:r>
+      <w:r>
+        <w:rPr>
+          <w:rFonts w:ascii="Times New Roman" w:eastAsia="Aptos" w:hAnsi="Times New Roman" w:cs="Times New Roman"/>
+          <w:color w:val="444444"/>
+          <w:lang w:val="es-ES"/>
+        </w:rPr>
+        <w:t xml:space="preserve"> </w:t>
+      </w:r>
+      <w:r>
+        <w:rPr>
+          <w:rFonts w:ascii="Times New Roman" w:eastAsia="Aptos" w:hAnsi="Times New Roman" w:cs="Times New Roman"/>
+          <w:color w:val="770088"/>
+          <w:lang w:val="es-ES"/>
+        </w:rPr>
+        <w:t>BY</w:t>
+      </w:r>
+      <w:r>
+        <w:rPr>
+          <w:rFonts w:ascii="Times New Roman" w:eastAsia="Aptos" w:hAnsi="Times New Roman" w:cs="Times New Roman"/>
+          <w:color w:val="444444"/>
+          <w:lang w:val="es-ES"/>
+        </w:rPr>
+        <w:t xml:space="preserve"> </w:t>
+      </w:r>
+      <w:proofErr w:type="spellStart"/>
+      <w:r>
+        <w:rPr>
+          <w:rFonts w:ascii="Times New Roman" w:eastAsia="Aptos" w:hAnsi="Times New Roman" w:cs="Times New Roman"/>
+          <w:color w:val="444444"/>
+          <w:lang w:val="es-ES"/>
+        </w:rPr>
+        <w:t>e</w:t>
+      </w:r>
+      <w:r>
+        <w:rPr>
+          <w:rFonts w:ascii="Times New Roman" w:eastAsia="Aptos" w:hAnsi="Times New Roman" w:cs="Times New Roman"/>
+          <w:color w:val="0055AA"/>
+          <w:lang w:val="es-ES"/>
+        </w:rPr>
+        <w:t>.id_empleado</w:t>
+      </w:r>
+      <w:proofErr w:type="spellEnd"/>
+      <w:r>
+        <w:rPr>
+          <w:rFonts w:ascii="Times New Roman" w:eastAsia="Aptos" w:hAnsi="Times New Roman" w:cs="Times New Roman"/>
+          <w:color w:val="444444"/>
+          <w:lang w:val="es-ES"/>
+        </w:rPr>
+        <w:t xml:space="preserve">, </w:t>
+      </w:r>
+      <w:proofErr w:type="spellStart"/>
+      <w:proofErr w:type="gramStart"/>
+      <w:r>
+        <w:rPr>
+          <w:rFonts w:ascii="Times New Roman" w:eastAsia="Aptos" w:hAnsi="Times New Roman" w:cs="Times New Roman"/>
+          <w:color w:val="444444"/>
+          <w:lang w:val="es-ES"/>
+        </w:rPr>
+        <w:t>e</w:t>
+      </w:r>
+      <w:r>
+        <w:rPr>
+          <w:rFonts w:ascii="Times New Roman" w:eastAsia="Aptos" w:hAnsi="Times New Roman" w:cs="Times New Roman"/>
+          <w:color w:val="0055AA"/>
+          <w:lang w:val="es-ES"/>
+        </w:rPr>
+        <w:t>.nombre</w:t>
+      </w:r>
+      <w:proofErr w:type="spellEnd"/>
+      <w:proofErr w:type="gramEnd"/>
+      <w:r>
+        <w:rPr>
+          <w:rFonts w:ascii="Times New Roman" w:eastAsia="Aptos" w:hAnsi="Times New Roman" w:cs="Times New Roman"/>
+          <w:color w:val="444444"/>
+          <w:lang w:val="es-ES"/>
+        </w:rPr>
+        <w:t xml:space="preserve">, </w:t>
+      </w:r>
+      <w:proofErr w:type="spellStart"/>
+      <w:r>
+        <w:rPr>
+          <w:rFonts w:ascii="Times New Roman" w:eastAsia="Aptos" w:hAnsi="Times New Roman" w:cs="Times New Roman"/>
+          <w:color w:val="444444"/>
+          <w:lang w:val="es-ES"/>
+        </w:rPr>
+        <w:t>e</w:t>
+      </w:r>
+      <w:r>
+        <w:rPr>
+          <w:rFonts w:ascii="Times New Roman" w:eastAsia="Aptos" w:hAnsi="Times New Roman" w:cs="Times New Roman"/>
+          <w:color w:val="0055AA"/>
+          <w:lang w:val="es-ES"/>
+        </w:rPr>
+        <w:t>.apellido</w:t>
+      </w:r>
+      <w:proofErr w:type="spellEnd"/>
+      <w:r>
+        <w:rPr>
+          <w:rFonts w:ascii="Times New Roman" w:eastAsia="Aptos" w:hAnsi="Times New Roman" w:cs="Times New Roman"/>
+          <w:color w:val="444444"/>
+          <w:lang w:val="es-ES"/>
+        </w:rPr>
+        <w:t xml:space="preserve"> </w:t>
+      </w:r>
+    </w:p>
+    <w:p>
+      <w:pPr>
+        <w:spacing w:before="240" w:after="240"/>
+        <w:ind w:left="708" w:firstLine="708"/>
+        <w:rPr>
+          <w:rFonts w:ascii="Times New Roman" w:eastAsia="Aptos" w:hAnsi="Times New Roman" w:cs="Times New Roman"/>
+        </w:rPr>
+      </w:pPr>
+      <w:r>
+        <w:rPr>
+          <w:rFonts w:ascii="Times New Roman" w:eastAsia="Aptos" w:hAnsi="Times New Roman" w:cs="Times New Roman"/>
+          <w:color w:val="770088"/>
+          <w:lang w:val="es-ES"/>
+        </w:rPr>
+        <w:t>ORDER</w:t>
+      </w:r>
+      <w:r>
+        <w:rPr>
+          <w:rFonts w:ascii="Times New Roman" w:eastAsia="Aptos" w:hAnsi="Times New Roman" w:cs="Times New Roman"/>
+          <w:color w:val="444444"/>
+          <w:lang w:val="es-ES"/>
+        </w:rPr>
+        <w:t xml:space="preserve"> </w:t>
+      </w:r>
+      <w:r>
+        <w:rPr>
+          <w:rFonts w:ascii="Times New Roman" w:eastAsia="Aptos" w:hAnsi="Times New Roman" w:cs="Times New Roman"/>
+          <w:color w:val="770088"/>
+          <w:lang w:val="es-ES"/>
+        </w:rPr>
+        <w:t>BY</w:t>
+      </w:r>
+      <w:r>
+        <w:rPr>
+          <w:rFonts w:ascii="Times New Roman" w:eastAsia="Aptos" w:hAnsi="Times New Roman" w:cs="Times New Roman"/>
+          <w:color w:val="444444"/>
+          <w:lang w:val="es-ES"/>
+        </w:rPr>
+        <w:t xml:space="preserve"> </w:t>
+      </w:r>
+      <w:proofErr w:type="spellStart"/>
+      <w:r>
+        <w:rPr>
+          <w:rFonts w:ascii="Times New Roman" w:eastAsia="Aptos" w:hAnsi="Times New Roman" w:cs="Times New Roman"/>
+          <w:color w:val="444444"/>
+          <w:lang w:val="es-ES"/>
+        </w:rPr>
+        <w:t>reservas_manejadas</w:t>
+      </w:r>
+      <w:proofErr w:type="spellEnd"/>
+      <w:r>
+        <w:rPr>
+          <w:rFonts w:ascii="Times New Roman" w:eastAsia="Aptos" w:hAnsi="Times New Roman" w:cs="Times New Roman"/>
+          <w:color w:val="444444"/>
+          <w:lang w:val="es-ES"/>
+        </w:rPr>
+        <w:t xml:space="preserve"> </w:t>
+      </w:r>
+      <w:r>
+        <w:rPr>
+          <w:rFonts w:ascii="Times New Roman" w:eastAsia="Aptos" w:hAnsi="Times New Roman" w:cs="Times New Roman"/>
+          <w:color w:val="770088"/>
+          <w:lang w:val="es-ES"/>
+        </w:rPr>
+        <w:t>DESC</w:t>
+      </w:r>
+      <w:r>
+        <w:rPr>
+          <w:rFonts w:ascii="Times New Roman" w:eastAsia="Aptos" w:hAnsi="Times New Roman" w:cs="Times New Roman"/>
+          <w:color w:val="444444"/>
+          <w:lang w:val="es-ES"/>
+        </w:rPr>
+        <w:t>;</w:t>
+      </w:r>
+    </w:p>
+    <w:p>
+      <w:pPr>
+        <w:spacing w:before="240" w:after="240"/>
+        <w:ind w:firstLine="708"/>
+        <w:rPr>
+          <w:rFonts w:ascii="Times New Roman" w:hAnsi="Times New Roman" w:cs="Times New Roman"/>
+        </w:rPr>
+      </w:pPr>
+      <w:r>
+        <w:rPr>
+          <w:rFonts w:ascii="Times New Roman" w:hAnsi="Times New Roman" w:cs="Times New Roman"/>
+          <w:noProof/>
+        </w:rPr>
+        <w:drawing>
+          <wp:inline distT="0" distB="0" distL="0" distR="0" wp14:anchorId="303ED1C8" wp14:editId="7502AB69">
+            <wp:extent cx="3552825" cy="1181100"/>
+            <wp:effectExtent l="0" t="0" r="0" b="0"/>
+            <wp:docPr id="112047285" name="drawing"/>
+            <wp:cNvGraphicFramePr>
+              <a:graphicFrameLocks xmlns:a="http://schemas.openxmlformats.org/drawingml/2006/main" noChangeAspect="1"/>
+            </wp:cNvGraphicFramePr>
+            <a:graphic xmlns:a="http://schemas.openxmlformats.org/drawingml/2006/main">
+              <a:graphicData uri="http://schemas.openxmlformats.org/drawingml/2006/picture">
+                <pic:pic xmlns:pic="http://schemas.openxmlformats.org/drawingml/2006/picture">
+                  <pic:nvPicPr>
+                    <pic:cNvPr id="112047285" name=""/>
+                    <pic:cNvPicPr/>
+                  </pic:nvPicPr>
+                  <pic:blipFill>
+                    <a:blip r:embed="rId21">
+                      <a:extLst>
+                        <a:ext uri="{28A0092B-C50C-407E-A947-70E740481C1C}">
+                          <a14:useLocalDpi xmlns:a14="http://schemas.microsoft.com/office/drawing/2010/main" val="0"/>
+                        </a:ext>
+                      </a:extLst>
+                    </a:blip>
+                    <a:stretch>
+                      <a:fillRect/>
+                    </a:stretch>
+                  </pic:blipFill>
+                  <pic:spPr>
+                    <a:xfrm>
+                      <a:off x="0" y="0"/>
+                      <a:ext cx="3552825" cy="1181100"/>
+                    </a:xfrm>
+                    <a:prstGeom prst="rect">
+                      <a:avLst/>
+                    </a:prstGeom>
+                  </pic:spPr>
+                </pic:pic>
+              </a:graphicData>
+            </a:graphic>
+          </wp:inline>
+        </w:drawing>
+      </w:r>
+    </w:p>
+    <w:p>
+      <w:pPr>
+        <w:spacing w:before="240" w:after="240"/>
+        <w:ind w:firstLine="708"/>
+        <w:rPr>
+          <w:rFonts w:ascii="Times New Roman" w:hAnsi="Times New Roman" w:cs="Times New Roman"/>
+        </w:rPr>
+      </w:pPr>
+    </w:p>
+    <w:p>
+      <w:pPr>
+        <w:spacing w:before="240" w:after="240"/>
+        <w:ind w:firstLine="708"/>
+        <w:rPr>
+          <w:rFonts w:ascii="Times New Roman" w:hAnsi="Times New Roman" w:cs="Times New Roman"/>
+        </w:rPr>
+      </w:pPr>
+    </w:p>
+    <w:p>
+      <w:pPr>
+        <w:spacing w:before="240" w:after="240"/>
+        <w:ind w:firstLine="708"/>
+        <w:rPr>
+          <w:rFonts w:ascii="Times New Roman" w:hAnsi="Times New Roman" w:cs="Times New Roman"/>
+        </w:rPr>
+      </w:pPr>
+    </w:p>
+    <w:p>
+      <w:pPr>
+        <w:spacing w:before="240" w:after="240"/>
+        <w:ind w:firstLine="708"/>
+        <w:rPr>
+          <w:rFonts w:ascii="Times New Roman" w:hAnsi="Times New Roman" w:cs="Times New Roman"/>
+        </w:rPr>
+      </w:pPr>
+    </w:p>
+    <w:p>
+      <w:pPr>
+        <w:spacing w:before="240" w:after="240"/>
+        <w:ind w:firstLine="708"/>
+        <w:rPr>
+          <w:rFonts w:ascii="Times New Roman" w:hAnsi="Times New Roman" w:cs="Times New Roman"/>
+        </w:rPr>
+      </w:pPr>
+    </w:p>
+    <w:p>
+      <w:pPr>
+        <w:spacing w:before="240" w:after="240"/>
+        <w:ind w:firstLine="708"/>
+        <w:rPr>
+          <w:rFonts w:ascii="Times New Roman" w:hAnsi="Times New Roman" w:cs="Times New Roman"/>
+        </w:rPr>
+      </w:pPr>
+    </w:p>
+    <w:p>
+      <w:pPr>
+        <w:spacing w:before="240" w:after="240"/>
+        <w:ind w:firstLine="708"/>
+        <w:rPr>
+          <w:rFonts w:ascii="Times New Roman" w:hAnsi="Times New Roman" w:cs="Times New Roman"/>
+        </w:rPr>
+      </w:pPr>
+    </w:p>
+    <w:p>
+      <w:pPr>
+        <w:spacing w:before="240" w:after="240"/>
+        <w:ind w:firstLine="708"/>
+        <w:rPr>
+          <w:rFonts w:ascii="Times New Roman" w:hAnsi="Times New Roman" w:cs="Times New Roman"/>
+        </w:rPr>
+      </w:pPr>
+      <w:r>
+        <w:rPr>
+          <w:rFonts w:ascii="Times New Roman" w:hAnsi="Times New Roman" w:cs="Times New Roman"/>
+        </w:rPr>
+        <w:lastRenderedPageBreak/>
+        <w:t>5.Lo que se fue recaudando por mes en los hoteles</w:t>
+      </w:r>
+    </w:p>
+    <w:p>
+      <w:pPr>
+        <w:spacing w:before="240" w:after="240"/>
+        <w:ind w:firstLine="708"/>
+        <w:rPr>
+          <w:rFonts w:ascii="Times New Roman" w:eastAsia="Aptos" w:hAnsi="Times New Roman" w:cs="Times New Roman"/>
+        </w:rPr>
+      </w:pPr>
+      <w:hyperlink r:id="rId22">
+        <w:r>
+          <w:rPr>
+            <w:rStyle w:val="Hipervnculo"/>
+            <w:rFonts w:ascii="Times New Roman" w:eastAsia="Aptos" w:hAnsi="Times New Roman" w:cs="Times New Roman"/>
+            <w:i/>
+            <w:iCs/>
+            <w:color w:val="770088"/>
+            <w:lang w:val="es-ES"/>
+          </w:rPr>
+          <w:t>SELECT</w:t>
+        </w:r>
+      </w:hyperlink>
+      <w:r>
+        <w:rPr>
+          <w:rFonts w:ascii="Times New Roman" w:eastAsia="Aptos" w:hAnsi="Times New Roman" w:cs="Times New Roman"/>
+          <w:color w:val="444444"/>
+          <w:lang w:val="es-ES"/>
+        </w:rPr>
+        <w:t xml:space="preserve"> DATE_</w:t>
+      </w:r>
+      <w:proofErr w:type="gramStart"/>
+      <w:r>
+        <w:rPr>
+          <w:rFonts w:ascii="Times New Roman" w:eastAsia="Aptos" w:hAnsi="Times New Roman" w:cs="Times New Roman"/>
+          <w:color w:val="444444"/>
+          <w:lang w:val="es-ES"/>
+        </w:rPr>
+        <w:t>FORMAT</w:t>
+      </w:r>
+      <w:r>
+        <w:rPr>
+          <w:rFonts w:ascii="Times New Roman" w:eastAsia="Aptos" w:hAnsi="Times New Roman" w:cs="Times New Roman"/>
+          <w:color w:val="999977"/>
+          <w:lang w:val="es-ES"/>
+        </w:rPr>
+        <w:t>(</w:t>
+      </w:r>
+      <w:proofErr w:type="spellStart"/>
+      <w:proofErr w:type="gramEnd"/>
+      <w:r>
+        <w:rPr>
+          <w:rFonts w:ascii="Times New Roman" w:eastAsia="Aptos" w:hAnsi="Times New Roman" w:cs="Times New Roman"/>
+          <w:color w:val="444444"/>
+          <w:lang w:val="es-ES"/>
+        </w:rPr>
+        <w:t>fecha_pago</w:t>
+      </w:r>
+      <w:proofErr w:type="spellEnd"/>
+      <w:r>
+        <w:rPr>
+          <w:rFonts w:ascii="Times New Roman" w:eastAsia="Aptos" w:hAnsi="Times New Roman" w:cs="Times New Roman"/>
+          <w:color w:val="444444"/>
+          <w:lang w:val="es-ES"/>
+        </w:rPr>
+        <w:t xml:space="preserve">, </w:t>
+      </w:r>
+      <w:r>
+        <w:rPr>
+          <w:rFonts w:ascii="Times New Roman" w:eastAsia="Aptos" w:hAnsi="Times New Roman" w:cs="Times New Roman"/>
+          <w:color w:val="AA1111"/>
+          <w:lang w:val="es-ES"/>
+        </w:rPr>
+        <w:t>'%m'</w:t>
+      </w:r>
+      <w:r>
+        <w:rPr>
+          <w:rFonts w:ascii="Times New Roman" w:eastAsia="Aptos" w:hAnsi="Times New Roman" w:cs="Times New Roman"/>
+          <w:color w:val="999977"/>
+          <w:lang w:val="es-ES"/>
+        </w:rPr>
+        <w:t>)</w:t>
+      </w:r>
+      <w:r>
+        <w:rPr>
+          <w:rFonts w:ascii="Times New Roman" w:eastAsia="Aptos" w:hAnsi="Times New Roman" w:cs="Times New Roman"/>
+          <w:color w:val="444444"/>
+          <w:lang w:val="es-ES"/>
+        </w:rPr>
+        <w:t xml:space="preserve"> </w:t>
+      </w:r>
+      <w:r>
+        <w:rPr>
+          <w:rFonts w:ascii="Times New Roman" w:eastAsia="Aptos" w:hAnsi="Times New Roman" w:cs="Times New Roman"/>
+          <w:color w:val="770088"/>
+          <w:lang w:val="es-ES"/>
+        </w:rPr>
+        <w:t>AS</w:t>
+      </w:r>
+      <w:r>
+        <w:rPr>
+          <w:rFonts w:ascii="Times New Roman" w:eastAsia="Aptos" w:hAnsi="Times New Roman" w:cs="Times New Roman"/>
+          <w:color w:val="444444"/>
+          <w:lang w:val="es-ES"/>
+        </w:rPr>
+        <w:t xml:space="preserve"> </w:t>
+      </w:r>
+      <w:proofErr w:type="spellStart"/>
+      <w:r>
+        <w:rPr>
+          <w:rFonts w:ascii="Times New Roman" w:eastAsia="Aptos" w:hAnsi="Times New Roman" w:cs="Times New Roman"/>
+          <w:color w:val="444444"/>
+          <w:lang w:val="es-ES"/>
+        </w:rPr>
+        <w:t>mes_recaudado</w:t>
+      </w:r>
+      <w:proofErr w:type="spellEnd"/>
+      <w:r>
+        <w:rPr>
+          <w:rFonts w:ascii="Times New Roman" w:eastAsia="Aptos" w:hAnsi="Times New Roman" w:cs="Times New Roman"/>
+          <w:color w:val="444444"/>
+          <w:lang w:val="es-ES"/>
+        </w:rPr>
+        <w:t xml:space="preserve">, </w:t>
+      </w:r>
+    </w:p>
+    <w:p>
+      <w:pPr>
+        <w:spacing w:before="240" w:after="240"/>
+        <w:ind w:left="708" w:firstLine="708"/>
+        <w:rPr>
+          <w:rFonts w:ascii="Times New Roman" w:eastAsia="Aptos" w:hAnsi="Times New Roman" w:cs="Times New Roman"/>
+        </w:rPr>
+      </w:pPr>
+      <w:hyperlink r:id="rId23">
+        <w:r>
+          <w:rPr>
+            <w:rStyle w:val="Hipervnculo"/>
+            <w:rFonts w:ascii="Times New Roman" w:eastAsia="Aptos" w:hAnsi="Times New Roman" w:cs="Times New Roman"/>
+            <w:i/>
+            <w:iCs/>
+            <w:color w:val="770088"/>
+            <w:lang w:val="es-ES"/>
+          </w:rPr>
+          <w:t>SUM</w:t>
+        </w:r>
+      </w:hyperlink>
+      <w:r>
+        <w:rPr>
+          <w:rFonts w:ascii="Times New Roman" w:eastAsia="Aptos" w:hAnsi="Times New Roman" w:cs="Times New Roman"/>
+          <w:color w:val="999977"/>
+          <w:lang w:val="es-ES"/>
+        </w:rPr>
+        <w:t>(</w:t>
+      </w:r>
+      <w:r>
+        <w:rPr>
+          <w:rFonts w:ascii="Times New Roman" w:eastAsia="Aptos" w:hAnsi="Times New Roman" w:cs="Times New Roman"/>
+          <w:color w:val="444444"/>
+          <w:lang w:val="es-ES"/>
+        </w:rPr>
+        <w:t>monto</w:t>
+      </w:r>
+      <w:r>
+        <w:rPr>
+          <w:rFonts w:ascii="Times New Roman" w:eastAsia="Aptos" w:hAnsi="Times New Roman" w:cs="Times New Roman"/>
+          <w:color w:val="999977"/>
+          <w:lang w:val="es-ES"/>
+        </w:rPr>
+        <w:t>)</w:t>
+      </w:r>
+      <w:r>
+        <w:rPr>
+          <w:rFonts w:ascii="Times New Roman" w:eastAsia="Aptos" w:hAnsi="Times New Roman" w:cs="Times New Roman"/>
+          <w:color w:val="444444"/>
+          <w:lang w:val="es-ES"/>
+        </w:rPr>
+        <w:t xml:space="preserve"> </w:t>
+      </w:r>
+      <w:r>
+        <w:rPr>
+          <w:rFonts w:ascii="Times New Roman" w:eastAsia="Aptos" w:hAnsi="Times New Roman" w:cs="Times New Roman"/>
+          <w:color w:val="770088"/>
+          <w:lang w:val="es-ES"/>
+        </w:rPr>
+        <w:t>AS</w:t>
+      </w:r>
+      <w:r>
+        <w:rPr>
+          <w:rFonts w:ascii="Times New Roman" w:eastAsia="Aptos" w:hAnsi="Times New Roman" w:cs="Times New Roman"/>
+          <w:color w:val="444444"/>
+          <w:lang w:val="es-ES"/>
+        </w:rPr>
+        <w:t xml:space="preserve"> </w:t>
+      </w:r>
+      <w:proofErr w:type="spellStart"/>
+      <w:r>
+        <w:rPr>
+          <w:rFonts w:ascii="Times New Roman" w:eastAsia="Aptos" w:hAnsi="Times New Roman" w:cs="Times New Roman"/>
+          <w:color w:val="444444"/>
+          <w:lang w:val="es-ES"/>
+        </w:rPr>
+        <w:t>total_recaudado</w:t>
+      </w:r>
+      <w:proofErr w:type="spellEnd"/>
+      <w:r>
+        <w:rPr>
+          <w:rFonts w:ascii="Times New Roman" w:eastAsia="Aptos" w:hAnsi="Times New Roman" w:cs="Times New Roman"/>
+          <w:color w:val="444444"/>
+          <w:lang w:val="es-ES"/>
+        </w:rPr>
+        <w:t xml:space="preserve"> </w:t>
+      </w:r>
+    </w:p>
+    <w:p>
+      <w:pPr>
+        <w:spacing w:before="240" w:after="240"/>
+        <w:ind w:left="708" w:firstLine="708"/>
+        <w:rPr>
+          <w:rFonts w:ascii="Times New Roman" w:eastAsia="Aptos" w:hAnsi="Times New Roman" w:cs="Times New Roman"/>
+        </w:rPr>
+      </w:pPr>
+      <w:r>
+        <w:rPr>
+          <w:rFonts w:ascii="Times New Roman" w:eastAsia="Aptos" w:hAnsi="Times New Roman" w:cs="Times New Roman"/>
+          <w:color w:val="770088"/>
+          <w:lang w:val="es-ES"/>
+        </w:rPr>
+        <w:t>FROM</w:t>
+      </w:r>
+      <w:r>
+        <w:rPr>
+          <w:rFonts w:ascii="Times New Roman" w:eastAsia="Aptos" w:hAnsi="Times New Roman" w:cs="Times New Roman"/>
+          <w:color w:val="444444"/>
+          <w:lang w:val="es-ES"/>
+        </w:rPr>
+        <w:t xml:space="preserve"> Reserva</w:t>
+      </w:r>
+    </w:p>
+    <w:p>
+      <w:pPr>
+        <w:spacing w:before="240" w:after="240"/>
+        <w:ind w:left="708" w:firstLine="708"/>
+        <w:rPr>
+          <w:rFonts w:ascii="Times New Roman" w:eastAsia="Aptos" w:hAnsi="Times New Roman" w:cs="Times New Roman"/>
+        </w:rPr>
+      </w:pPr>
+      <w:r>
+        <w:rPr>
+          <w:rFonts w:ascii="Times New Roman" w:eastAsia="Aptos" w:hAnsi="Times New Roman" w:cs="Times New Roman"/>
+          <w:color w:val="444444"/>
+          <w:lang w:val="es-ES"/>
+        </w:rPr>
+        <w:t xml:space="preserve"> </w:t>
+      </w:r>
+      <w:r>
+        <w:rPr>
+          <w:rFonts w:ascii="Times New Roman" w:eastAsia="Aptos" w:hAnsi="Times New Roman" w:cs="Times New Roman"/>
+          <w:color w:val="770088"/>
+          <w:lang w:val="es-ES"/>
+        </w:rPr>
+        <w:t>GROUP</w:t>
+      </w:r>
+      <w:r>
+        <w:rPr>
+          <w:rFonts w:ascii="Times New Roman" w:eastAsia="Aptos" w:hAnsi="Times New Roman" w:cs="Times New Roman"/>
+          <w:color w:val="444444"/>
+          <w:lang w:val="es-ES"/>
+        </w:rPr>
+        <w:t xml:space="preserve"> </w:t>
+      </w:r>
+      <w:r>
+        <w:rPr>
+          <w:rFonts w:ascii="Times New Roman" w:eastAsia="Aptos" w:hAnsi="Times New Roman" w:cs="Times New Roman"/>
+          <w:color w:val="770088"/>
+          <w:lang w:val="es-ES"/>
+        </w:rPr>
+        <w:t>BY</w:t>
+      </w:r>
+      <w:r>
+        <w:rPr>
+          <w:rFonts w:ascii="Times New Roman" w:eastAsia="Aptos" w:hAnsi="Times New Roman" w:cs="Times New Roman"/>
+          <w:color w:val="444444"/>
+          <w:lang w:val="es-ES"/>
+        </w:rPr>
+        <w:t xml:space="preserve"> </w:t>
+      </w:r>
+      <w:proofErr w:type="spellStart"/>
+      <w:r>
+        <w:rPr>
+          <w:rFonts w:ascii="Times New Roman" w:eastAsia="Aptos" w:hAnsi="Times New Roman" w:cs="Times New Roman"/>
+          <w:color w:val="444444"/>
+          <w:lang w:val="es-ES"/>
+        </w:rPr>
+        <w:t>mes_recaudado</w:t>
+      </w:r>
+      <w:proofErr w:type="spellEnd"/>
+      <w:r>
+        <w:rPr>
+          <w:rFonts w:ascii="Times New Roman" w:eastAsia="Aptos" w:hAnsi="Times New Roman" w:cs="Times New Roman"/>
+          <w:color w:val="444444"/>
+          <w:lang w:val="es-ES"/>
+        </w:rPr>
+        <w:t xml:space="preserve"> </w:t>
+      </w:r>
+    </w:p>
+    <w:p>
+      <w:pPr>
+        <w:spacing w:before="240" w:after="240"/>
+        <w:ind w:left="708" w:firstLine="708"/>
+        <w:rPr>
+          <w:rFonts w:ascii="Times New Roman" w:eastAsia="Aptos" w:hAnsi="Times New Roman" w:cs="Times New Roman"/>
+        </w:rPr>
+      </w:pPr>
+      <w:r>
+        <w:rPr>
+          <w:rFonts w:ascii="Times New Roman" w:eastAsia="Aptos" w:hAnsi="Times New Roman" w:cs="Times New Roman"/>
+          <w:color w:val="770088"/>
+          <w:lang w:val="es-ES"/>
+        </w:rPr>
+        <w:t>ORDER</w:t>
+      </w:r>
+      <w:r>
+        <w:rPr>
+          <w:rFonts w:ascii="Times New Roman" w:eastAsia="Aptos" w:hAnsi="Times New Roman" w:cs="Times New Roman"/>
+          <w:color w:val="444444"/>
+          <w:lang w:val="es-ES"/>
+        </w:rPr>
+        <w:t xml:space="preserve"> </w:t>
+      </w:r>
+      <w:r>
+        <w:rPr>
+          <w:rFonts w:ascii="Times New Roman" w:eastAsia="Aptos" w:hAnsi="Times New Roman" w:cs="Times New Roman"/>
+          <w:color w:val="770088"/>
+          <w:lang w:val="es-ES"/>
+        </w:rPr>
+        <w:t>BY</w:t>
+      </w:r>
+      <w:r>
+        <w:rPr>
+          <w:rFonts w:ascii="Times New Roman" w:eastAsia="Aptos" w:hAnsi="Times New Roman" w:cs="Times New Roman"/>
+          <w:color w:val="444444"/>
+          <w:lang w:val="es-ES"/>
+        </w:rPr>
+        <w:t xml:space="preserve"> </w:t>
+      </w:r>
+      <w:proofErr w:type="spellStart"/>
+      <w:r>
+        <w:rPr>
+          <w:rFonts w:ascii="Times New Roman" w:eastAsia="Aptos" w:hAnsi="Times New Roman" w:cs="Times New Roman"/>
+          <w:color w:val="444444"/>
+          <w:lang w:val="es-ES"/>
+        </w:rPr>
+        <w:t>mes_recaudado</w:t>
+      </w:r>
+      <w:proofErr w:type="spellEnd"/>
+      <w:r>
+        <w:rPr>
+          <w:rFonts w:ascii="Times New Roman" w:eastAsia="Aptos" w:hAnsi="Times New Roman" w:cs="Times New Roman"/>
+          <w:color w:val="444444"/>
+          <w:lang w:val="es-ES"/>
+        </w:rPr>
+        <w:t xml:space="preserve"> </w:t>
+      </w:r>
+      <w:r>
+        <w:rPr>
+          <w:rFonts w:ascii="Times New Roman" w:eastAsia="Aptos" w:hAnsi="Times New Roman" w:cs="Times New Roman"/>
+          <w:color w:val="770088"/>
+          <w:lang w:val="es-ES"/>
+        </w:rPr>
+        <w:t>DESC</w:t>
+      </w:r>
+      <w:r>
+        <w:rPr>
+          <w:rFonts w:ascii="Times New Roman" w:eastAsia="Aptos" w:hAnsi="Times New Roman" w:cs="Times New Roman"/>
+          <w:color w:val="444444"/>
+          <w:lang w:val="es-ES"/>
+        </w:rPr>
+        <w:t>;</w:t>
+      </w:r>
+    </w:p>
+    <w:p>
+      <w:pPr>
+        <w:spacing w:before="240" w:after="240"/>
+        <w:ind w:left="708" w:firstLine="708"/>
+      </w:pPr>
+      <w:r>
+        <w:rPr>
+          <w:noProof/>
+        </w:rPr>
+        <w:drawing>
+          <wp:inline distT="0" distB="0" distL="0" distR="0" wp14:anchorId="0276DF79" wp14:editId="2567D00B">
+            <wp:extent cx="2076450" cy="390525"/>
+            <wp:effectExtent l="0" t="0" r="0" b="0"/>
+            <wp:docPr id="1136619304" name="drawing"/>
+            <wp:cNvGraphicFramePr>
+              <a:graphicFrameLocks xmlns:a="http://schemas.openxmlformats.org/drawingml/2006/main" noChangeAspect="1"/>
+            </wp:cNvGraphicFramePr>
+            <a:graphic xmlns:a="http://schemas.openxmlformats.org/drawingml/2006/main">
+              <a:graphicData uri="http://schemas.openxmlformats.org/drawingml/2006/picture">
+                <pic:pic xmlns:pic="http://schemas.openxmlformats.org/drawingml/2006/picture">
+                  <pic:nvPicPr>
+                    <pic:cNvPr id="1136619304" name=""/>
+                    <pic:cNvPicPr/>
+                  </pic:nvPicPr>
+                  <pic:blipFill>
+                    <a:blip r:embed="rId24">
+                      <a:extLst>
+                        <a:ext uri="{28A0092B-C50C-407E-A947-70E740481C1C}">
+                          <a14:useLocalDpi xmlns:a14="http://schemas.microsoft.com/office/drawing/2010/main" val="0"/>
+                        </a:ext>
+                      </a:extLst>
+                    </a:blip>
+                    <a:stretch>
+                      <a:fillRect/>
+                    </a:stretch>
+                  </pic:blipFill>
+                  <pic:spPr>
+                    <a:xfrm>
+                      <a:off x="0" y="0"/>
+                      <a:ext cx="2076450" cy="390525"/>
+                    </a:xfrm>
+                    <a:prstGeom prst="rect">
+                      <a:avLst/>
+                    </a:prstGeom>
+                  </pic:spPr>
+                </pic:pic>
+              </a:graphicData>
+            </a:graphic>
+          </wp:inline>
+        </w:drawing>
       </w:r>
     </w:p>
     <w:p>
@@ -2820,52 +6864,6 @@
       <w:r>
         <w:br w:type="page"/>
       </w:r>
-    </w:p>
-    <w:p>
-      <w:pPr>
-        <w:spacing w:after="0"/>
-        <w:ind w:left="-5"/>
-      </w:pPr>
-      <w:r>
-        <w:rPr>
-          <w:rFonts w:ascii="Calibri" w:eastAsia="Calibri" w:hAnsi="Calibri" w:cs="Calibri"/>
-          <w:b/>
-          <w:color w:val="365F91"/>
-          <w:sz w:val="28"/>
-        </w:rPr>
-        <w:lastRenderedPageBreak/>
-        <w:t xml:space="preserve">Modelo de Inteligencia de Negocios (Opcional) </w:t>
-      </w:r>
-    </w:p>
-    <w:p>
-      <w:pPr>
-        <w:ind w:left="-5"/>
-      </w:pPr>
-      <w:r>
-        <w:t xml:space="preserve">Escribir aquí el contenido de la sección... </w:t>
-      </w:r>
-    </w:p>
-    <w:p>
-      <w:pPr>
-        <w:spacing w:after="0"/>
-        <w:ind w:left="0" w:firstLine="0"/>
-      </w:pPr>
-      <w:r>
-        <w:t xml:space="preserve"> </w:t>
-      </w:r>
-      <w:r>
-        <w:tab/>
-        <w:t xml:space="preserve"> </w:t>
-      </w:r>
-      <w:r>
-        <w:br w:type="page"/>
-      </w:r>
-    </w:p>
-    <w:p>
-      <w:pPr>
-        <w:spacing w:after="0"/>
-        <w:ind w:left="-5"/>
-      </w:pPr>
       <w:r>
         <w:rPr>
           <w:rFonts w:ascii="Calibri" w:eastAsia="Calibri" w:hAnsi="Calibri" w:cs="Calibri"/>
@@ -4661,6 +8659,17 @@
       <w:szCs w:val="20"/>
     </w:rPr>
   </w:style>
+  <w:style w:type="character" w:styleId="Hipervnculo">
+    <w:name w:val="Hyperlink"/>
+    <w:basedOn w:val="Fuentedeprrafopredeter"/>
+    <w:uiPriority w:val="99"/>
+    <w:unhideWhenUsed/>
+    <w:rsid w:val="003E703B"/>
+    <w:rPr>
+      <w:color w:val="467886"/>
+      <w:u w:val="single"/>
+    </w:rPr>
+  </w:style>
 </w:styles>
 </file>
 

</xml_diff>